<commit_message>
Minor corrections in readme and manual
</commit_message>
<xml_diff>
--- a/SInAS_Workflow_Manual_vs2.0.docx
+++ b/SInAS_Workflow_Manual_vs2.0.docx
@@ -66,7 +66,23 @@
           <w:sz w:val="24"/>
           <w:szCs w:val="28"/>
         </w:rPr>
-        <w:t xml:space="preserve"> Manuela Suárez Gómez</w:t>
+        <w:t xml:space="preserve"> Manuela Gómez</w:t>
+      </w:r>
+      <w:r>
+        <w:rPr>
+          <w:color w:val="000000"/>
+          <w:sz w:val="24"/>
+          <w:szCs w:val="28"/>
+        </w:rPr>
+        <w:t>-</w:t>
+      </w:r>
+      <w:r>
+        <w:rPr>
+          <w:color w:val="000000"/>
+          <w:sz w:val="24"/>
+          <w:szCs w:val="28"/>
+        </w:rPr>
+        <w:t>Suárez</w:t>
       </w:r>
     </w:p>
     <w:p>
@@ -222,9 +238,6 @@
         <w:t>,</w:t>
       </w:r>
       <w:r>
-        <w:t xml:space="preserve"> and</w:t>
-      </w:r>
-      <w:r>
         <w:t xml:space="preserve"> </w:t>
       </w:r>
       <w:r>
@@ -255,18 +268,34 @@
         <w:fldChar w:fldCharType="end"/>
       </w:r>
       <w:r>
+        <w:t xml:space="preserve"> and tidyverse </w:t>
+      </w:r>
+      <w:r>
+        <w:fldChar w:fldCharType="begin"/>
+      </w:r>
+      <w:r>
+        <w:instrText xml:space="preserve"> ADDIN ZOTERO_ITEM CSL_CITATION {"citationID":"srJVK68r","properties":{"formattedCitation":"(Wickham et al. 2019)","plainCitation":"(Wickham et al. 2019)","noteIndex":0},"citationItems":[{"id":78269,"uris":["http://zotero.org/users/5741325/items/SI5JALCH"],"itemData":{"id":78269,"type":"article-journal","container-title":"Journal of Open Source Software","DOI":"10.21105/joss.01686","ISSN":"2475-9066","issue":"43","journalAbbreviation":"JOSS","license":"http://creativecommons.org/licenses/by/4.0/","page":"1686","source":"DOI.org (Crossref)","title":"Welcome to the Tidyverse","volume":"4","author":[{"family":"Wickham","given":"Hadley"},{"family":"Averick","given":"Mara"},{"family":"Bryan","given":"Jennifer"},{"family":"Chang","given":"Winston"},{"family":"McGowan","given":"Lucy"},{"family":"François","given":"Romain"},{"family":"Grolemund","given":"Garrett"},{"family":"Hayes","given":"Alex"},{"family":"Henry","given":"Lionel"},{"family":"Hester","given":"Jim"},{"family":"Kuhn","given":"Max"},{"family":"Pedersen","given":"Thomas"},{"family":"Miller","given":"Evan"},{"family":"Bache","given":"Stephan"},{"family":"Müller","given":"Kirill"},{"family":"Ooms","given":"Jeroen"},{"family":"Robinson","given":"David"},{"family":"Seidel","given":"Dana"},{"family":"Spinu","given":"Vitalie"},{"family":"Takahashi","given":"Kohske"},{"family":"Vaughan","given":"Davis"},{"family":"Wilke","given":"Claus"},{"family":"Woo","given":"Kara"},{"family":"Yutani","given":"Hiroaki"}],"issued":{"date-parts":[["2019",11,21]]}}}],"schema":"https://github.com/citation-style-language/schema/raw/master/csl-citation.json"} </w:instrText>
+      </w:r>
+      <w:r>
+        <w:fldChar w:fldCharType="separate"/>
+      </w:r>
+      <w:r>
+        <w:rPr>
+          <w:rFonts w:ascii="Calibri" w:hAnsi="Calibri"/>
+        </w:rPr>
+        <w:t>(Wickham et al. 2019)</w:t>
+      </w:r>
+      <w:r>
+        <w:fldChar w:fldCharType="end"/>
+      </w:r>
+      <w:r>
         <w:t>. All parts of the workflow are open source and can be modified by the user, but we recommend report</w:t>
       </w:r>
       <w:r>
         <w:t>ing</w:t>
       </w:r>
       <w:r>
-        <w:t xml:space="preserve"> all modifications of the provided codes and tables </w:t>
-      </w:r>
-      <w:bookmarkStart w:id="0" w:name="_GoBack"/>
-      <w:bookmarkEnd w:id="0"/>
-      <w:r>
-        <w:t>together with the versions of the individual databases in the publication of the respective results to ensure transparency and reproducibility.</w:t>
+        <w:t xml:space="preserve"> all modifications of the provided codes and tables together with the versions of the individual databases in the publication of the respective results to ensure transparency and reproducibility.</w:t>
       </w:r>
       <w:r>
         <w:t xml:space="preserve"> In the following, the requirements to run the workflow and the implementation of the workflow are described in detail.</w:t>
@@ -380,7 +409,13 @@
         <w:jc w:val="both"/>
       </w:pPr>
       <w:r>
-        <w:t>R needs to be installed on the computer and can be freely obtained from https://cran.r-project.org. Running the workflow requires three R packages (</w:t>
+        <w:t xml:space="preserve">R needs to be installed on the computer and can be freely obtained from https://cran.r-project.org. Running the workflow requires </w:t>
+      </w:r>
+      <w:r>
+        <w:t xml:space="preserve">four </w:t>
+      </w:r>
+      <w:r>
+        <w:t>R packages (</w:t>
       </w:r>
       <w:r>
         <w:rPr>
@@ -398,7 +433,7 @@
         <w:t>openxlsx</w:t>
       </w:r>
       <w:r>
-        <w:t xml:space="preserve"> and </w:t>
+        <w:t>,</w:t>
       </w:r>
       <w:r>
         <w:rPr>
@@ -407,13 +442,61 @@
         <w:t>data.table</w:t>
       </w:r>
       <w:r>
+        <w:rPr>
+          <w:rFonts w:ascii="Courier New" w:eastAsia="Courier New" w:hAnsi="Courier New" w:cs="Courier New"/>
+        </w:rPr>
+        <w:t xml:space="preserve"> </w:t>
+      </w:r>
+      <w:r>
+        <w:rPr>
+          <w:rFonts w:eastAsia="Courier New" w:cstheme="minorHAnsi"/>
+        </w:rPr>
+        <w:t>and</w:t>
+      </w:r>
+      <w:r>
+        <w:rPr>
+          <w:rFonts w:ascii="Courier New" w:eastAsia="Courier New" w:hAnsi="Courier New" w:cs="Courier New"/>
+        </w:rPr>
+        <w:t xml:space="preserve"> tidyverse</w:t>
+      </w:r>
+      <w:r>
         <w:t xml:space="preserve">) and their dependencies, which need to be installed as well. This can be done by executing (copy-&gt;paste-&gt;enter) the command </w:t>
       </w:r>
       <w:r>
         <w:rPr>
           <w:rFonts w:ascii="Courier New" w:eastAsia="Courier New" w:hAnsi="Courier New" w:cs="Courier New"/>
         </w:rPr>
-        <w:t>install.packages(c(‘rgbif’,’openxlsx’,’data.table’))</w:t>
+        <w:t>install.packages(c(‘rgbif’,’openxlsx’,’data.table’</w:t>
+      </w:r>
+      <w:r>
+        <w:rPr>
+          <w:rFonts w:ascii="Courier New" w:eastAsia="Courier New" w:hAnsi="Courier New" w:cs="Courier New"/>
+        </w:rPr>
+        <w:t>,</w:t>
+      </w:r>
+      <w:r>
+        <w:rPr>
+          <w:rFonts w:ascii="Courier New" w:eastAsia="Courier New" w:hAnsi="Courier New" w:cs="Courier New"/>
+        </w:rPr>
+        <w:t>’</w:t>
+      </w:r>
+      <w:r>
+        <w:rPr>
+          <w:rFonts w:ascii="Courier New" w:eastAsia="Courier New" w:hAnsi="Courier New" w:cs="Courier New"/>
+        </w:rPr>
+        <w:t>tidyverse</w:t>
+      </w:r>
+      <w:r>
+        <w:rPr>
+          <w:rFonts w:ascii="Courier New" w:eastAsia="Courier New" w:hAnsi="Courier New" w:cs="Courier New"/>
+        </w:rPr>
+        <w:t>’</w:t>
+      </w:r>
+      <w:r>
+        <w:rPr>
+          <w:rFonts w:ascii="Courier New" w:eastAsia="Courier New" w:hAnsi="Courier New" w:cs="Courier New"/>
+        </w:rPr>
+        <w:t>))</w:t>
       </w:r>
       <w:r>
         <w:t xml:space="preserve"> into the R terminal.</w:t>
@@ -445,8 +528,8 @@
       <w:pPr>
         <w:jc w:val="both"/>
       </w:pPr>
-      <w:bookmarkStart w:id="1" w:name="_heading=h.gjdgxs"/>
-      <w:bookmarkEnd w:id="1"/>
+      <w:bookmarkStart w:id="0" w:name="_heading=h.gjdgxs"/>
+      <w:bookmarkEnd w:id="0"/>
       <w:r>
         <w:t xml:space="preserve">The R scripts with the implemented workflow can be obtained from </w:t>
       </w:r>
@@ -470,7 +553,11 @@
         </w:r>
       </w:hyperlink>
       <w:r>
-        <w:t xml:space="preserve">) to obtain a digital unique identifier (DOI). The </w:t>
+        <w:t xml:space="preserve">) to obtain a digital unique </w:t>
+      </w:r>
+      <w:r>
+        <w:lastRenderedPageBreak/>
+        <w:t xml:space="preserve">identifier (DOI). The </w:t>
       </w:r>
       <w:r>
         <w:t>repositories</w:t>
@@ -497,301 +584,324 @@
         <w:rPr>
           <w:rFonts w:ascii="Courier New" w:eastAsia="Courier New" w:hAnsi="Courier New" w:cs="Courier New"/>
         </w:rPr>
+        <w:t>Config/</w:t>
+      </w:r>
+      <w:r>
+        <w:t xml:space="preserve"> and </w:t>
+      </w:r>
+      <w:r>
+        <w:rPr>
+          <w:rFonts w:ascii="Courier New" w:eastAsia="Courier New" w:hAnsi="Courier New" w:cs="Courier New"/>
+        </w:rPr>
+        <w:t>Inputfiles/</w:t>
+      </w:r>
+      <w:r>
+        <w:t xml:space="preserve">. Running the workflow for the first time will generate an additional subfolder </w:t>
+      </w:r>
+      <w:r>
+        <w:rPr>
+          <w:rFonts w:ascii="Courier New" w:eastAsia="Courier New" w:hAnsi="Courier New" w:cs="Courier New"/>
+        </w:rPr>
+        <w:t>Output/</w:t>
+      </w:r>
+      <w:r>
+        <w:t xml:space="preserve">, where all output files are stored. The R scripts in the subfolder </w:t>
+      </w:r>
+      <w:r>
+        <w:rPr>
+          <w:rFonts w:ascii="Courier New" w:eastAsia="Courier New" w:hAnsi="Courier New" w:cs="Courier New"/>
+        </w:rPr>
+        <w:t>R/</w:t>
+      </w:r>
+      <w:r>
+        <w:t xml:space="preserve"> do not need to be modified by the user. The subfolder </w:t>
+      </w:r>
+      <w:r>
+        <w:rPr>
+          <w:rFonts w:ascii="Courier New" w:eastAsia="Courier New" w:hAnsi="Courier New" w:cs="Courier New"/>
+        </w:rPr>
+        <w:t>Inputfiles/</w:t>
+      </w:r>
+      <w:r>
+        <w:t xml:space="preserve"> contains the individual databases, which are going to be merged. The subfolder </w:t>
+      </w:r>
+      <w:r>
+        <w:rPr>
+          <w:rFonts w:ascii="Courier New" w:eastAsia="Courier New" w:hAnsi="Courier New" w:cs="Courier New"/>
+        </w:rPr>
+        <w:t>Config/</w:t>
+      </w:r>
+      <w:r>
+        <w:t xml:space="preserve"> includes nine tables in Office Open XML-based spreadsheet format (.xlsx), which can be read by R. </w:t>
+      </w:r>
+    </w:p>
+    <w:p>
+      <w:pPr>
+        <w:jc w:val="both"/>
+      </w:pPr>
+      <w:r>
+        <w:t xml:space="preserve">The subfolder </w:t>
+      </w:r>
+      <w:r>
+        <w:rPr>
+          <w:rFonts w:ascii="Courier New" w:eastAsia="Courier New" w:hAnsi="Courier New" w:cs="Courier New"/>
+        </w:rPr>
+        <w:t>Config/</w:t>
+      </w:r>
+      <w:r>
+        <w:t xml:space="preserve"> includes a configuration file (“</w:t>
+      </w:r>
+      <w:bookmarkStart w:id="1" w:name="__DdeLink__323_1243905022"/>
+      <w:r>
+        <w:t>DatabaseInfo</w:t>
+      </w:r>
+      <w:bookmarkEnd w:id="1"/>
+      <w:r>
+        <w:t>.xlsx”). This file contains the basic information about the characteristics of the individual databases such as file name, and names of columns where to find the respective information necessary to run the workflow. For each database to be merged the user has to fill in the required information (see below).</w:t>
+      </w:r>
+    </w:p>
+    <w:p>
+      <w:pPr>
+        <w:jc w:val="both"/>
+      </w:pPr>
+      <w:r>
+        <w:t xml:space="preserve">The location table (“AllLocations.xlsx”) contains a list of location names and is used as a reference for the standardisation of location names. A proposed list of locations is included in this file but any list of region names can be added. The </w:t>
+      </w:r>
+      <w:r>
+        <w:t>column</w:t>
+      </w:r>
+      <w:r>
+        <w:t>s</w:t>
+      </w:r>
+      <w:r>
+        <w:t xml:space="preserve"> </w:t>
+      </w:r>
+      <w:r>
+        <w:t>“</w:t>
+      </w:r>
+      <w:r>
+        <w:t>location_var</w:t>
+      </w:r>
+      <w:r>
+        <w:t>”</w:t>
+      </w:r>
+      <w:r>
+        <w:t xml:space="preserve"> and “gamd1_var”</w:t>
+      </w:r>
+      <w:r>
+        <w:t xml:space="preserve"> represent a selection of alternative spellings</w:t>
+      </w:r>
+      <w:r>
+        <w:t xml:space="preserve"> (hereafter keywords)</w:t>
+      </w:r>
+      <w:r>
+        <w:t xml:space="preserve"> of location names or geographic sub-units</w:t>
+      </w:r>
+      <w:r>
+        <w:t xml:space="preserve"> respectively</w:t>
+      </w:r>
+      <w:r>
+        <w:t>, which will be used to identify the correct match. Sub-units will be aggregated to the provided higher level</w:t>
+      </w:r>
+      <w:r>
+        <w:t xml:space="preserve"> in column </w:t>
+      </w:r>
+      <w:r>
+        <w:t>“</w:t>
+      </w:r>
+      <w:r>
+        <w:t>location</w:t>
+      </w:r>
+      <w:r>
+        <w:t>”</w:t>
+      </w:r>
+      <w:r>
+        <w:t xml:space="preserve">. Multiple keywords within the same cell of the spreadsheet have to be separated by “; “ as these can be identified as a separator by the workflow. Keywords should be selected carefully to avoid duplicated matches (e.g., “United” would match several countries). The selection of locations is based on the 2-digit ISO code (ISO 3166-1 alpha-2), extended by a few locations to meet the demands of the studies </w:t>
+      </w:r>
+      <w:r>
+        <w:t>considering also sub-national units</w:t>
+      </w:r>
+      <w:r>
+        <w:t xml:space="preserve">. In addition, the list contains information about continents, WGSRPD regions on level one and four, Global Administrative Areas (GADM) names, GloNAF regions, island/mainland distinction and 3-digit ISO codes. The list of region names can be changed by the user by modifying, adding or removing entries. Note </w:t>
+      </w:r>
+      <w:r>
+        <w:t xml:space="preserve">that the entries in the column </w:t>
+      </w:r>
+      <w:r>
+        <w:t>location</w:t>
+      </w:r>
+      <w:r>
+        <w:t>ID</w:t>
+      </w:r>
+      <w:r>
+        <w:t xml:space="preserve"> have to be complete and adjusted in case of modification. Otherwise, the changes will not be recognised.</w:t>
+      </w:r>
+    </w:p>
+    <w:p>
+      <w:pPr>
+        <w:jc w:val="both"/>
+      </w:pPr>
+      <w:r>
+        <w:t>The table “UserDefinedTaxonNames.xlsx” provides taxonomic information alternative to the one obtained from the GBIF backbone taxonomy. Here, information about unresolved taxa or deviating taxonomic concepts can be included. By modifying this table, entries obtained from GBIF will be overwritten. All replacements for location and taxon names are stored in the translation tables as an output file of the standardisation steps (see below).</w:t>
+      </w:r>
+    </w:p>
+    <w:p>
+      <w:pPr>
+        <w:jc w:val="both"/>
+      </w:pPr>
+      <w:r>
+        <w:t>Rules for treating first record entries can be defined in the table “Guidelines_eventDates.xlsx”. In this table, the user can enter the term to be processed and the respective replacement. The replacement is exact, which</w:t>
+      </w:r>
+      <w:r>
+        <w:t xml:space="preserve"> means that the term in column </w:t>
+      </w:r>
+      <w:r>
+        <w:t>“</w:t>
+      </w:r>
+      <w:r>
+        <w:t>Entry</w:t>
+      </w:r>
+      <w:r>
+        <w:t>”</w:t>
+      </w:r>
+      <w:r>
+        <w:t xml:space="preserve"> will be replaced </w:t>
+      </w:r>
+      <w:r>
+        <w:t xml:space="preserve">exactly by the entry in column </w:t>
+      </w:r>
+      <w:r>
+        <w:t>“</w:t>
+      </w:r>
+      <w:r>
+        <w:t>Replacement</w:t>
+      </w:r>
+      <w:r>
+        <w:t>”</w:t>
+      </w:r>
+      <w:r>
+        <w:t>. An empty field in the</w:t>
+      </w:r>
+      <w:r>
+        <w:t xml:space="preserve"> column </w:t>
+      </w:r>
+      <w:r>
+        <w:t>“</w:t>
+      </w:r>
+      <w:r>
+        <w:t>Replacement</w:t>
+      </w:r>
+      <w:r>
+        <w:t>”</w:t>
+      </w:r>
+      <w:r>
+        <w:t xml:space="preserve"> will </w:t>
+      </w:r>
+      <w:r>
+        <w:t xml:space="preserve">remove the entry in the column </w:t>
+      </w:r>
+      <w:r>
+        <w:t>Entry</w:t>
+      </w:r>
+      <w:r>
+        <w:t xml:space="preserve"> without any substitution. Examples based on Dyer et al. </w:t>
+      </w:r>
+      <w:r>
+        <w:fldChar w:fldCharType="begin"/>
+      </w:r>
+      <w:r>
+        <w:instrText xml:space="preserve"> ADDIN ZOTERO_ITEM CSL_CITATION {"citationID":"eBo8p9wf","properties":{"formattedCitation":"(2017)","plainCitation":"(2017)","noteIndex":0},"citationItems":[{"id":"8pB3joF2/yUENIja1","uris":["http://www.mendeley.com/documents/?uuid=18cef0ba-2150-43b7-ae91-eb1bef4736d8"],"itemData":{"DOI":"10.1038/sdata.2017.41","ISSN":"2052-4463","author":[{"dropping-particle":"","family":"Dyer","given":"Ellie E.","non-dropping-particle":"","parse-names":false,"suffix":""},{"dropping-particle":"","family":"Redding","given":"David W.","non-dropping-particle":"","parse-names":false,"suffix":""},{"dropping-particle":"","family":"Blackburn","given":"Tim M.","non-dropping-particle":"","parse-names":false,"suffix":""}],"container-title":"Scientific Data","id":"ITEM-1","issue":"1","issued":{"date-parts":[["2017","12","28"]]},"page":"170041","title":"The global avian invasions atlas, a database of alien bird distributions worldwide","type":"article-journal","volume":"4"},"suppress-author":1}],"schema":"https://github.com/citation-style-language/schema/raw/master/csl-citation.json"} </w:instrText>
+      </w:r>
+      <w:r>
+        <w:fldChar w:fldCharType="separate"/>
+      </w:r>
+      <w:bookmarkStart w:id="2" w:name="__Fieldmark__92_1243905022"/>
+      <w:r>
+        <w:rPr>
+          <w:rFonts w:ascii="Calibri" w:hAnsi="Calibri"/>
+        </w:rPr>
+        <w:t>(2017)</w:t>
+      </w:r>
+      <w:r>
+        <w:fldChar w:fldCharType="end"/>
+      </w:r>
+      <w:bookmarkEnd w:id="2"/>
+      <w:r>
+        <w:t xml:space="preserve"> are provided in the table.</w:t>
+      </w:r>
+      <w:r>
+        <w:t xml:space="preserve"> Note that the rules provided in this file will be applied in any case. A record does not have to be added here if the rules apply anyway. Thus, the replacement only needs to be filled if the respective record is not captured by the rules.</w:t>
+      </w:r>
+    </w:p>
+    <w:p>
+      <w:pPr>
+        <w:jc w:val="both"/>
+      </w:pPr>
+      <w:r>
+        <w:t xml:space="preserve">In addition, five translation tables are provided, one each for </w:t>
+      </w:r>
+      <w:r>
+        <w:t xml:space="preserve">the </w:t>
+      </w:r>
+      <w:r>
+        <w:t xml:space="preserve">five variables of the Darwin Core terminology related to alien species. Four have been proposed and refined by Groom et al. </w:t>
+      </w:r>
+      <w:r>
+        <w:fldChar w:fldCharType="begin"/>
+      </w:r>
+      <w:r>
+        <w:instrText xml:space="preserve"> ADDIN ZOTERO_ITEM CSL_CITATION {"citationID":"gUx28hqL","properties":{"formattedCitation":"(2019)","plainCitation":"(2019)","noteIndex":0},"citationItems":[{"id":1548,"uris":["http://www.mendeley.com/documents/?uuid=50abb8e8-a244-4f09-85f3-d5263decce50","http://zotero.org/users/5741325/items/2Q5RL5KU"],"itemData":{"id":1548,"type":"article-journal","abstract":"To improve the suitability of the Darwin Core standard for the research and management of alien species, the standard needs to express the native status of organisms, how well established they are and how they came to occupy a location. To facilitate this, we propose:","container-title":"Biodiversity Information Science and Standards","DOI":"10.3897/biss.3.38084","ISSN":"2535-0897","note":"Citation Key: Groom2019","title":"Improving Darwin Core for research and management of alien species","URL":"https://biss.pensoft.net/article/38084/","volume":"3","author":[{"family":"Groom","given":"Quentin"},{"family":"Desmet","given":"Peter"},{"family":"Reyserhove","given":"Lien"},{"family":"Adriaens","given":"Tim"},{"family":"Oldoni","given":"Damiano"},{"family":"Vanderhoeven","given":"Sonia"},{"family":"Baskauf","given":"Steven J"},{"family":"Chapman","given":"Arthur"},{"family":"McGeoch","given":"Melodie"},{"family":"Walls","given":"Ramona"},{"family":"Wieczorek","given":"John"},{"family":"Wilson","given":"John"},{"family":"Zermoglio","given":"Paula F"},{"family":"Simpson","given":"Annie"}],"issued":{"date-parts":[["2019",10,10]]}},"suppress-author":1}],"schema":"https://github.com/citation-style-language/schema/raw/master/csl-citation.json"} </w:instrText>
+      </w:r>
+      <w:r>
+        <w:fldChar w:fldCharType="separate"/>
+      </w:r>
+      <w:bookmarkStart w:id="3" w:name="__Fieldmark__99_1243905022"/>
+      <w:r>
+        <w:rPr>
+          <w:rFonts w:ascii="Calibri" w:hAnsi="Calibri"/>
+        </w:rPr>
+        <w:t>(2019)</w:t>
+      </w:r>
+      <w:r>
+        <w:fldChar w:fldCharType="end"/>
+      </w:r>
+      <w:bookmarkEnd w:id="3"/>
+      <w:r>
+        <w:t xml:space="preserve">, namely </w:t>
+      </w:r>
+      <w:r>
+        <w:t>establishmentMeans</w:t>
+      </w:r>
+      <w:r>
+        <w:t xml:space="preserve">, </w:t>
+      </w:r>
+      <w:r>
+        <w:t>occurrenceStatus</w:t>
+      </w:r>
+      <w:r>
+        <w:t xml:space="preserve">, </w:t>
+      </w:r>
+      <w:r>
+        <w:t>degreeOfEstablishment</w:t>
+      </w:r>
+      <w:r>
+        <w:t xml:space="preserve"> and </w:t>
+      </w:r>
+      <w:r>
+        <w:t>pathway</w:t>
+      </w:r>
+      <w:r>
+        <w:t xml:space="preserve">. The fifth, </w:t>
+      </w:r>
+      <w:r>
+        <w:t>habitat</w:t>
+      </w:r>
+      <w:r>
+        <w:t xml:space="preserve">, has already been part of the standard Darwin Core terminology. For all five variables, the translation tables provide two columns, one with the term used in the original database and one with </w:t>
+      </w:r>
+      <w:r>
         <w:lastRenderedPageBreak/>
-        <w:t>Config/</w:t>
-      </w:r>
-      <w:r>
-        <w:t xml:space="preserve"> and </w:t>
-      </w:r>
-      <w:r>
-        <w:rPr>
-          <w:rFonts w:ascii="Courier New" w:eastAsia="Courier New" w:hAnsi="Courier New" w:cs="Courier New"/>
-        </w:rPr>
-        <w:t>Inputfiles/</w:t>
-      </w:r>
-      <w:r>
-        <w:t xml:space="preserve">. Running the workflow for the first time will generate an additional subfolder </w:t>
-      </w:r>
-      <w:r>
-        <w:rPr>
-          <w:rFonts w:ascii="Courier New" w:eastAsia="Courier New" w:hAnsi="Courier New" w:cs="Courier New"/>
-        </w:rPr>
-        <w:t>Output/</w:t>
-      </w:r>
-      <w:r>
-        <w:t xml:space="preserve">, where all output files are stored. The R scripts in the subfolder </w:t>
-      </w:r>
-      <w:r>
-        <w:rPr>
-          <w:rFonts w:ascii="Courier New" w:eastAsia="Courier New" w:hAnsi="Courier New" w:cs="Courier New"/>
-        </w:rPr>
-        <w:t>R/</w:t>
-      </w:r>
-      <w:r>
-        <w:t xml:space="preserve"> do not need to be modified by the user. The subfolder </w:t>
-      </w:r>
-      <w:r>
-        <w:rPr>
-          <w:rFonts w:ascii="Courier New" w:eastAsia="Courier New" w:hAnsi="Courier New" w:cs="Courier New"/>
-        </w:rPr>
-        <w:t>Inputfiles/</w:t>
-      </w:r>
-      <w:r>
-        <w:t xml:space="preserve"> contains the individual databases, which are going to be merged. The subfolder </w:t>
-      </w:r>
-      <w:r>
-        <w:rPr>
-          <w:rFonts w:ascii="Courier New" w:eastAsia="Courier New" w:hAnsi="Courier New" w:cs="Courier New"/>
-        </w:rPr>
-        <w:t>Config/</w:t>
-      </w:r>
-      <w:r>
-        <w:t xml:space="preserve"> includes nine tables in Office Open XML-based spreadsheet format (.xlsx), which can be read by R. </w:t>
-      </w:r>
-    </w:p>
-    <w:p>
-      <w:pPr>
-        <w:jc w:val="both"/>
-      </w:pPr>
-      <w:r>
-        <w:t xml:space="preserve">The subfolder </w:t>
-      </w:r>
-      <w:r>
-        <w:rPr>
-          <w:rFonts w:ascii="Courier New" w:eastAsia="Courier New" w:hAnsi="Courier New" w:cs="Courier New"/>
-        </w:rPr>
-        <w:t>Config/</w:t>
-      </w:r>
-      <w:r>
-        <w:t xml:space="preserve"> includes a configuration file (“</w:t>
-      </w:r>
-      <w:bookmarkStart w:id="2" w:name="__DdeLink__323_1243905022"/>
-      <w:r>
-        <w:t>DatabaseInfo</w:t>
-      </w:r>
-      <w:bookmarkEnd w:id="2"/>
-      <w:r>
-        <w:t>.xlsx”). This file contains the basic information about the characteristics of the individual databases such as file name, and names of columns where to find the respective information necessary to run the workflow. For each database to be merged the user has to fill in the required information (see below).</w:t>
-      </w:r>
-    </w:p>
-    <w:p>
-      <w:pPr>
-        <w:jc w:val="both"/>
-      </w:pPr>
-      <w:r>
-        <w:t xml:space="preserve">The location table (“AllLocations.xlsx”) contains a list of location names and is used as a reference for the standardisation of location names. A proposed list of locations is included in this file but any list of region names can be added. The </w:t>
-      </w:r>
-      <w:r>
-        <w:t xml:space="preserve">column </w:t>
-      </w:r>
-      <w:r>
-        <w:t>“</w:t>
-      </w:r>
-      <w:r>
-        <w:t>keywords</w:t>
-      </w:r>
-      <w:r>
-        <w:t>”</w:t>
-      </w:r>
-      <w:r>
-        <w:t xml:space="preserve"> represent a selection of alternative spellings of location names or geographic sub-units, which will be used to identify the correct match. Sub-units will be aggregated to the provided higher level</w:t>
-      </w:r>
-      <w:r>
-        <w:t xml:space="preserve"> in column </w:t>
-      </w:r>
-      <w:r>
-        <w:t>“</w:t>
-      </w:r>
-      <w:r>
-        <w:t>location</w:t>
-      </w:r>
-      <w:r>
-        <w:t>”</w:t>
-      </w:r>
-      <w:r>
-        <w:t xml:space="preserve">. Multiple keywords within the same cell of the spreadsheet have to be separated by “; “ as these can be identified as a separator by the workflow. Keywords should be selected carefully to avoid duplicated matches (e.g., “United” would match several countries). The selection of locations is based on the 2-digit ISO code (ISO 3166-1 alpha-2), extended by a few locations to meet the demands of the studies </w:t>
-      </w:r>
-      <w:r>
-        <w:t>considering also sub-national units</w:t>
-      </w:r>
-      <w:r>
-        <w:t xml:space="preserve">. In addition, the list contains information about continents, WGSRPD regions on level one and four, Global Administrative Areas (GADM) names, GloNAF regions, island/mainland distinction and 3-digit ISO codes. The list of region names can be changed by the user by modifying, adding or removing entries. Note </w:t>
-      </w:r>
-      <w:r>
-        <w:t xml:space="preserve">that the entries in the column </w:t>
-      </w:r>
-      <w:r>
-        <w:t>RegionID</w:t>
-      </w:r>
-      <w:r>
-        <w:t xml:space="preserve"> have to be complete and adjusted in case of modification. Otherwise, the changes will not be recognised.</w:t>
-      </w:r>
-    </w:p>
-    <w:p>
-      <w:pPr>
-        <w:jc w:val="both"/>
-      </w:pPr>
-      <w:r>
-        <w:t>The table “UserDefinedTaxonNames.xlsx” provides taxonomic information alternative to the one obtained from the GBIF backbone taxonomy. Here, information about unresolved taxa or deviating taxonomic concepts can be included. By modifying this table, entries obtained from GBIF will be overwritten. All replacements for location and taxon names are stored in the translation tables as an output file of the standardisation steps (see below).</w:t>
-      </w:r>
-    </w:p>
-    <w:p>
-      <w:pPr>
-        <w:jc w:val="both"/>
-      </w:pPr>
-      <w:r>
-        <w:t>Rules for treating first record entries can be defined in the table “Guidelines_eventDates.xlsx”. In this table, the user can enter the term to be processed and the respective replacement. The replacement is exact, which</w:t>
-      </w:r>
-      <w:r>
-        <w:t xml:space="preserve"> means that the term in column </w:t>
-      </w:r>
-      <w:r>
-        <w:t>“</w:t>
-      </w:r>
-      <w:r>
-        <w:t>Entry</w:t>
-      </w:r>
-      <w:r>
-        <w:t>”</w:t>
-      </w:r>
-      <w:r>
-        <w:t xml:space="preserve"> will be replaced </w:t>
-      </w:r>
-      <w:r>
-        <w:t xml:space="preserve">exactly by the entry in column </w:t>
-      </w:r>
-      <w:r>
-        <w:t>“</w:t>
-      </w:r>
-      <w:r>
-        <w:t>Replacement</w:t>
-      </w:r>
-      <w:r>
-        <w:t>”</w:t>
-      </w:r>
-      <w:r>
-        <w:t>. An empty field in the</w:t>
-      </w:r>
-      <w:r>
-        <w:t xml:space="preserve"> column </w:t>
-      </w:r>
-      <w:r>
-        <w:t>“</w:t>
-      </w:r>
-      <w:r>
-        <w:t>Replacement</w:t>
-      </w:r>
-      <w:r>
-        <w:t>”</w:t>
-      </w:r>
-      <w:r>
-        <w:t xml:space="preserve"> will </w:t>
-      </w:r>
-      <w:r>
-        <w:t xml:space="preserve">remove the entry in the column </w:t>
-      </w:r>
-      <w:r>
-        <w:t>Entry</w:t>
-      </w:r>
-      <w:r>
-        <w:t xml:space="preserve"> without any substitution. Examples based on Dyer et al. </w:t>
-      </w:r>
-      <w:r>
-        <w:fldChar w:fldCharType="begin"/>
-      </w:r>
-      <w:r>
-        <w:instrText xml:space="preserve"> ADDIN ZOTERO_ITEM CSL_CITATION {"citationID":"eBo8p9wf","properties":{"formattedCitation":"(2017)","plainCitation":"(2017)","noteIndex":0},"citationItems":[{"id":"K8H0ZPnJ/2l5GVxwr","uris":["http://www.mendeley.com/documents/?uuid=18cef0ba-2150-43b7-ae91-eb1bef4736d8"],"itemData":{"DOI":"10.1038/sdata.2017.41","ISSN":"2052-4463","author":[{"dropping-particle":"","family":"Dyer","given":"Ellie E.","non-dropping-particle":"","parse-names":false,"suffix":""},{"dropping-particle":"","family":"Redding","given":"David W.","non-dropping-particle":"","parse-names":false,"suffix":""},{"dropping-particle":"","family":"Blackburn","given":"Tim M.","non-dropping-particle":"","parse-names":false,"suffix":""}],"container-title":"Scientific Data","id":"ITEM-1","issue":"1","issued":{"date-parts":[["2017","12","28"]]},"page":"170041","title":"The global avian invasions atlas, a database of alien bird distributions worldwide","type":"article-journal","volume":"4"},"suppress-author":1}],"schema":"https://github.com/citation-style-language/schema/raw/master/csl-citation.json"} </w:instrText>
-      </w:r>
-      <w:r>
-        <w:fldChar w:fldCharType="separate"/>
-      </w:r>
-      <w:bookmarkStart w:id="3" w:name="__Fieldmark__92_1243905022"/>
-      <w:r>
-        <w:rPr>
-          <w:rFonts w:ascii="Calibri" w:hAnsi="Calibri"/>
-        </w:rPr>
-        <w:t>(2017)</w:t>
-      </w:r>
-      <w:r>
-        <w:fldChar w:fldCharType="end"/>
-      </w:r>
-      <w:bookmarkEnd w:id="3"/>
-      <w:r>
-        <w:t xml:space="preserve"> are provided in the table.</w:t>
-      </w:r>
-      <w:r>
-        <w:t xml:space="preserve"> Note that the rules provided in this file will be applied in any case. A record does not have to be added here if the rules apply anyway. Thus, the replacement only needs to be filled if the respective record is not captured by the rules.</w:t>
-      </w:r>
-    </w:p>
-    <w:p>
-      <w:pPr>
-        <w:jc w:val="both"/>
-      </w:pPr>
-      <w:r>
-        <w:t xml:space="preserve">In addition, five translation tables are provided, one each for </w:t>
-      </w:r>
-      <w:r>
-        <w:t xml:space="preserve">the </w:t>
-      </w:r>
-      <w:r>
-        <w:t xml:space="preserve">five variables of the Darwin Core terminology related to alien species. Four have been proposed and refined by Groom et al. </w:t>
-      </w:r>
-      <w:r>
-        <w:fldChar w:fldCharType="begin"/>
-      </w:r>
-      <w:r>
-        <w:instrText xml:space="preserve"> ADDIN ZOTERO_ITEM CSL_CITATION {"citationID":"gUx28hqL","properties":{"formattedCitation":"(2019)","plainCitation":"(2019)","noteIndex":0},"citationItems":[{"id":1548,"uris":["http://www.mendeley.com/documents/?uuid=50abb8e8-a244-4f09-85f3-d5263decce50","http://zotero.org/users/5741325/items/2Q5RL5KU"],"itemData":{"id":1548,"type":"article-journal","abstract":"To improve the suitability of the Darwin Core standard for the research and management of alien species, the standard needs to express the native status of organisms, how well established they are and how they came to occupy a location. To facilitate this, we propose:","container-title":"Biodiversity Information Science and Standards","DOI":"10.3897/biss.3.38084","ISSN":"2535-0897","note":"Citation Key: Groom2019","title":"Improving Darwin Core for research and management of alien species","URL":"https://biss.pensoft.net/article/38084/","volume":"3","author":[{"family":"Groom","given":"Quentin"},{"family":"Desmet","given":"Peter"},{"family":"Reyserhove","given":"Lien"},{"family":"Adriaens","given":"Tim"},{"family":"Oldoni","given":"Damiano"},{"family":"Vanderhoeven","given":"Sonia"},{"family":"Baskauf","given":"Steven J"},{"family":"Chapman","given":"Arthur"},{"family":"McGeoch","given":"Melodie"},{"family":"Walls","given":"Ramona"},{"family":"Wieczorek","given":"John"},{"family":"Wilson","given":"John"},{"family":"Zermoglio","given":"Paula F"},{"family":"Simpson","given":"Annie"}],"issued":{"date-parts":[["2019",10,10]]}},"suppress-author":1}],"schema":"https://github.com/citation-style-language/schema/raw/master/csl-citation.json"} </w:instrText>
-      </w:r>
-      <w:r>
-        <w:fldChar w:fldCharType="separate"/>
-      </w:r>
-      <w:bookmarkStart w:id="4" w:name="__Fieldmark__99_1243905022"/>
-      <w:r>
-        <w:rPr>
-          <w:rFonts w:ascii="Calibri" w:hAnsi="Calibri"/>
-        </w:rPr>
-        <w:t>(2019)</w:t>
-      </w:r>
-      <w:r>
-        <w:fldChar w:fldCharType="end"/>
-      </w:r>
-      <w:bookmarkEnd w:id="4"/>
-      <w:r>
-        <w:t xml:space="preserve">, namely </w:t>
-      </w:r>
-      <w:r>
-        <w:t>establishmentMeans</w:t>
-      </w:r>
-      <w:r>
-        <w:t xml:space="preserve">, </w:t>
-      </w:r>
-      <w:r>
-        <w:t>occurrenceStatus</w:t>
-      </w:r>
-      <w:r>
-        <w:t xml:space="preserve">, </w:t>
-      </w:r>
-      <w:r>
-        <w:t>degreeOfEstablishment</w:t>
-      </w:r>
-      <w:r>
-        <w:t xml:space="preserve"> and </w:t>
-      </w:r>
-      <w:r>
-        <w:t>pathway</w:t>
-      </w:r>
-      <w:r>
-        <w:t xml:space="preserve">. The fifth, </w:t>
-      </w:r>
-      <w:r>
-        <w:t>habitat</w:t>
-      </w:r>
-      <w:r>
-        <w:t xml:space="preserve">, has already been part of the standard Darwin Core terminology. For all five variables, the translation tables provide two columns, one with the term used in the original database and one with its replacement. However, deviations of the definitions of individual terms cannot be standardised </w:t>
-      </w:r>
-      <w:r>
-        <w:lastRenderedPageBreak/>
-        <w:t>within this workflow and thus the user should pay attention to varying definitions. If possible, standard definitions as provided by Darwin Core should be used</w:t>
+        <w:t>its replacement. However, deviations of the definitions of individual terms cannot be standardised within this workflow and thus the user should pay attention to varying definitions. If possible, standard definitions as provided by Darwin Core should be used</w:t>
       </w:r>
       <w:r>
         <w:t xml:space="preserve"> </w:t>
@@ -1144,7 +1254,21 @@
         <w:jc w:val="both"/>
       </w:pPr>
       <w:r>
-        <w:t xml:space="preserve">Databases of alien species occurrences have to be provided as spreadsheet files (only *.xlsx), with all required information included on the first sheet. All information has to be strictly formatted as a table (first row: column headers; following rows: database entries; each row corresponds to one entry; no empty lines; only the first sheet will be read in). All databases have to be stored in the subfolder </w:t>
+        <w:t xml:space="preserve">Databases of alien species occurrences have to be provided as spreadsheet </w:t>
+      </w:r>
+      <w:r>
+        <w:t xml:space="preserve">or comma-separated </w:t>
+      </w:r>
+      <w:r>
+        <w:t>files (only *.xlsx</w:t>
+      </w:r>
+      <w:bookmarkStart w:id="4" w:name="_GoBack"/>
+      <w:bookmarkEnd w:id="4"/>
+      <w:r>
+        <w:t xml:space="preserve"> and *.csv</w:t>
+      </w:r>
+      <w:r>
+        <w:t xml:space="preserve">), with all required information included on the first sheet. All information has to be strictly formatted as a table (first row: column headers; following rows: database entries; each row corresponds to one entry; no empty lines; only the first sheet will be read in). All databases have to be stored in the subfolder </w:t>
       </w:r>
       <w:r>
         <w:rPr>
@@ -1789,7 +1913,7 @@
         <w:fldChar w:fldCharType="begin"/>
       </w:r>
       <w:r>
-        <w:instrText xml:space="preserve"> ADDIN ZOTERO_ITEM CSL_CITATION {"citationID":"4SUot2ce","properties":{"formattedCitation":"(2017)","plainCitation":"(2017)","noteIndex":0},"citationItems":[{"id":"K8H0ZPnJ/2l5GVxwr","uris":["http://www.mendeley.com/documents/?uuid=18cef0ba-2150-43b7-ae91-eb1bef4736d8"],"itemData":{"DOI":"10.1038/sdata.2017.41","ISSN":"2052-4463","author":[{"dropping-particle":"","family":"Dyer","given":"Ellie E.","non-dropping-particle":"","parse-names":false,"suffix":""},{"dropping-particle":"","family":"Redding","given":"David W.","non-dropping-particle":"","parse-names":false,"suffix":""},{"dropping-particle":"","family":"Blackburn","given":"Tim M.","non-dropping-particle":"","parse-names":false,"suffix":""}],"container-title":"Scientific Data","id":"ITEM-1","issue":"1","issued":{"date-parts":[["2017","12","28"]]},"page":"170041","title":"The global avian invasions atlas, a database of alien bird distributions worldwide","type":"article-journal","volume":"4"},"suppress-author":1}],"schema":"https://github.com/citation-style-language/schema/raw/master/csl-citation.json"} </w:instrText>
+        <w:instrText xml:space="preserve"> ADDIN ZOTERO_ITEM CSL_CITATION {"citationID":"4SUot2ce","properties":{"formattedCitation":"(2017)","plainCitation":"(2017)","noteIndex":0},"citationItems":[{"id":"8pB3joF2/yUENIja1","uris":["http://www.mendeley.com/documents/?uuid=18cef0ba-2150-43b7-ae91-eb1bef4736d8"],"itemData":{"DOI":"10.1038/sdata.2017.41","ISSN":"2052-4463","author":[{"dropping-particle":"","family":"Dyer","given":"Ellie E.","non-dropping-particle":"","parse-names":false,"suffix":""},{"dropping-particle":"","family":"Redding","given":"David W.","non-dropping-particle":"","parse-names":false,"suffix":""},{"dropping-particle":"","family":"Blackburn","given":"Tim M.","non-dropping-particle":"","parse-names":false,"suffix":""}],"container-title":"Scientific Data","id":"ITEM-1","issue":"1","issued":{"date-parts":[["2017","12","28"]]},"page":"170041","title":"The global avian invasions atlas, a database of alien bird distributions worldwide","type":"article-journal","volume":"4"},"suppress-author":1}],"schema":"https://github.com/citation-style-language/schema/raw/master/csl-citation.json"} </w:instrText>
       </w:r>
       <w:r>
         <w:fldChar w:fldCharType="separate"/>
@@ -1993,6 +2117,27 @@
           <w:lang w:val="de-DE"/>
         </w:rPr>
         <w:t xml:space="preserve">R package version 4.2.5.2 https://CRAN.R-project.org/package=openxlsx. </w:t>
+      </w:r>
+    </w:p>
+    <w:p>
+      <w:pPr>
+        <w:pStyle w:val="Literaturverzeichnis"/>
+        <w:rPr>
+          <w:rFonts w:ascii="Calibri" w:hAnsi="Calibri"/>
+        </w:rPr>
+      </w:pPr>
+      <w:r>
+        <w:rPr>
+          <w:rFonts w:ascii="Calibri" w:hAnsi="Calibri"/>
+          <w:lang w:val="de-DE"/>
+        </w:rPr>
+        <w:t xml:space="preserve">Wickham H, Averick M, Bryan J, Chang W, McGowan L, François R, Grolemund G, Hayes A, Henry L, Hester J, Kuhn M, Pedersen T, Miller E, Bache S, Müller K, Ooms J, Robinson D, Seidel D, Spinu V, Takahashi K, Vaughan D, Wilke C, Woo K, Yutani H (2019) Welcome to the Tidyverse. </w:t>
+      </w:r>
+      <w:r>
+        <w:rPr>
+          <w:rFonts w:ascii="Calibri" w:hAnsi="Calibri"/>
+        </w:rPr>
+        <w:t xml:space="preserve">Journal of Open Source Software 4: 1686. https://doi.org/10.21105/joss.01686 </w:t>
       </w:r>
     </w:p>
     <w:p>
@@ -2025,6 +2170,24 @@
     </w:sectPr>
   </w:body>
 </w:document>
+</file>
+
+<file path=word/commentsExtensible.xml><?xml version="1.0" encoding="utf-8"?>
+<w16cex:commentsExtensible xmlns:wpc="http://schemas.microsoft.com/office/word/2010/wordprocessingCanvas" xmlns:cx="http://schemas.microsoft.com/office/drawing/2014/chartex" xmlns:cx1="http://schemas.microsoft.com/office/drawing/2015/9/8/chartex" xmlns:cx2="http://schemas.microsoft.com/office/drawing/2015/10/21/chartex" xmlns:cx3="http://schemas.microsoft.com/office/drawing/2016/5/9/chartex" xmlns:cx4="http://schemas.microsoft.com/office/drawing/2016/5/10/chartex" xmlns:cx5="http://schemas.microsoft.com/office/drawing/2016/5/11/chartex" xmlns:cx6="http://schemas.microsoft.com/office/drawing/2016/5/12/chartex" xmlns:cx7="http://schemas.microsoft.com/office/drawing/2016/5/13/chartex" xmlns:cx8="http://schemas.microsoft.com/office/drawing/2016/5/14/chartex" xmlns:cr="http://schemas.microsoft.com/office/comments/2020/reactions" xmlns:mc="http://schemas.openxmlformats.org/markup-compatibility/2006" xmlns:aink="http://schemas.microsoft.com/office/drawing/2016/ink" xmlns:am3d="http://schemas.microsoft.com/office/drawing/2017/model3d" xmlns:o="urn:schemas-microsoft-com:office:office" xmlns:oel="http://schemas.microsoft.com/office/2019/extlst" xmlns:r="http://schemas.openxmlformats.org/officeDocument/2006/relationships" xmlns:m="http://schemas.openxmlformats.org/officeDocument/2006/math" xmlns:v="urn:schemas-microsoft-com:vml" xmlns:wp14="http://schemas.microsoft.com/office/word/2010/wordprocessingDrawing" xmlns:wp="http://schemas.openxmlformats.org/drawingml/2006/wordprocessingDrawing" xmlns:w10="urn:schemas-microsoft-com:office:word" xmlns:w="http://schemas.openxmlformats.org/wordprocessingml/2006/main" xmlns:w14="http://schemas.microsoft.com/office/word/2010/wordml" xmlns:w15="http://schemas.microsoft.com/office/word/2012/wordml" xmlns:w16cex="http://schemas.microsoft.com/office/word/2018/wordml/cex" xmlns:w16cid="http://schemas.microsoft.com/office/word/2016/wordml/cid" xmlns:w16="http://schemas.microsoft.com/office/word/2018/wordml" xmlns:w16du="http://schemas.microsoft.com/office/word/2023/wordml/word16du" xmlns:w16sdtdh="http://schemas.microsoft.com/office/word/2020/wordml/sdtdatahash" xmlns:w16sdtfl="http://schemas.microsoft.com/office/word/2024/wordml/sdtformatlock" xmlns:w16se="http://schemas.microsoft.com/office/word/2015/wordml/symex" xmlns:wpg="http://schemas.microsoft.com/office/word/2010/wordprocessingGroup" xmlns:wpi="http://schemas.microsoft.com/office/word/2010/wordprocessingInk" xmlns:wne="http://schemas.microsoft.com/office/word/2006/wordml" xmlns:wps="http://schemas.microsoft.com/office/word/2010/wordprocessingShape" mc:Ignorable="w14 w15 w16se w16cid w16 w16cex w16sdtdh w16sdtfl cr w16du wp14">
+  <w16cex:commentExtensible w16cex:durableId="3AF38D67" w16cex:dateUtc="2025-07-02T14:39:00Z"/>
+  <w16cex:commentExtensible w16cex:durableId="6499E4C5" w16cex:dateUtc="2025-07-02T14:30:00Z"/>
+  <w16cex:commentExtensible w16cex:durableId="512F8EE2" w16cex:dateUtc="2025-07-02T14:42:00Z"/>
+  <w16cex:commentExtensible w16cex:durableId="2D4CC9BA" w16cex:dateUtc="2025-07-02T14:32:00Z"/>
+</w16cex:commentsExtensible>
+</file>
+
+<file path=word/commentsIds.xml><?xml version="1.0" encoding="utf-8"?>
+<w16cid:commentsIds xmlns:wpc="http://schemas.microsoft.com/office/word/2010/wordprocessingCanvas" xmlns:cx="http://schemas.microsoft.com/office/drawing/2014/chartex" xmlns:cx1="http://schemas.microsoft.com/office/drawing/2015/9/8/chartex" xmlns:cx2="http://schemas.microsoft.com/office/drawing/2015/10/21/chartex" xmlns:cx3="http://schemas.microsoft.com/office/drawing/2016/5/9/chartex" xmlns:cx4="http://schemas.microsoft.com/office/drawing/2016/5/10/chartex" xmlns:cx5="http://schemas.microsoft.com/office/drawing/2016/5/11/chartex" xmlns:cx6="http://schemas.microsoft.com/office/drawing/2016/5/12/chartex" xmlns:cx7="http://schemas.microsoft.com/office/drawing/2016/5/13/chartex" xmlns:cx8="http://schemas.microsoft.com/office/drawing/2016/5/14/chartex" xmlns:mc="http://schemas.openxmlformats.org/markup-compatibility/2006" xmlns:aink="http://schemas.microsoft.com/office/drawing/2016/ink" xmlns:am3d="http://schemas.microsoft.com/office/drawing/2017/model3d" xmlns:o="urn:schemas-microsoft-com:office:office" xmlns:oel="http://schemas.microsoft.com/office/2019/extlst" xmlns:r="http://schemas.openxmlformats.org/officeDocument/2006/relationships" xmlns:m="http://schemas.openxmlformats.org/officeDocument/2006/math" xmlns:v="urn:schemas-microsoft-com:vml" xmlns:wp14="http://schemas.microsoft.com/office/word/2010/wordprocessingDrawing" xmlns:wp="http://schemas.openxmlformats.org/drawingml/2006/wordprocessingDrawing" xmlns:w10="urn:schemas-microsoft-com:office:word" xmlns:w="http://schemas.openxmlformats.org/wordprocessingml/2006/main" xmlns:w14="http://schemas.microsoft.com/office/word/2010/wordml" xmlns:w15="http://schemas.microsoft.com/office/word/2012/wordml" xmlns:w16cex="http://schemas.microsoft.com/office/word/2018/wordml/cex" xmlns:w16cid="http://schemas.microsoft.com/office/word/2016/wordml/cid" xmlns:w16="http://schemas.microsoft.com/office/word/2018/wordml" xmlns:w16du="http://schemas.microsoft.com/office/word/2023/wordml/word16du" xmlns:w16sdtdh="http://schemas.microsoft.com/office/word/2020/wordml/sdtdatahash" xmlns:w16sdtfl="http://schemas.microsoft.com/office/word/2024/wordml/sdtformatlock" xmlns:w16se="http://schemas.microsoft.com/office/word/2015/wordml/symex" xmlns:wpg="http://schemas.microsoft.com/office/word/2010/wordprocessingGroup" xmlns:wpi="http://schemas.microsoft.com/office/word/2010/wordprocessingInk" xmlns:wne="http://schemas.microsoft.com/office/word/2006/wordml" xmlns:wps="http://schemas.microsoft.com/office/word/2010/wordprocessingShape" mc:Ignorable="w14 w15 w16se w16cid w16 w16cex w16sdtdh w16sdtfl w16du wp14">
+  <w16cid:commentId w16cid:paraId="2AD37A11" w16cid:durableId="3AF38D67"/>
+  <w16cid:commentId w16cid:paraId="451ABE5A" w16cid:durableId="6499E4C5"/>
+  <w16cid:commentId w16cid:paraId="03AE6EDC" w16cid:durableId="512F8EE2"/>
+  <w16cid:commentId w16cid:paraId="72787610" w16cid:durableId="2D4CC9BA"/>
+</w16cid:commentsIds>
 </file>
 
 <file path=word/endnotes.xml><?xml version="1.0" encoding="utf-8"?>
@@ -2062,6 +2225,7 @@
         <w:docPartUnique/>
       </w:docPartObj>
     </w:sdtPr>
+    <w:sdtEndPr/>
     <w:sdtContent>
       <w:p>
         <w:pPr>
@@ -3912,7 +4076,6 @@
     <w:basedOn w:val="Standard"/>
     <w:link w:val="KommentartextZchn"/>
     <w:uiPriority w:val="99"/>
-    <w:semiHidden/>
     <w:unhideWhenUsed/>
     <w:rsid w:val="00D47443"/>
     <w:pPr>
@@ -3928,7 +4091,6 @@
     <w:basedOn w:val="Absatz-Standardschriftart"/>
     <w:link w:val="Kommentartext"/>
     <w:uiPriority w:val="99"/>
-    <w:semiHidden/>
     <w:rsid w:val="00D47443"/>
     <w:rPr>
       <w:rFonts w:cs="Calibri"/>
@@ -4073,6 +4235,41 @@
     <w:rsid w:val="00C972DB"/>
     <w:rPr>
       <w:color w:val="0000FF" w:themeColor="hyperlink"/>
+      <w:u w:val="single"/>
+    </w:rPr>
+  </w:style>
+  <w:style w:type="paragraph" w:styleId="berarbeitung">
+    <w:name w:val="Revision"/>
+    <w:hidden/>
+    <w:uiPriority w:val="99"/>
+    <w:semiHidden/>
+    <w:rsid w:val="0023798E"/>
+    <w:rPr>
+      <w:rFonts w:cs="Calibri"/>
+      <w:lang w:val="en-GB" w:eastAsia="en-AU"/>
+    </w:rPr>
+  </w:style>
+  <w:style w:type="character" w:customStyle="1" w:styleId="UnresolvedMention">
+    <w:name w:val="Unresolved Mention"/>
+    <w:basedOn w:val="Absatz-Standardschriftart"/>
+    <w:uiPriority w:val="99"/>
+    <w:semiHidden/>
+    <w:unhideWhenUsed/>
+    <w:rsid w:val="0023798E"/>
+    <w:rPr>
+      <w:color w:val="605E5C"/>
+      <w:shd w:val="clear" w:color="auto" w:fill="E1DFDD"/>
+    </w:rPr>
+  </w:style>
+  <w:style w:type="character" w:styleId="BesuchterLink">
+    <w:name w:val="FollowedHyperlink"/>
+    <w:basedOn w:val="Absatz-Standardschriftart"/>
+    <w:uiPriority w:val="99"/>
+    <w:semiHidden/>
+    <w:unhideWhenUsed/>
+    <w:rsid w:val="002B50D1"/>
+    <w:rPr>
+      <w:color w:val="800080" w:themeColor="followedHyperlink"/>
       <w:u w:val="single"/>
     </w:rPr>
   </w:style>
@@ -4369,7 +4566,7 @@
 </file>
 
 <file path=customXml/itemProps1.xml><?xml version="1.0" encoding="utf-8"?>
-<ds:datastoreItem xmlns:ds="http://schemas.openxmlformats.org/officeDocument/2006/customXml" ds:itemID="{7BC60C72-3433-4C22-ADEF-44B75341B88B}">
+<ds:datastoreItem xmlns:ds="http://schemas.openxmlformats.org/officeDocument/2006/customXml" ds:itemID="{BA6DF6EC-2626-4D0E-A8B5-1919BA22C610}">
   <ds:schemaRefs>
     <ds:schemaRef ds:uri="http://schemas.openxmlformats.org/officeDocument/2006/bibliography"/>
   </ds:schemaRefs>

</xml_diff>

<commit_message>
Update SInAS_Workflow_Manual and color formatting of DatabaseInfo
</commit_message>
<xml_diff>
--- a/SInAS_Workflow_Manual_vs2.0.docx
+++ b/SInAS_Workflow_Manual_vs2.0.docx
@@ -114,32 +114,20 @@
           <w:szCs w:val="28"/>
         </w:rPr>
       </w:pPr>
-      <w:del w:id="0" w:author="Manuela Gómez Suárez" w:date="2025-09-29T16:51:00Z" w16du:dateUtc="2025-09-29T14:51:00Z">
-        <w:r>
-          <w:rPr>
-            <w:color w:val="000000"/>
-            <w:sz w:val="24"/>
-            <w:szCs w:val="28"/>
-          </w:rPr>
-          <w:delText>02.07</w:delText>
-        </w:r>
-      </w:del>
-      <w:ins w:id="1" w:author="Manuela Gómez Suárez" w:date="2025-09-29T16:51:00Z" w16du:dateUtc="2025-09-29T14:51:00Z">
-        <w:r>
-          <w:rPr>
-            <w:color w:val="000000"/>
-            <w:sz w:val="24"/>
-            <w:szCs w:val="28"/>
-          </w:rPr>
-          <w:t>29.09</w:t>
-        </w:r>
-      </w:ins>
       <w:r>
         <w:rPr>
           <w:color w:val="000000"/>
           <w:sz w:val="24"/>
           <w:szCs w:val="28"/>
         </w:rPr>
+        <w:t>29.09</w:t>
+      </w:r>
+      <w:r>
+        <w:rPr>
+          <w:color w:val="000000"/>
+          <w:sz w:val="24"/>
+          <w:szCs w:val="28"/>
+        </w:rPr>
         <w:t>.2025</w:t>
       </w:r>
     </w:p>
@@ -314,9 +302,6 @@
       <w:r>
         <w:rPr>
           <w:rFonts w:ascii="Courier New" w:hAnsi="Courier New" w:cs="Courier New"/>
-          <w:rPrChange w:id="2" w:author="Manuela Gómez Suárez" w:date="2025-09-29T16:51:00Z" w16du:dateUtc="2025-09-29T14:51:00Z">
-            <w:rPr/>
-          </w:rPrChange>
         </w:rPr>
         <w:t>tidyverse</w:t>
       </w:r>
@@ -493,11 +478,9 @@
       <w:r>
         <w:t>,</w:t>
       </w:r>
-      <w:ins w:id="3" w:author="Hanno Seebens" w:date="2025-10-14T17:08:00Z" w16du:dateUtc="2025-10-14T15:08:00Z">
-        <w:r>
-          <w:t xml:space="preserve"> </w:t>
-        </w:r>
-      </w:ins>
+      <w:r>
+        <w:t xml:space="preserve"> </w:t>
+      </w:r>
       <w:proofErr w:type="spellStart"/>
       <w:proofErr w:type="gramStart"/>
       <w:r>
@@ -581,14 +564,12 @@
         </w:rPr>
         <w:t>’,</w:t>
       </w:r>
-      <w:ins w:id="4" w:author="Hanno Seebens" w:date="2025-10-14T17:08:00Z" w16du:dateUtc="2025-10-14T15:08:00Z">
-        <w:r>
-          <w:rPr>
-            <w:rFonts w:ascii="Courier New" w:eastAsia="Courier New" w:hAnsi="Courier New" w:cs="Courier New"/>
-          </w:rPr>
-          <w:t xml:space="preserve"> </w:t>
-        </w:r>
-      </w:ins>
+      <w:r>
+        <w:rPr>
+          <w:rFonts w:ascii="Courier New" w:eastAsia="Courier New" w:hAnsi="Courier New" w:cs="Courier New"/>
+        </w:rPr>
+        <w:t xml:space="preserve"> </w:t>
+      </w:r>
       <w:r>
         <w:rPr>
           <w:rFonts w:ascii="Courier New" w:eastAsia="Courier New" w:hAnsi="Courier New" w:cs="Courier New"/>
@@ -609,14 +590,12 @@
         </w:rPr>
         <w:t>’,</w:t>
       </w:r>
-      <w:ins w:id="5" w:author="Hanno Seebens" w:date="2025-10-14T17:08:00Z" w16du:dateUtc="2025-10-14T15:08:00Z">
-        <w:r>
-          <w:rPr>
-            <w:rFonts w:ascii="Courier New" w:eastAsia="Courier New" w:hAnsi="Courier New" w:cs="Courier New"/>
-          </w:rPr>
-          <w:t xml:space="preserve"> </w:t>
-        </w:r>
-      </w:ins>
+      <w:r>
+        <w:rPr>
+          <w:rFonts w:ascii="Courier New" w:eastAsia="Courier New" w:hAnsi="Courier New" w:cs="Courier New"/>
+        </w:rPr>
+        <w:t xml:space="preserve"> </w:t>
+      </w:r>
       <w:r>
         <w:rPr>
           <w:rFonts w:ascii="Courier New" w:eastAsia="Courier New" w:hAnsi="Courier New" w:cs="Courier New"/>
@@ -645,14 +624,12 @@
         </w:rPr>
         <w:t>,</w:t>
       </w:r>
-      <w:ins w:id="6" w:author="Hanno Seebens" w:date="2025-10-14T17:08:00Z" w16du:dateUtc="2025-10-14T15:08:00Z">
-        <w:r>
-          <w:rPr>
-            <w:rFonts w:ascii="Courier New" w:eastAsia="Courier New" w:hAnsi="Courier New" w:cs="Courier New"/>
-          </w:rPr>
-          <w:t xml:space="preserve"> </w:t>
-        </w:r>
-      </w:ins>
+      <w:r>
+        <w:rPr>
+          <w:rFonts w:ascii="Courier New" w:eastAsia="Courier New" w:hAnsi="Courier New" w:cs="Courier New"/>
+        </w:rPr>
+        <w:t xml:space="preserve"> </w:t>
+      </w:r>
       <w:r>
         <w:rPr>
           <w:rFonts w:ascii="Courier New" w:eastAsia="Courier New" w:hAnsi="Courier New" w:cs="Courier New"/>
@@ -709,8 +686,8 @@
       <w:pPr>
         <w:jc w:val="both"/>
       </w:pPr>
-      <w:bookmarkStart w:id="7" w:name="_heading=h.gjdgxs"/>
-      <w:bookmarkEnd w:id="7"/>
+      <w:bookmarkStart w:id="0" w:name="_heading=h.gjdgxs"/>
+      <w:bookmarkEnd w:id="0"/>
       <w:r>
         <w:t xml:space="preserve">The R scripts with the implemented workflow can be obtained from </w:t>
       </w:r>
@@ -733,456 +710,421 @@
       <w:r>
         <w:t xml:space="preserve"> (</w:t>
       </w:r>
-      <w:ins w:id="8" w:author="Hanno Seebens" w:date="2025-10-14T17:19:00Z" w16du:dateUtc="2025-10-14T15:19:00Z">
-        <w:r>
-          <w:t>https://doi.org/10.5281/zenodo.3763221</w:t>
-        </w:r>
-      </w:ins>
-      <w:del w:id="9" w:author="Hanno Seebens" w:date="2025-10-14T17:19:00Z" w16du:dateUtc="2025-10-14T15:19:00Z">
-        <w:r>
-          <w:fldChar w:fldCharType="begin"/>
-        </w:r>
-        <w:r>
-          <w:delInstrText>HYPERLINK "https://doi.org/10.5281/zenodo.5562840"</w:delInstrText>
-        </w:r>
-        <w:r>
-          <w:fldChar w:fldCharType="separate"/>
-        </w:r>
-        <w:r>
-          <w:rPr>
-            <w:rStyle w:val="Hyperlink"/>
-          </w:rPr>
-          <w:delText>https://doi.org/10.5281/zenodo.5562840</w:delText>
-        </w:r>
-        <w:r>
-          <w:fldChar w:fldCharType="end"/>
-        </w:r>
-      </w:del>
-      <w:r>
-        <w:t xml:space="preserve">) to obtain a </w:t>
-      </w:r>
-      <w:r>
+      <w:r>
+        <w:t>https://doi.org/10.5281/zenodo.3763221</w:t>
+      </w:r>
+      <w:r>
+        <w:t xml:space="preserve">) to obtain a digital unique identifier (DOI). The </w:t>
+      </w:r>
+      <w:r>
+        <w:t>repositories</w:t>
+      </w:r>
+      <w:r>
+        <w:t xml:space="preserve"> </w:t>
+      </w:r>
+      <w:r>
+        <w:t>include</w:t>
+      </w:r>
+      <w:r>
+        <w:t xml:space="preserve"> the required folder structure with the subfolders </w:t>
+      </w:r>
+      <w:r>
+        <w:rPr>
+          <w:rFonts w:ascii="Courier New" w:eastAsia="Courier New" w:hAnsi="Courier New" w:cs="Courier New"/>
+        </w:rPr>
+        <w:t>R/</w:t>
+      </w:r>
+      <w:r>
+        <w:t xml:space="preserve">, </w:t>
+      </w:r>
+      <w:r>
+        <w:rPr>
+          <w:rFonts w:ascii="Courier New" w:eastAsia="Courier New" w:hAnsi="Courier New" w:cs="Courier New"/>
+        </w:rPr>
         <w:lastRenderedPageBreak/>
-        <w:t xml:space="preserve">digital unique identifier (DOI). The </w:t>
-      </w:r>
-      <w:r>
-        <w:t>repositories</w:t>
+        <w:t>Config/</w:t>
+      </w:r>
+      <w:r>
+        <w:t xml:space="preserve"> and </w:t>
+      </w:r>
+      <w:proofErr w:type="spellStart"/>
+      <w:r>
+        <w:rPr>
+          <w:rFonts w:ascii="Courier New" w:eastAsia="Courier New" w:hAnsi="Courier New" w:cs="Courier New"/>
+        </w:rPr>
+        <w:t>Inputfiles</w:t>
+      </w:r>
+      <w:proofErr w:type="spellEnd"/>
+      <w:r>
+        <w:rPr>
+          <w:rFonts w:ascii="Courier New" w:eastAsia="Courier New" w:hAnsi="Courier New" w:cs="Courier New"/>
+        </w:rPr>
+        <w:t>/</w:t>
+      </w:r>
+      <w:r>
+        <w:t xml:space="preserve">. Running the workflow for the first time will generate an additional subfolder </w:t>
+      </w:r>
+      <w:r>
+        <w:rPr>
+          <w:rFonts w:ascii="Courier New" w:eastAsia="Courier New" w:hAnsi="Courier New" w:cs="Courier New"/>
+        </w:rPr>
+        <w:t>Output/</w:t>
+      </w:r>
+      <w:r>
+        <w:t xml:space="preserve">, where all output files are stored. The R scripts in the subfolder </w:t>
+      </w:r>
+      <w:r>
+        <w:rPr>
+          <w:rFonts w:ascii="Courier New" w:eastAsia="Courier New" w:hAnsi="Courier New" w:cs="Courier New"/>
+        </w:rPr>
+        <w:t>R/</w:t>
+      </w:r>
+      <w:r>
+        <w:t xml:space="preserve"> do not need to be modified by the user. The subfolder </w:t>
+      </w:r>
+      <w:proofErr w:type="spellStart"/>
+      <w:r>
+        <w:rPr>
+          <w:rFonts w:ascii="Courier New" w:eastAsia="Courier New" w:hAnsi="Courier New" w:cs="Courier New"/>
+        </w:rPr>
+        <w:t>Inputfiles</w:t>
+      </w:r>
+      <w:proofErr w:type="spellEnd"/>
+      <w:r>
+        <w:rPr>
+          <w:rFonts w:ascii="Courier New" w:eastAsia="Courier New" w:hAnsi="Courier New" w:cs="Courier New"/>
+        </w:rPr>
+        <w:t>/</w:t>
+      </w:r>
+      <w:r>
+        <w:t xml:space="preserve"> contains the individual databases, which are going to be merged. The subfolder </w:t>
+      </w:r>
+      <w:r>
+        <w:rPr>
+          <w:rFonts w:ascii="Courier New" w:eastAsia="Courier New" w:hAnsi="Courier New" w:cs="Courier New"/>
+        </w:rPr>
+        <w:t>Config/</w:t>
+      </w:r>
+      <w:r>
+        <w:t xml:space="preserve"> includes tables in Office Open XML-based spreadsheet format (.xlsx), which can be read by R. </w:t>
+      </w:r>
+    </w:p>
+    <w:p>
+      <w:pPr>
+        <w:jc w:val="both"/>
+      </w:pPr>
+      <w:r>
+        <w:t xml:space="preserve">The subfolder </w:t>
+      </w:r>
+      <w:r>
+        <w:rPr>
+          <w:rFonts w:ascii="Courier New" w:eastAsia="Courier New" w:hAnsi="Courier New" w:cs="Courier New"/>
+        </w:rPr>
+        <w:t>Config/</w:t>
+      </w:r>
+      <w:r>
+        <w:t xml:space="preserve"> includes a configuration file (“</w:t>
+      </w:r>
+      <w:bookmarkStart w:id="1" w:name="__DdeLink__323_1243905022"/>
+      <w:r>
+        <w:t>DatabaseInfo</w:t>
+      </w:r>
+      <w:bookmarkEnd w:id="1"/>
+      <w:r>
+        <w:t xml:space="preserve">.xlsx”). This file contains the basic information about the characteristics of the individual databases such as file name, and names of columns where to find the respective information necessary to run the workflow. For each database to be merged the user </w:t>
+      </w:r>
+      <w:proofErr w:type="gramStart"/>
+      <w:r>
+        <w:t>has to</w:t>
+      </w:r>
+      <w:proofErr w:type="gramEnd"/>
+      <w:r>
+        <w:t xml:space="preserve"> fill in the required information (see below).</w:t>
+      </w:r>
+    </w:p>
+    <w:p>
+      <w:pPr>
+        <w:jc w:val="both"/>
+      </w:pPr>
+      <w:r>
+        <w:t xml:space="preserve">The location table (“AllLocations.xlsx”) contains a list of location names and is used as a reference for the standardisation of location names. A proposed list of locations is included in this </w:t>
+      </w:r>
+      <w:proofErr w:type="gramStart"/>
+      <w:r>
+        <w:t>file</w:t>
+      </w:r>
+      <w:proofErr w:type="gramEnd"/>
+      <w:r>
+        <w:t xml:space="preserve"> but any list of region names can be added. The </w:t>
+      </w:r>
+      <w:r>
+        <w:t>column</w:t>
+      </w:r>
+      <w:r>
+        <w:t>s</w:t>
       </w:r>
       <w:r>
         <w:t xml:space="preserve"> </w:t>
       </w:r>
       <w:r>
-        <w:t>include</w:t>
-      </w:r>
-      <w:r>
-        <w:t xml:space="preserve"> the required folder structure with the subfolders </w:t>
-      </w:r>
-      <w:r>
-        <w:rPr>
-          <w:rFonts w:ascii="Courier New" w:eastAsia="Courier New" w:hAnsi="Courier New" w:cs="Courier New"/>
-        </w:rPr>
-        <w:t>R/</w:t>
-      </w:r>
+        <w:t>“</w:t>
+      </w:r>
+      <w:proofErr w:type="spellStart"/>
+      <w:r>
+        <w:t>location_var</w:t>
+      </w:r>
+      <w:proofErr w:type="spellEnd"/>
+      <w:r>
+        <w:t>”</w:t>
+      </w:r>
+      <w:r>
+        <w:t xml:space="preserve"> and “gamd1_var”</w:t>
+      </w:r>
+      <w:r>
+        <w:t xml:space="preserve"> represent a selection of alternative spellings</w:t>
+      </w:r>
+      <w:r>
+        <w:t xml:space="preserve"> (hereafter keywords)</w:t>
+      </w:r>
+      <w:r>
+        <w:t xml:space="preserve"> of location names or geographic sub-units</w:t>
+      </w:r>
+      <w:r>
+        <w:t xml:space="preserve"> respectively</w:t>
+      </w:r>
+      <w:r>
+        <w:t>, which will be used to identify the correct match. Sub-units will be aggregated to the provided higher level</w:t>
+      </w:r>
+      <w:r>
+        <w:t xml:space="preserve"> in column </w:t>
+      </w:r>
+      <w:r>
+        <w:t>“</w:t>
+      </w:r>
+      <w:r>
+        <w:t>location</w:t>
+      </w:r>
+      <w:r>
+        <w:t>”</w:t>
+      </w:r>
+      <w:r>
+        <w:t xml:space="preserve">. Multiple keywords within the same cell of the spreadsheet </w:t>
+      </w:r>
+      <w:proofErr w:type="gramStart"/>
+      <w:r>
+        <w:t>have to</w:t>
+      </w:r>
+      <w:proofErr w:type="gramEnd"/>
+      <w:r>
+        <w:t xml:space="preserve"> be separated by “; </w:t>
+      </w:r>
+      <w:proofErr w:type="gramStart"/>
+      <w:r>
+        <w:t>“ as</w:t>
+      </w:r>
+      <w:proofErr w:type="gramEnd"/>
+      <w:r>
+        <w:t xml:space="preserve"> these can be identified as a separator by the workflow. Keywords should be selected carefully to avoid duplicated matches (e.g., “United” would match several countries). The selection of locations is based on the 2-digit ISO code (ISO 3166-1 alpha-2), extended by a few locations to meet the demands of the studies </w:t>
+      </w:r>
+      <w:r>
+        <w:t>considering also sub-national units</w:t>
+      </w:r>
+      <w:r>
+        <w:t xml:space="preserve">. In addition, the list contains information about continents, WGSRPD regions on level one and four, Global Administrative Areas (GADM) names, </w:t>
+      </w:r>
+      <w:proofErr w:type="spellStart"/>
+      <w:r>
+        <w:t>GloNAF</w:t>
+      </w:r>
+      <w:proofErr w:type="spellEnd"/>
+      <w:r>
+        <w:t xml:space="preserve"> regions, </w:t>
+      </w:r>
+      <w:r>
+        <w:t xml:space="preserve">SinAS regions, </w:t>
+      </w:r>
+      <w:r>
+        <w:t xml:space="preserve">island/mainland distinction and 3-digit ISO codes. The list of region names can be changed by the user by modifying, adding or removing entries. Note </w:t>
+      </w:r>
+      <w:r>
+        <w:t xml:space="preserve">that the entries in the column </w:t>
+      </w:r>
+      <w:proofErr w:type="spellStart"/>
+      <w:r>
+        <w:t>location</w:t>
+      </w:r>
+      <w:r>
+        <w:t>ID</w:t>
+      </w:r>
+      <w:proofErr w:type="spellEnd"/>
+      <w:r>
+        <w:t xml:space="preserve"> </w:t>
+      </w:r>
+      <w:proofErr w:type="gramStart"/>
+      <w:r>
+        <w:t>have to</w:t>
+      </w:r>
+      <w:proofErr w:type="gramEnd"/>
+      <w:r>
+        <w:t xml:space="preserve"> be complete and adjusted in case of modification. Otherwise, the changes will not be recognised.</w:t>
+      </w:r>
+    </w:p>
+    <w:p>
+      <w:pPr>
+        <w:jc w:val="both"/>
+      </w:pPr>
+      <w:r>
+        <w:t>The table “UserDefinedTaxonNames.xlsx” provides taxonomic information alternative to the one obtained from the GBIF backbone taxonomy. Here, information about unresolved taxa or deviating taxonomic concepts can be included. By modifying this table, entries obtained from GBIF will be overwritten. All replacements for location and taxon names are stored in the translation tables as an output file of the standardisation steps (see below).</w:t>
+      </w:r>
+    </w:p>
+    <w:p>
+      <w:pPr>
+        <w:jc w:val="both"/>
+      </w:pPr>
+      <w:r>
+        <w:t>Rules for treating first record entries can be defined in the table “Guidelines_eventDates.xlsx”. In this table, the user can enter the term to be processed and the respective replacement. The replacement is exact, which</w:t>
+      </w:r>
+      <w:r>
+        <w:t xml:space="preserve"> means that the term in column </w:t>
+      </w:r>
+      <w:r>
+        <w:t>“</w:t>
+      </w:r>
+      <w:r>
+        <w:t>Entry</w:t>
+      </w:r>
+      <w:r>
+        <w:t>”</w:t>
+      </w:r>
+      <w:r>
+        <w:t xml:space="preserve"> will be replaced </w:t>
+      </w:r>
+      <w:r>
+        <w:t xml:space="preserve">exactly by the entry in column </w:t>
+      </w:r>
+      <w:r>
+        <w:t>“</w:t>
+      </w:r>
+      <w:r>
+        <w:t>Replacement</w:t>
+      </w:r>
+      <w:r>
+        <w:t>”</w:t>
+      </w:r>
+      <w:r>
+        <w:t>. An empty field in the</w:t>
+      </w:r>
+      <w:r>
+        <w:t xml:space="preserve"> column </w:t>
+      </w:r>
+      <w:r>
+        <w:t>“</w:t>
+      </w:r>
+      <w:r>
+        <w:t>Replacement</w:t>
+      </w:r>
+      <w:r>
+        <w:t>”</w:t>
+      </w:r>
+      <w:r>
+        <w:t xml:space="preserve"> will </w:t>
+      </w:r>
+      <w:r>
+        <w:t xml:space="preserve">remove the entry in the column </w:t>
+      </w:r>
+      <w:r>
+        <w:t>Entry</w:t>
+      </w:r>
+      <w:r>
+        <w:t xml:space="preserve"> without any substitution. Examples based on Dyer et al. </w:t>
+      </w:r>
+      <w:r>
+        <w:fldChar w:fldCharType="begin"/>
+      </w:r>
+      <w:r>
+        <w:instrText xml:space="preserve"> ADDIN ZOTERO_ITEM CSL_CITATION {"citationID":"eBo8p9wf","properties":{"formattedCitation":"(2017)","plainCitation":"(2017)","noteIndex":0},"citationItems":[{"id":"8pB3joF2/yUENIja1","uris":["http://www.mendeley.com/documents/?uuid=18cef0ba-2150-43b7-ae91-eb1bef4736d8"],"itemData":{"DOI":"10.1038/sdata.2017.41","ISSN":"2052-4463","author":[{"dropping-particle":"","family":"Dyer","given":"Ellie E.","non-dropping-particle":"","parse-names":false,"suffix":""},{"dropping-particle":"","family":"Redding","given":"David W.","non-dropping-particle":"","parse-names":false,"suffix":""},{"dropping-particle":"","family":"Blackburn","given":"Tim M.","non-dropping-particle":"","parse-names":false,"suffix":""}],"container-title":"Scientific Data","id":"ITEM-1","issue":"1","issued":{"date-parts":[["2017","12","28"]]},"page":"170041","title":"The global avian invasions atlas, a database of alien bird distributions worldwide","type":"article-journal","volume":"4"},"suppress-author":1}],"schema":"https://github.com/citation-style-language/schema/raw/master/csl-citation.json"} </w:instrText>
+      </w:r>
+      <w:r>
+        <w:fldChar w:fldCharType="separate"/>
+      </w:r>
+      <w:bookmarkStart w:id="2" w:name="__Fieldmark__92_1243905022"/>
+      <w:r>
+        <w:rPr>
+          <w:rFonts w:ascii="Calibri" w:hAnsi="Calibri"/>
+        </w:rPr>
+        <w:t>(2017)</w:t>
+      </w:r>
+      <w:r>
+        <w:fldChar w:fldCharType="end"/>
+      </w:r>
+      <w:bookmarkEnd w:id="2"/>
+      <w:r>
+        <w:t xml:space="preserve"> are provided in the table.</w:t>
+      </w:r>
+      <w:r>
+        <w:t xml:space="preserve"> Note that the rules provided in this file will be applied in any case. A record does not have to be added here if the rules apply anyway. Thus, the replacement only needs to be filled if the respective record is not captured by the rules.</w:t>
+      </w:r>
+    </w:p>
+    <w:p>
+      <w:pPr>
+        <w:jc w:val="both"/>
+      </w:pPr>
+      <w:r>
+        <w:t xml:space="preserve">In addition, five translation tables are provided, one each for </w:t>
+      </w:r>
+      <w:r>
+        <w:t xml:space="preserve">the </w:t>
+      </w:r>
+      <w:r>
+        <w:t xml:space="preserve">five variables of the Darwin Core terminology related to alien species. Four have been proposed and refined by Groom et al. </w:t>
+      </w:r>
+      <w:r>
+        <w:fldChar w:fldCharType="begin"/>
+      </w:r>
+      <w:r>
+        <w:instrText xml:space="preserve"> ADDIN ZOTERO_ITEM CSL_CITATION {"citationID":"gUx28hqL","properties":{"formattedCitation":"(2019)","plainCitation":"(2019)","noteIndex":0},"citationItems":[{"id":1548,"uris":["http://www.mendeley.com/documents/?uuid=50abb8e8-a244-4f09-85f3-d5263decce50","http://zotero.org/users/5741325/items/2Q5RL5KU"],"itemData":{"id":1548,"type":"article-journal","abstract":"To improve the suitability of the Darwin Core standard for the research and management of alien species, the standard needs to express the native status of organisms, how well established they are and how they came to occupy a location. To facilitate this, we propose:","container-title":"Biodiversity Information Science and Standards","DOI":"10.3897/biss.3.38084","ISSN":"2535-0897","note":"Citation Key: Groom2019","title":"Improving Darwin Core for research and management of alien species","URL":"https://biss.pensoft.net/article/38084/","volume":"3","author":[{"family":"Groom","given":"Quentin"},{"family":"Desmet","given":"Peter"},{"family":"Reyserhove","given":"Lien"},{"family":"Adriaens","given":"Tim"},{"family":"Oldoni","given":"Damiano"},{"family":"Vanderhoeven","given":"Sonia"},{"family":"Baskauf","given":"Steven J"},{"family":"Chapman","given":"Arthur"},{"family":"McGeoch","given":"Melodie"},{"family":"Walls","given":"Ramona"},{"family":"Wieczorek","given":"John"},{"family":"Wilson","given":"John"},{"family":"Zermoglio","given":"Paula F"},{"family":"Simpson","given":"Annie"}],"issued":{"date-parts":[["2019",10,10]]}},"suppress-author":1}],"schema":"https://github.com/citation-style-language/schema/raw/master/csl-citation.json"} </w:instrText>
+      </w:r>
+      <w:r>
+        <w:fldChar w:fldCharType="separate"/>
+      </w:r>
+      <w:bookmarkStart w:id="3" w:name="__Fieldmark__99_1243905022"/>
+      <w:r>
+        <w:rPr>
+          <w:rFonts w:ascii="Calibri" w:hAnsi="Calibri"/>
+        </w:rPr>
+        <w:t>(2019)</w:t>
+      </w:r>
+      <w:r>
+        <w:fldChar w:fldCharType="end"/>
+      </w:r>
+      <w:bookmarkEnd w:id="3"/>
+      <w:r>
+        <w:t xml:space="preserve">, namely </w:t>
+      </w:r>
+      <w:proofErr w:type="spellStart"/>
+      <w:r>
+        <w:t>establishmentMeans</w:t>
+      </w:r>
+      <w:proofErr w:type="spellEnd"/>
       <w:r>
         <w:t xml:space="preserve">, </w:t>
       </w:r>
-      <w:r>
-        <w:rPr>
-          <w:rFonts w:ascii="Courier New" w:eastAsia="Courier New" w:hAnsi="Courier New" w:cs="Courier New"/>
-        </w:rPr>
-        <w:t>Config/</w:t>
-      </w:r>
+      <w:proofErr w:type="spellStart"/>
+      <w:r>
+        <w:t>occurrenceStatus</w:t>
+      </w:r>
+      <w:proofErr w:type="spellEnd"/>
+      <w:r>
+        <w:t xml:space="preserve">, </w:t>
+      </w:r>
+      <w:proofErr w:type="spellStart"/>
+      <w:r>
+        <w:t>degreeOfEstablishment</w:t>
+      </w:r>
+      <w:proofErr w:type="spellEnd"/>
       <w:r>
         <w:t xml:space="preserve"> and </w:t>
       </w:r>
-      <w:proofErr w:type="spellStart"/>
-      <w:r>
-        <w:rPr>
-          <w:rFonts w:ascii="Courier New" w:eastAsia="Courier New" w:hAnsi="Courier New" w:cs="Courier New"/>
-        </w:rPr>
-        <w:t>Inputfiles</w:t>
-      </w:r>
-      <w:proofErr w:type="spellEnd"/>
-      <w:r>
-        <w:rPr>
-          <w:rFonts w:ascii="Courier New" w:eastAsia="Courier New" w:hAnsi="Courier New" w:cs="Courier New"/>
-        </w:rPr>
-        <w:t>/</w:t>
-      </w:r>
-      <w:r>
-        <w:t xml:space="preserve">. Running the workflow for the first time will generate an additional subfolder </w:t>
-      </w:r>
-      <w:r>
-        <w:rPr>
-          <w:rFonts w:ascii="Courier New" w:eastAsia="Courier New" w:hAnsi="Courier New" w:cs="Courier New"/>
-        </w:rPr>
-        <w:t>Output/</w:t>
-      </w:r>
-      <w:r>
-        <w:t xml:space="preserve">, where all output files are stored. The R scripts in the subfolder </w:t>
-      </w:r>
-      <w:r>
-        <w:rPr>
-          <w:rFonts w:ascii="Courier New" w:eastAsia="Courier New" w:hAnsi="Courier New" w:cs="Courier New"/>
-        </w:rPr>
-        <w:t>R/</w:t>
-      </w:r>
-      <w:r>
-        <w:t xml:space="preserve"> do not need to be modified by the user. The subfolder </w:t>
-      </w:r>
-      <w:proofErr w:type="spellStart"/>
-      <w:r>
-        <w:rPr>
-          <w:rFonts w:ascii="Courier New" w:eastAsia="Courier New" w:hAnsi="Courier New" w:cs="Courier New"/>
-        </w:rPr>
-        <w:t>Inputfiles</w:t>
-      </w:r>
-      <w:proofErr w:type="spellEnd"/>
-      <w:r>
-        <w:rPr>
-          <w:rFonts w:ascii="Courier New" w:eastAsia="Courier New" w:hAnsi="Courier New" w:cs="Courier New"/>
-        </w:rPr>
-        <w:t>/</w:t>
-      </w:r>
-      <w:r>
-        <w:t xml:space="preserve"> contains the individual databases, which are going to be merged. The subfolder </w:t>
-      </w:r>
-      <w:r>
-        <w:rPr>
-          <w:rFonts w:ascii="Courier New" w:eastAsia="Courier New" w:hAnsi="Courier New" w:cs="Courier New"/>
-        </w:rPr>
-        <w:t>Config/</w:t>
-      </w:r>
-      <w:r>
-        <w:t xml:space="preserve"> includes </w:t>
-      </w:r>
-      <w:del w:id="10" w:author="Hanno Seebens" w:date="2025-10-14T17:20:00Z" w16du:dateUtc="2025-10-14T15:20:00Z">
-        <w:r>
-          <w:delText xml:space="preserve">nine </w:delText>
-        </w:r>
-      </w:del>
-      <w:r>
-        <w:t xml:space="preserve">tables in Office Open XML-based spreadsheet format (.xlsx), which can be read by R. </w:t>
-      </w:r>
-    </w:p>
-    <w:p>
-      <w:pPr>
-        <w:jc w:val="both"/>
-      </w:pPr>
-      <w:r>
-        <w:t xml:space="preserve">The subfolder </w:t>
-      </w:r>
-      <w:r>
-        <w:rPr>
-          <w:rFonts w:ascii="Courier New" w:eastAsia="Courier New" w:hAnsi="Courier New" w:cs="Courier New"/>
-        </w:rPr>
-        <w:t>Config/</w:t>
-      </w:r>
-      <w:r>
-        <w:t xml:space="preserve"> includes a configuration file (“</w:t>
-      </w:r>
-      <w:bookmarkStart w:id="11" w:name="__DdeLink__323_1243905022"/>
-      <w:r>
-        <w:t>DatabaseInfo</w:t>
-      </w:r>
-      <w:bookmarkEnd w:id="11"/>
-      <w:r>
-        <w:t xml:space="preserve">.xlsx”). This file contains the basic information about the characteristics of the individual databases such as file name, and names of columns where to find the respective information necessary to run the workflow. For each database to be merged the user </w:t>
-      </w:r>
-      <w:proofErr w:type="gramStart"/>
-      <w:r>
-        <w:t>has to</w:t>
-      </w:r>
-      <w:proofErr w:type="gramEnd"/>
-      <w:r>
-        <w:t xml:space="preserve"> fill in the required information (see below).</w:t>
-      </w:r>
-    </w:p>
-    <w:p>
-      <w:pPr>
-        <w:jc w:val="both"/>
-      </w:pPr>
-      <w:r>
-        <w:t xml:space="preserve">The location table (“AllLocations.xlsx”) contains a list of location names and is used as a reference for the standardisation of location names. A proposed list of locations is included in this </w:t>
-      </w:r>
-      <w:proofErr w:type="gramStart"/>
-      <w:r>
-        <w:t>file</w:t>
-      </w:r>
-      <w:proofErr w:type="gramEnd"/>
-      <w:r>
-        <w:t xml:space="preserve"> but any list of region names can be added. The </w:t>
-      </w:r>
-      <w:r>
-        <w:t>column</w:t>
-      </w:r>
-      <w:r>
-        <w:t>s</w:t>
-      </w:r>
-      <w:r>
-        <w:t xml:space="preserve"> </w:t>
-      </w:r>
-      <w:r>
-        <w:t>“</w:t>
-      </w:r>
-      <w:proofErr w:type="spellStart"/>
-      <w:r>
-        <w:t>location_var</w:t>
-      </w:r>
-      <w:proofErr w:type="spellEnd"/>
-      <w:r>
-        <w:t>”</w:t>
-      </w:r>
-      <w:r>
-        <w:t xml:space="preserve"> and “gamd1_var”</w:t>
-      </w:r>
-      <w:r>
-        <w:t xml:space="preserve"> represent a selection of alternative spellings</w:t>
-      </w:r>
-      <w:r>
-        <w:t xml:space="preserve"> (hereafter keywords)</w:t>
-      </w:r>
-      <w:r>
-        <w:t xml:space="preserve"> of location names or geographic sub-units</w:t>
-      </w:r>
-      <w:r>
-        <w:t xml:space="preserve"> respectively</w:t>
-      </w:r>
-      <w:r>
-        <w:t>, which will be used to identify the correct match. Sub-units will be aggregated to the provided higher level</w:t>
-      </w:r>
-      <w:r>
-        <w:t xml:space="preserve"> in column </w:t>
-      </w:r>
-      <w:r>
-        <w:t>“</w:t>
-      </w:r>
-      <w:r>
-        <w:t>location</w:t>
-      </w:r>
-      <w:r>
-        <w:t>”</w:t>
-      </w:r>
-      <w:r>
-        <w:t xml:space="preserve">. Multiple keywords within the same cell of the spreadsheet </w:t>
-      </w:r>
-      <w:proofErr w:type="gramStart"/>
-      <w:r>
-        <w:t>have to</w:t>
-      </w:r>
-      <w:proofErr w:type="gramEnd"/>
-      <w:r>
-        <w:t xml:space="preserve"> be separated by “; </w:t>
-      </w:r>
-      <w:proofErr w:type="gramStart"/>
-      <w:r>
-        <w:t>“ as</w:t>
-      </w:r>
-      <w:proofErr w:type="gramEnd"/>
-      <w:r>
-        <w:t xml:space="preserve"> these can be identified as a separator by the workflow. Keywords should be selected carefully to avoid duplicated matches (e.g., “United” would match several countries). The selection of locations is based on the 2-digit ISO code (ISO 3166-1 alpha-2), extended by a few locations to meet the demands of the studies </w:t>
-      </w:r>
-      <w:r>
-        <w:t>considering also sub-national units</w:t>
-      </w:r>
-      <w:r>
-        <w:t xml:space="preserve">. In addition, the list contains information about continents, WGSRPD regions on level one and four, Global Administrative Areas (GADM) names, </w:t>
-      </w:r>
-      <w:proofErr w:type="spellStart"/>
-      <w:r>
-        <w:t>GloNAF</w:t>
-      </w:r>
-      <w:proofErr w:type="spellEnd"/>
-      <w:r>
-        <w:t xml:space="preserve"> regions, </w:t>
-      </w:r>
-      <w:ins w:id="12" w:author="Hanno Seebens" w:date="2025-10-14T17:24:00Z" w16du:dateUtc="2025-10-14T15:24:00Z">
-        <w:r>
-          <w:t xml:space="preserve">SinAS regions, </w:t>
-        </w:r>
-      </w:ins>
-      <w:r>
-        <w:t xml:space="preserve">island/mainland distinction and 3-digit ISO codes. The list of region names can be changed by the user by modifying, adding or removing entries. Note </w:t>
-      </w:r>
-      <w:r>
-        <w:t xml:space="preserve">that the entries in the column </w:t>
-      </w:r>
-      <w:proofErr w:type="spellStart"/>
-      <w:r>
-        <w:t>location</w:t>
-      </w:r>
-      <w:r>
-        <w:t>ID</w:t>
-      </w:r>
-      <w:proofErr w:type="spellEnd"/>
-      <w:r>
-        <w:t xml:space="preserve"> </w:t>
-      </w:r>
-      <w:proofErr w:type="gramStart"/>
-      <w:r>
-        <w:t>have to</w:t>
-      </w:r>
-      <w:proofErr w:type="gramEnd"/>
-      <w:r>
-        <w:t xml:space="preserve"> be complete and adjusted in case of modification. Otherwise, the changes will not be recognised.</w:t>
-      </w:r>
-    </w:p>
-    <w:p>
-      <w:pPr>
-        <w:jc w:val="both"/>
-      </w:pPr>
-      <w:r>
-        <w:t>The table “UserDefinedTaxonNames.xlsx” provides taxonomic information alternative to the one obtained from the GBIF backbone taxonomy. Here, information about unresolved taxa or deviating taxonomic concepts can be included. By modifying this table, entries obtained from GBIF will be overwritten. All replacements for location and taxon names are stored in the translation tables as an output file of the standardisation steps (see below).</w:t>
-      </w:r>
-    </w:p>
-    <w:p>
-      <w:pPr>
-        <w:jc w:val="both"/>
-      </w:pPr>
-      <w:r>
-        <w:t>Rules for treating first record entries can be defined in the table “Guidelines_eventDates.xlsx”. In this table, the user can enter the term to be processed and the respective replacement. The replacement is exact, which</w:t>
-      </w:r>
-      <w:r>
-        <w:t xml:space="preserve"> means that the term in column </w:t>
-      </w:r>
-      <w:r>
-        <w:t>“</w:t>
-      </w:r>
-      <w:r>
-        <w:t>Entry</w:t>
-      </w:r>
-      <w:r>
-        <w:t>”</w:t>
-      </w:r>
-      <w:r>
-        <w:t xml:space="preserve"> will be replaced </w:t>
-      </w:r>
-      <w:r>
-        <w:t xml:space="preserve">exactly by the entry in column </w:t>
-      </w:r>
-      <w:r>
-        <w:t>“</w:t>
-      </w:r>
-      <w:r>
-        <w:t>Replacement</w:t>
-      </w:r>
-      <w:r>
-        <w:t>”</w:t>
-      </w:r>
-      <w:r>
-        <w:t>. An empty field in the</w:t>
-      </w:r>
-      <w:r>
-        <w:t xml:space="preserve"> column </w:t>
-      </w:r>
-      <w:r>
-        <w:t>“</w:t>
-      </w:r>
-      <w:r>
-        <w:t>Replacement</w:t>
-      </w:r>
-      <w:r>
-        <w:t>”</w:t>
-      </w:r>
-      <w:r>
-        <w:t xml:space="preserve"> will </w:t>
-      </w:r>
-      <w:r>
-        <w:t xml:space="preserve">remove the entry in the column </w:t>
-      </w:r>
-      <w:r>
-        <w:t>Entry</w:t>
-      </w:r>
-      <w:r>
-        <w:t xml:space="preserve"> without any substitution. Examples based on Dyer et al. </w:t>
-      </w:r>
-      <w:r>
-        <w:fldChar w:fldCharType="begin"/>
-      </w:r>
-      <w:r>
-        <w:instrText xml:space="preserve"> ADDIN ZOTERO_ITEM CSL_CITATION {"citationID":"eBo8p9wf","properties":{"formattedCitation":"(2017)","plainCitation":"(2017)","noteIndex":0},"citationItems":[{"id":"8pB3joF2/yUENIja1","uris":["http://www.mendeley.com/documents/?uuid=18cef0ba-2150-43b7-ae91-eb1bef4736d8"],"itemData":{"DOI":"10.1038/sdata.2017.41","ISSN":"2052-4463","author":[{"dropping-particle":"","family":"Dyer","given":"Ellie E.","non-dropping-particle":"","parse-names":false,"suffix":""},{"dropping-particle":"","family":"Redding","given":"David W.","non-dropping-particle":"","parse-names":false,"suffix":""},{"dropping-particle":"","family":"Blackburn","given":"Tim M.","non-dropping-particle":"","parse-names":false,"suffix":""}],"container-title":"Scientific Data","id":"ITEM-1","issue":"1","issued":{"date-parts":[["2017","12","28"]]},"page":"170041","title":"The global avian invasions atlas, a database of alien bird distributions worldwide","type":"article-journal","volume":"4"},"suppress-author":1}],"schema":"https://github.com/citation-style-language/schema/raw/master/csl-citation.json"} </w:instrText>
-      </w:r>
-      <w:r>
-        <w:fldChar w:fldCharType="separate"/>
-      </w:r>
-      <w:bookmarkStart w:id="13" w:name="__Fieldmark__92_1243905022"/>
-      <w:r>
-        <w:rPr>
-          <w:rFonts w:ascii="Calibri" w:hAnsi="Calibri"/>
-        </w:rPr>
-        <w:t>(2017)</w:t>
-      </w:r>
-      <w:r>
-        <w:fldChar w:fldCharType="end"/>
-      </w:r>
-      <w:bookmarkEnd w:id="13"/>
-      <w:r>
-        <w:t xml:space="preserve"> are provided in the table.</w:t>
-      </w:r>
-      <w:r>
-        <w:t xml:space="preserve"> Note that the rules provided in this file will be applied in any case. A record does not have to be added here if the rules apply anyway. Thus, the replacement only needs to be filled if the respective record is not captured by the rules.</w:t>
-      </w:r>
-    </w:p>
-    <w:p>
-      <w:pPr>
-        <w:jc w:val="both"/>
-      </w:pPr>
-      <w:r>
-        <w:t xml:space="preserve">In addition, five translation tables are provided, one each for </w:t>
-      </w:r>
-      <w:r>
-        <w:t xml:space="preserve">the </w:t>
-      </w:r>
-      <w:r>
-        <w:t xml:space="preserve">five variables of the Darwin Core terminology related to alien species. Four have been proposed and refined by Groom et al. </w:t>
-      </w:r>
-      <w:r>
-        <w:fldChar w:fldCharType="begin"/>
-      </w:r>
-      <w:r>
-        <w:instrText xml:space="preserve"> ADDIN ZOTERO_ITEM CSL_CITATION {"citationID":"gUx28hqL","properties":{"formattedCitation":"(2019)","plainCitation":"(2019)","noteIndex":0},"citationItems":[{"id":1548,"uris":["http://www.mendeley.com/documents/?uuid=50abb8e8-a244-4f09-85f3-d5263decce50","http://zotero.org/users/5741325/items/2Q5RL5KU"],"itemData":{"id":1548,"type":"article-journal","abstract":"To improve the suitability of the Darwin Core standard for the research and management of alien species, the standard needs to express the native status of organisms, how well established they are and how they came to occupy a location. To facilitate this, we propose:","container-title":"Biodiversity Information Science and Standards","DOI":"10.3897/biss.3.38084","ISSN":"2535-0897","note":"Citation Key: Groom2019","title":"Improving Darwin Core for research and management of alien species","URL":"https://biss.pensoft.net/article/38084/","volume":"3","author":[{"family":"Groom","given":"Quentin"},{"family":"Desmet","given":"Peter"},{"family":"Reyserhove","given":"Lien"},{"family":"Adriaens","given":"Tim"},{"family":"Oldoni","given":"Damiano"},{"family":"Vanderhoeven","given":"Sonia"},{"family":"Baskauf","given":"Steven J"},{"family":"Chapman","given":"Arthur"},{"family":"McGeoch","given":"Melodie"},{"family":"Walls","given":"Ramona"},{"family":"Wieczorek","given":"John"},{"family":"Wilson","given":"John"},{"family":"Zermoglio","given":"Paula F"},{"family":"Simpson","given":"Annie"}],"issued":{"date-parts":[["2019",10,10]]}},"suppress-author":1}],"schema":"https://github.com/citation-style-language/schema/raw/master/csl-citation.json"} </w:instrText>
-      </w:r>
-      <w:r>
-        <w:fldChar w:fldCharType="separate"/>
-      </w:r>
-      <w:bookmarkStart w:id="14" w:name="__Fieldmark__99_1243905022"/>
-      <w:r>
-        <w:rPr>
-          <w:rFonts w:ascii="Calibri" w:hAnsi="Calibri"/>
-        </w:rPr>
-        <w:t>(2019)</w:t>
-      </w:r>
-      <w:r>
-        <w:fldChar w:fldCharType="end"/>
-      </w:r>
-      <w:bookmarkEnd w:id="14"/>
-      <w:r>
-        <w:t xml:space="preserve">, namely </w:t>
-      </w:r>
-      <w:proofErr w:type="spellStart"/>
-      <w:r>
-        <w:t>establishmentMeans</w:t>
-      </w:r>
-      <w:proofErr w:type="spellEnd"/>
-      <w:r>
-        <w:t xml:space="preserve">, </w:t>
-      </w:r>
-      <w:proofErr w:type="spellStart"/>
-      <w:r>
-        <w:t>occurrenceStatus</w:t>
-      </w:r>
-      <w:proofErr w:type="spellEnd"/>
-      <w:r>
-        <w:t xml:space="preserve">, </w:t>
-      </w:r>
-      <w:proofErr w:type="spellStart"/>
-      <w:r>
-        <w:t>degreeOfEstablishment</w:t>
-      </w:r>
-      <w:proofErr w:type="spellEnd"/>
-      <w:r>
-        <w:t xml:space="preserve"> and </w:t>
-      </w:r>
       <w:r>
         <w:t>pathway</w:t>
       </w:r>
@@ -1193,11 +1135,11 @@
         <w:t>habitat</w:t>
       </w:r>
       <w:r>
-        <w:t xml:space="preserve">, has already been part of the standard Darwin Core terminology. For all five variables, the translation tables provide two columns, one with the term used in the original database and one with </w:t>
+        <w:t xml:space="preserve">, has already been part of the standard Darwin Core terminology. For all five variables, the translation tables provide two columns, one with the term used in the original database and one with its replacement. However, deviations of the definitions of individual terms cannot be standardised </w:t>
       </w:r>
       <w:r>
         <w:lastRenderedPageBreak/>
-        <w:t>its replacement. However, deviations of the definitions of individual terms cannot be standardised within this workflow and thus the user should pay attention to varying definitions. If possible, standard definitions as provided by Darwin Core should be used</w:t>
+        <w:t>within this workflow and thus the user should pay attention to varying definitions. If possible, standard definitions as provided by Darwin Core should be used</w:t>
       </w:r>
       <w:r>
         <w:t xml:space="preserve"> </w:t>
@@ -1258,17 +1200,7 @@
       </w:r>
       <w:proofErr w:type="gramEnd"/>
       <w:r>
-        <w:t xml:space="preserve"> adjust the configuration file “DatabaseInfo.xlsx”, as only those databases will be considered in the workflow, which are added</w:t>
-      </w:r>
-      <w:ins w:id="15" w:author="Manuela Gómez Suárez" w:date="2025-09-29T16:54:00Z" w16du:dateUtc="2025-09-29T14:54:00Z">
-        <w:del w:id="16" w:author="Hanno Seebens" w:date="2025-10-14T17:26:00Z" w16du:dateUtc="2025-10-14T15:26:00Z">
-          <w:r>
-            <w:delText xml:space="preserve"> </w:delText>
-          </w:r>
-        </w:del>
-      </w:ins>
-      <w:r>
-        <w:t xml:space="preserve"> to this file. Information stored in the configuration file consists of three categories: required, optional and additional. The headers of the columns, which contained the information, are called “variables”.</w:t>
+        <w:t xml:space="preserve"> adjust the configuration file “DatabaseInfo.xlsx”, as only those databases will be considered in the workflow, which are added to this file. Information stored in the configuration file consists of three categories: required, optional and additional. The headers of the columns, which contained the information, are called “variables”.</w:t>
       </w:r>
     </w:p>
     <w:p>
@@ -1327,126 +1259,12 @@
         </w:rPr>
         <w:t xml:space="preserve">disk, </w:t>
       </w:r>
-      <w:ins w:id="17" w:author="Manuela Gómez Suárez" w:date="2025-09-29T16:52:00Z" w16du:dateUtc="2025-09-29T14:52:00Z">
-        <w:r>
-          <w:rPr>
-            <w:color w:val="000000"/>
-          </w:rPr>
-          <w:t>scope of the databases</w:t>
-        </w:r>
-      </w:ins>
-      <w:ins w:id="18" w:author="Manuela Gómez Suárez" w:date="2025-09-29T16:55:00Z" w16du:dateUtc="2025-09-29T14:55:00Z">
-        <w:r>
-          <w:rPr>
-            <w:color w:val="000000"/>
-          </w:rPr>
-          <w:t xml:space="preserve"> (</w:t>
-        </w:r>
-      </w:ins>
-      <w:ins w:id="19" w:author="Manuela Gómez Suárez" w:date="2025-09-29T16:57:00Z" w16du:dateUtc="2025-09-29T14:57:00Z">
-        <w:r>
-          <w:rPr>
-            <w:color w:val="000000"/>
-          </w:rPr>
-          <w:t>“</w:t>
-        </w:r>
-      </w:ins>
-      <w:ins w:id="20" w:author="Manuela Gómez Suárez" w:date="2025-09-29T16:55:00Z" w16du:dateUtc="2025-09-29T14:55:00Z">
-        <w:r>
-          <w:rPr>
-            <w:color w:val="000000"/>
-          </w:rPr>
-          <w:t>alien</w:t>
-        </w:r>
-      </w:ins>
-      <w:ins w:id="21" w:author="Manuela Gómez Suárez" w:date="2025-09-29T16:57:00Z" w16du:dateUtc="2025-09-29T14:57:00Z">
-        <w:r>
-          <w:rPr>
-            <w:color w:val="000000"/>
-          </w:rPr>
-          <w:t>”</w:t>
-        </w:r>
-      </w:ins>
-      <w:ins w:id="22" w:author="Manuela Gómez Suárez" w:date="2025-09-29T16:55:00Z" w16du:dateUtc="2025-09-29T14:55:00Z">
-        <w:r>
-          <w:rPr>
-            <w:color w:val="000000"/>
-          </w:rPr>
-          <w:t xml:space="preserve">, </w:t>
-        </w:r>
-      </w:ins>
-      <w:ins w:id="23" w:author="Manuela Gómez Suárez" w:date="2025-09-29T16:57:00Z" w16du:dateUtc="2025-09-29T14:57:00Z">
-        <w:r>
-          <w:rPr>
-            <w:color w:val="000000"/>
-          </w:rPr>
-          <w:t>“</w:t>
-        </w:r>
-      </w:ins>
-      <w:ins w:id="24" w:author="Manuela Gómez Suárez" w:date="2025-09-29T16:55:00Z" w16du:dateUtc="2025-09-29T14:55:00Z">
-        <w:r>
-          <w:rPr>
-            <w:color w:val="000000"/>
-          </w:rPr>
-          <w:t>native</w:t>
-        </w:r>
-      </w:ins>
-      <w:ins w:id="25" w:author="Manuela Gómez Suárez" w:date="2025-09-29T16:57:00Z" w16du:dateUtc="2025-09-29T14:57:00Z">
-        <w:r>
-          <w:rPr>
-            <w:color w:val="000000"/>
-          </w:rPr>
-          <w:t>”</w:t>
-        </w:r>
-      </w:ins>
-      <w:ins w:id="26" w:author="Manuela Gómez Suárez" w:date="2025-09-29T16:55:00Z" w16du:dateUtc="2025-09-29T14:55:00Z">
-        <w:r>
-          <w:rPr>
-            <w:color w:val="000000"/>
-          </w:rPr>
-          <w:t xml:space="preserve">, or </w:t>
-        </w:r>
-      </w:ins>
-      <w:ins w:id="27" w:author="Manuela Gómez Suárez" w:date="2025-09-29T16:57:00Z" w16du:dateUtc="2025-09-29T14:57:00Z">
-        <w:r>
-          <w:rPr>
-            <w:color w:val="000000"/>
-          </w:rPr>
-          <w:t>“</w:t>
-        </w:r>
-      </w:ins>
-      <w:ins w:id="28" w:author="Manuela Gómez Suárez" w:date="2025-09-29T16:55:00Z" w16du:dateUtc="2025-09-29T14:55:00Z">
-        <w:r>
-          <w:rPr>
-            <w:color w:val="000000"/>
-          </w:rPr>
-          <w:t>alien; native</w:t>
-        </w:r>
-      </w:ins>
-      <w:ins w:id="29" w:author="Manuela Gómez Suárez" w:date="2025-09-29T16:57:00Z" w16du:dateUtc="2025-09-29T14:57:00Z">
-        <w:r>
-          <w:rPr>
-            <w:color w:val="000000"/>
-          </w:rPr>
-          <w:t>”</w:t>
-        </w:r>
-      </w:ins>
-      <w:ins w:id="30" w:author="Manuela Gómez Suárez" w:date="2025-09-29T16:55:00Z" w16du:dateUtc="2025-09-29T14:55:00Z">
-        <w:r>
-          <w:rPr>
-            <w:color w:val="000000"/>
-          </w:rPr>
-          <w:t>)</w:t>
-        </w:r>
-      </w:ins>
-      <w:ins w:id="31" w:author="Manuela Gómez Suárez" w:date="2025-09-29T16:52:00Z" w16du:dateUtc="2025-09-29T14:52:00Z">
-        <w:r>
-          <w:rPr>
-            <w:color w:val="000000"/>
-          </w:rPr>
-          <w:t xml:space="preserve">, </w:t>
-        </w:r>
-      </w:ins>
+      <w:r>
+        <w:rPr>
+          <w:color w:val="000000"/>
+        </w:rPr>
+        <w:t xml:space="preserve">scope of the databases (“alien”, “native”, or “alien; native”), </w:t>
+      </w:r>
       <w:r>
         <w:rPr>
           <w:color w:val="000000"/>
@@ -1483,34 +1301,17 @@
       <w:r>
         <w:t>This is the minimum amount of information that is required for the standardisation.</w:t>
       </w:r>
-      <w:ins w:id="32" w:author="Manuela Gómez Suárez" w:date="2025-09-29T16:57:00Z" w16du:dateUtc="2025-09-29T14:57:00Z">
-        <w:r>
-          <w:t xml:space="preserve"> If the scope of the database is mixed (i.e. </w:t>
-        </w:r>
-      </w:ins>
-      <w:ins w:id="33" w:author="Manuela Gómez Suárez" w:date="2025-09-29T16:58:00Z" w16du:dateUtc="2025-09-29T14:58:00Z">
-        <w:r>
-          <w:t xml:space="preserve">“alien; native”, </w:t>
-        </w:r>
-      </w:ins>
-      <w:ins w:id="34" w:author="Manuela Gómez Suárez" w:date="2025-09-29T16:59:00Z" w16du:dateUtc="2025-09-29T14:59:00Z">
-        <w:r>
-          <w:t>a column providing</w:t>
-        </w:r>
-      </w:ins>
-      <w:ins w:id="35" w:author="Manuela Gómez Suárez" w:date="2025-09-29T16:58:00Z" w16du:dateUtc="2025-09-29T14:58:00Z">
-        <w:r>
-          <w:t xml:space="preserve"> </w:t>
-        </w:r>
-        <w:proofErr w:type="spellStart"/>
-        <w:r>
-          <w:t>establishmentMeans</w:t>
-        </w:r>
-        <w:proofErr w:type="spellEnd"/>
-        <w:r>
-          <w:t xml:space="preserve"> must be included (see Optional variables)</w:t>
-        </w:r>
-      </w:ins>
+      <w:r>
+        <w:t xml:space="preserve"> If the scope of the database is mixed (i.e. “alien; native”, a column providing </w:t>
+      </w:r>
+      <w:proofErr w:type="spellStart"/>
+      <w:r>
+        <w:t>establishmentMeans</w:t>
+      </w:r>
+      <w:proofErr w:type="spellEnd"/>
+      <w:r>
+        <w:t xml:space="preserve"> must be included (see Optional variables)</w:t>
+      </w:r>
     </w:p>
     <w:p>
       <w:pPr>
@@ -1584,38 +1385,24 @@
         <w:t>establishmentMeans</w:t>
       </w:r>
       <w:proofErr w:type="spellEnd"/>
-      <w:ins w:id="36" w:author="Hanno Seebens" w:date="2025-10-14T17:31:00Z" w16du:dateUtc="2025-10-14T15:31:00Z">
-        <w:r>
-          <w:rPr>
-            <w:color w:val="000000"/>
-          </w:rPr>
-          <w:t xml:space="preserve"> (if the scope of the input dataset is </w:t>
-        </w:r>
-      </w:ins>
-      <w:ins w:id="37" w:author="Hanno Seebens" w:date="2025-10-14T17:42:00Z" w16du:dateUtc="2025-10-14T15:42:00Z">
-        <w:r>
-          <w:rPr>
-            <w:color w:val="000000"/>
-          </w:rPr>
-          <w:t xml:space="preserve">specified as being </w:t>
-        </w:r>
-      </w:ins>
-      <w:ins w:id="38" w:author="Hanno Seebens" w:date="2025-10-14T17:31:00Z" w16du:dateUtc="2025-10-14T15:31:00Z">
-        <w:r>
-          <w:rPr>
-            <w:color w:val="000000"/>
-          </w:rPr>
-          <w:t xml:space="preserve">either </w:t>
-        </w:r>
-      </w:ins>
-      <w:ins w:id="39" w:author="Hanno Seebens" w:date="2025-10-14T17:32:00Z" w16du:dateUtc="2025-10-14T15:32:00Z">
-        <w:r>
-          <w:rPr>
-            <w:color w:val="000000"/>
-          </w:rPr>
-          <w:t>“alien” or “native”, see Required variables)</w:t>
-        </w:r>
-      </w:ins>
+      <w:r>
+        <w:rPr>
+          <w:color w:val="000000"/>
+        </w:rPr>
+        <w:t xml:space="preserve"> (if the scope of the input dataset is </w:t>
+      </w:r>
+      <w:r>
+        <w:rPr>
+          <w:color w:val="000000"/>
+        </w:rPr>
+        <w:t xml:space="preserve">specified as being </w:t>
+      </w:r>
+      <w:r>
+        <w:rPr>
+          <w:color w:val="000000"/>
+        </w:rPr>
+        <w:t>either “alien” or “native”, see Required variables)</w:t>
+      </w:r>
       <w:r>
         <w:rPr>
           <w:color w:val="000000"/>
@@ -1849,28 +1636,6 @@
       <w:r>
         <w:t xml:space="preserve">. </w:t>
       </w:r>
-      <w:commentRangeStart w:id="40"/>
-      <w:del w:id="41" w:author="Manuela Gómez Suárez" w:date="2025-09-29T16:59:00Z" w16du:dateUtc="2025-09-29T14:59:00Z">
-        <w:r>
-          <w:delText xml:space="preserve">Note that currently only .xlsx (no .xls) files are allowed, as the R package </w:delText>
-        </w:r>
-        <w:r>
-          <w:rPr>
-            <w:rFonts w:ascii="Courier New" w:eastAsia="Courier New" w:hAnsi="Courier New" w:cs="Courier New"/>
-          </w:rPr>
-          <w:delText>openxlsx</w:delText>
-        </w:r>
-        <w:r>
-          <w:delText xml:space="preserve"> can only handle these formats.</w:delText>
-        </w:r>
-      </w:del>
-      <w:commentRangeEnd w:id="40"/>
-      <w:r>
-        <w:rPr>
-          <w:rStyle w:val="Kommentarzeichen"/>
-        </w:rPr>
-        <w:commentReference w:id="40"/>
-      </w:r>
     </w:p>
     <w:p>
       <w:pPr>
@@ -1905,8 +1670,76 @@
         <w:jc w:val="both"/>
       </w:pPr>
       <w:r>
+        <w:t xml:space="preserve">The workflow can be executed by running the R script </w:t>
+      </w:r>
+      <w:proofErr w:type="spellStart"/>
+      <w:r>
+        <w:rPr>
+          <w:rFonts w:ascii="Courier New" w:eastAsia="Courier New" w:hAnsi="Courier New" w:cs="Courier New"/>
+        </w:rPr>
+        <w:t>runWorkflow.r</w:t>
+      </w:r>
+      <w:proofErr w:type="spellEnd"/>
+      <w:r>
+        <w:t xml:space="preserve"> in the </w:t>
+      </w:r>
+      <w:r>
+        <w:rPr>
+          <w:rFonts w:ascii="Courier New" w:eastAsia="Courier New" w:hAnsi="Courier New" w:cs="Courier New"/>
+        </w:rPr>
+        <w:t>R/</w:t>
+      </w:r>
+      <w:r>
+        <w:t xml:space="preserve"> subfolder, which calls the full sequence of the workflow. This is most easily done by first opening the R project </w:t>
+      </w:r>
+      <w:r>
         <w:lastRenderedPageBreak/>
-        <w:t xml:space="preserve">The workflow can be executed by running the R script </w:t>
+        <w:t>“</w:t>
+      </w:r>
+      <w:proofErr w:type="spellStart"/>
+      <w:r>
+        <w:t>SInAS_workflow</w:t>
+      </w:r>
+      <w:proofErr w:type="spellEnd"/>
+      <w:r>
+        <w:t>” (double</w:t>
+      </w:r>
+      <w:r>
+        <w:t>-</w:t>
+      </w:r>
+      <w:r>
+        <w:t xml:space="preserve">click on </w:t>
+      </w:r>
+      <w:proofErr w:type="spellStart"/>
+      <w:r>
+        <w:rPr>
+          <w:rFonts w:ascii="Courier New" w:eastAsia="Courier New" w:hAnsi="Courier New" w:cs="Courier New"/>
+        </w:rPr>
+        <w:t>SInAS_</w:t>
+      </w:r>
+      <w:proofErr w:type="gramStart"/>
+      <w:r>
+        <w:rPr>
+          <w:rFonts w:ascii="Courier New" w:eastAsia="Courier New" w:hAnsi="Courier New" w:cs="Courier New"/>
+        </w:rPr>
+        <w:t>workflow</w:t>
+      </w:r>
+      <w:r>
+        <w:rPr>
+          <w:rFonts w:ascii="Courier New" w:eastAsia="Courier New" w:hAnsi="Courier New" w:cs="Courier New"/>
+        </w:rPr>
+        <w:t>.Rproj</w:t>
+      </w:r>
+      <w:proofErr w:type="spellEnd"/>
+      <w:proofErr w:type="gramEnd"/>
+      <w:r>
+        <w:t xml:space="preserve"> in the parent directory), which sets the path to the working directory. Afterwards, start the workflow by e.g. pasting the command </w:t>
+      </w:r>
+      <w:r>
+        <w:rPr>
+          <w:rFonts w:ascii="Courier New" w:eastAsia="Courier New" w:hAnsi="Courier New" w:cs="Courier New"/>
+        </w:rPr>
+        <w:t>source('R/</w:t>
       </w:r>
       <w:proofErr w:type="spellStart"/>
       <w:r>
@@ -1917,99 +1750,99 @@
       </w:r>
       <w:proofErr w:type="spellEnd"/>
       <w:r>
-        <w:t xml:space="preserve"> in the </w:t>
-      </w:r>
-      <w:r>
-        <w:rPr>
-          <w:rFonts w:ascii="Courier New" w:eastAsia="Courier New" w:hAnsi="Courier New" w:cs="Courier New"/>
-        </w:rPr>
-        <w:t>R/</w:t>
-      </w:r>
-      <w:r>
-        <w:t xml:space="preserve"> subfolder, which calls the full sequence of the workflow. This is most easily done by first opening the R project “</w:t>
-      </w:r>
-      <w:proofErr w:type="spellStart"/>
-      <w:r>
-        <w:t>SInAS_workflow</w:t>
-      </w:r>
-      <w:proofErr w:type="spellEnd"/>
-      <w:r>
-        <w:t>” (double</w:t>
-      </w:r>
-      <w:r>
-        <w:t>-</w:t>
-      </w:r>
-      <w:r>
-        <w:t xml:space="preserve">click on </w:t>
-      </w:r>
-      <w:proofErr w:type="spellStart"/>
-      <w:r>
-        <w:rPr>
-          <w:rFonts w:ascii="Courier New" w:eastAsia="Courier New" w:hAnsi="Courier New" w:cs="Courier New"/>
-        </w:rPr>
-        <w:t>SInAS_</w:t>
+        <w:rPr>
+          <w:rFonts w:ascii="Courier New" w:eastAsia="Courier New" w:hAnsi="Courier New" w:cs="Courier New"/>
+        </w:rPr>
+        <w:t>')</w:t>
+      </w:r>
+      <w:r>
+        <w:t xml:space="preserve"> into the R terminal. </w:t>
+      </w:r>
+    </w:p>
+    <w:p>
+      <w:pPr>
+        <w:jc w:val="both"/>
+      </w:pPr>
+      <w:r>
+        <w:t>In the following, the implementation of the workflow is described in detail, although this knowledge is not required to apply the workflow and run the scripts.</w:t>
+      </w:r>
+    </w:p>
+    <w:p>
+      <w:pPr>
+        <w:jc w:val="both"/>
+      </w:pPr>
+    </w:p>
+    <w:p>
+      <w:pPr>
+        <w:jc w:val="both"/>
+      </w:pPr>
+      <w:r>
+        <w:t>Step 0.</w:t>
+      </w:r>
+      <w:r>
+        <w:tab/>
+      </w:r>
+      <w:r>
+        <w:rPr>
+          <w:color w:val="000000"/>
+        </w:rPr>
+        <w:t xml:space="preserve">Start </w:t>
+      </w:r>
+      <w:r>
+        <w:t>workflow</w:t>
+      </w:r>
+      <w:r>
+        <w:rPr>
+          <w:color w:val="000000"/>
+        </w:rPr>
+        <w:t xml:space="preserve"> (R script </w:t>
+      </w:r>
+      <w:proofErr w:type="spellStart"/>
+      <w:r>
+        <w:rPr>
+          <w:rFonts w:ascii="Courier New" w:eastAsia="Courier New" w:hAnsi="Courier New" w:cs="Courier New"/>
+          <w:color w:val="000000"/>
+        </w:rPr>
+        <w:t>runWorkflow.r</w:t>
+      </w:r>
+      <w:proofErr w:type="spellEnd"/>
+      <w:r>
+        <w:rPr>
+          <w:color w:val="000000"/>
+        </w:rPr>
+        <w:t>)</w:t>
+      </w:r>
+    </w:p>
+    <w:p>
+      <w:pPr>
+        <w:jc w:val="both"/>
+      </w:pPr>
+      <w:r>
+        <w:t xml:space="preserve">This is the main script to run the SInAS workflow, which also handles loading packages, scripts and </w:t>
+      </w:r>
+      <w:r>
+        <w:t xml:space="preserve">some basic configuration. The user can define the name of the final output and assign a version number. In addition, the user can select whether intermediate output should be stored or deleted after a successful run of the scripts. By running this script, all necessary steps of the workflow will be executed. Messages of </w:t>
       </w:r>
       <w:proofErr w:type="gramStart"/>
       <w:r>
-        <w:rPr>
-          <w:rFonts w:ascii="Courier New" w:eastAsia="Courier New" w:hAnsi="Courier New" w:cs="Courier New"/>
-        </w:rPr>
-        <w:t>workflow</w:t>
-      </w:r>
-      <w:r>
-        <w:rPr>
-          <w:rFonts w:ascii="Courier New" w:eastAsia="Courier New" w:hAnsi="Courier New" w:cs="Courier New"/>
-        </w:rPr>
-        <w:t>.Rproj</w:t>
-      </w:r>
-      <w:proofErr w:type="spellEnd"/>
+        <w:t>current status</w:t>
+      </w:r>
       <w:proofErr w:type="gramEnd"/>
       <w:r>
-        <w:t xml:space="preserve"> in the parent directory), which sets the path to the working directory. Afterwards, start the workflow by e.g. pasting the command </w:t>
-      </w:r>
-      <w:r>
-        <w:rPr>
-          <w:rFonts w:ascii="Courier New" w:eastAsia="Courier New" w:hAnsi="Courier New" w:cs="Courier New"/>
-        </w:rPr>
-        <w:t>source('R/</w:t>
-      </w:r>
-      <w:proofErr w:type="spellStart"/>
-      <w:r>
-        <w:rPr>
-          <w:rFonts w:ascii="Courier New" w:eastAsia="Courier New" w:hAnsi="Courier New" w:cs="Courier New"/>
-        </w:rPr>
-        <w:t>runWorkflow.r</w:t>
-      </w:r>
-      <w:proofErr w:type="spellEnd"/>
-      <w:r>
-        <w:rPr>
-          <w:rFonts w:ascii="Courier New" w:eastAsia="Courier New" w:hAnsi="Courier New" w:cs="Courier New"/>
-        </w:rPr>
-        <w:t>')</w:t>
-      </w:r>
-      <w:r>
-        <w:t xml:space="preserve"> into the R terminal. </w:t>
-      </w:r>
-    </w:p>
-    <w:p>
-      <w:pPr>
-        <w:jc w:val="both"/>
-      </w:pPr>
-      <w:r>
-        <w:t>In the following, the implementation of the workflow is described in detail, although this knowledge is not required to apply the workflow and run the scripts.</w:t>
-      </w:r>
-    </w:p>
-    <w:p>
-      <w:pPr>
-        <w:jc w:val="both"/>
-      </w:pPr>
-    </w:p>
-    <w:p>
-      <w:pPr>
-        <w:jc w:val="both"/>
-      </w:pPr>
-      <w:r>
-        <w:t>Step 0.</w:t>
+        <w:t xml:space="preserve"> of the workflow progress and warnings, if applicable, are printed to the R terminal.</w:t>
+      </w:r>
+    </w:p>
+    <w:p>
+      <w:pPr>
+        <w:jc w:val="both"/>
+      </w:pPr>
+    </w:p>
+    <w:p>
+      <w:pPr>
+        <w:jc w:val="both"/>
+      </w:pPr>
+      <w:r>
+        <w:t>Step 1.</w:t>
       </w:r>
       <w:r>
         <w:tab/>
@@ -2018,24 +1851,15 @@
         <w:rPr>
           <w:color w:val="000000"/>
         </w:rPr>
-        <w:t xml:space="preserve">Start </w:t>
-      </w:r>
-      <w:r>
-        <w:t>workflow</w:t>
-      </w:r>
-      <w:r>
-        <w:rPr>
-          <w:color w:val="000000"/>
-        </w:rPr>
-        <w:t xml:space="preserve"> (R script </w:t>
-      </w:r>
-      <w:proofErr w:type="spellStart"/>
-      <w:r>
-        <w:rPr>
-          <w:rFonts w:ascii="Courier New" w:eastAsia="Courier New" w:hAnsi="Courier New" w:cs="Courier New"/>
-          <w:color w:val="000000"/>
-        </w:rPr>
-        <w:t>runWorkflow.r</w:t>
+        <w:t xml:space="preserve">Load and prepare individual databases (R script </w:t>
+      </w:r>
+      <w:proofErr w:type="spellStart"/>
+      <w:r>
+        <w:rPr>
+          <w:rFonts w:ascii="Courier New" w:eastAsia="Courier New" w:hAnsi="Courier New" w:cs="Courier New"/>
+          <w:color w:val="000000"/>
+        </w:rPr>
+        <w:t>PrepareDatasets.r</w:t>
       </w:r>
       <w:proofErr w:type="spellEnd"/>
       <w:r>
@@ -2050,54 +1874,90 @@
         <w:jc w:val="both"/>
       </w:pPr>
       <w:r>
-        <w:t xml:space="preserve">This is the main script to run the SInAS workflow, which also handles loading packages, scripts and </w:t>
-      </w:r>
-      <w:r>
-        <w:t xml:space="preserve">some basic configuration. The user can define the name of the final output and assign a version number. In addition, the user can select whether intermediate output should be stored or deleted after a successful run of the scripts. By running this script, all necessary steps of the workflow will be executed. Messages of </w:t>
-      </w:r>
-      <w:proofErr w:type="gramStart"/>
-      <w:r>
-        <w:t>current status</w:t>
-      </w:r>
-      <w:proofErr w:type="gramEnd"/>
-      <w:r>
-        <w:t xml:space="preserve"> of the workflow progress and warnings, if applicable, are printed to the R terminal.</w:t>
-      </w:r>
-    </w:p>
-    <w:p>
-      <w:pPr>
-        <w:jc w:val="both"/>
-      </w:pPr>
-    </w:p>
-    <w:p>
-      <w:pPr>
-        <w:jc w:val="both"/>
-      </w:pPr>
-      <w:r>
-        <w:t>Step 1.</w:t>
-      </w:r>
-      <w:r>
-        <w:tab/>
-      </w:r>
-      <w:r>
-        <w:rPr>
-          <w:color w:val="000000"/>
-        </w:rPr>
-        <w:t xml:space="preserve">Load and prepare individual databases (R script </w:t>
-      </w:r>
-      <w:proofErr w:type="spellStart"/>
-      <w:r>
-        <w:rPr>
-          <w:rFonts w:ascii="Courier New" w:eastAsia="Courier New" w:hAnsi="Courier New" w:cs="Courier New"/>
-          <w:color w:val="000000"/>
-        </w:rPr>
-        <w:t>PrepareDatasets.r</w:t>
-      </w:r>
-      <w:proofErr w:type="spellEnd"/>
-      <w:r>
-        <w:rPr>
-          <w:color w:val="000000"/>
-        </w:rPr>
+        <w:t xml:space="preserve">This represents the first step of the actual workflow. A new subfolder called </w:t>
+      </w:r>
+      <w:r>
+        <w:rPr>
+          <w:rFonts w:ascii="Courier New" w:eastAsia="Courier New" w:hAnsi="Courier New" w:cs="Courier New"/>
+        </w:rPr>
+        <w:t>Output/</w:t>
+      </w:r>
+      <w:r>
+        <w:t xml:space="preserve"> with the subfolder </w:t>
+      </w:r>
+      <w:r>
+        <w:rPr>
+          <w:rFonts w:ascii="Courier New" w:eastAsia="Courier New" w:hAnsi="Courier New" w:cs="Courier New"/>
+        </w:rPr>
+        <w:t>Intermediate/</w:t>
+      </w:r>
+      <w:r>
+        <w:t xml:space="preserve"> and </w:t>
+      </w:r>
+      <w:r>
+        <w:rPr>
+          <w:rFonts w:ascii="Courier New" w:eastAsia="Courier New" w:hAnsi="Courier New" w:cs="Courier New"/>
+        </w:rPr>
+        <w:t>Check/</w:t>
+      </w:r>
+      <w:r>
+        <w:t xml:space="preserve"> are created, if these do not exist already. After successfully running the workflow, the parent folder </w:t>
+      </w:r>
+      <w:r>
+        <w:rPr>
+          <w:rFonts w:ascii="Courier New" w:eastAsia="Courier New" w:hAnsi="Courier New" w:cs="Courier New"/>
+        </w:rPr>
+        <w:t>Output/</w:t>
+      </w:r>
+      <w:r>
+        <w:t xml:space="preserve"> will contain the final merged database, a full list of taxa and a list of translated location names. Results of each intermediate step will be stored in </w:t>
+      </w:r>
+      <w:r>
+        <w:rPr>
+          <w:rFonts w:ascii="Courier New" w:eastAsia="Courier New" w:hAnsi="Courier New" w:cs="Courier New"/>
+        </w:rPr>
+        <w:t>Intermediate/</w:t>
+      </w:r>
+      <w:r>
+        <w:t xml:space="preserve">, while information useful for cross-checking such as unresolved terms, missing location and taxon names will be saved in </w:t>
+      </w:r>
+      <w:r>
+        <w:rPr>
+          <w:rFonts w:ascii="Courier New" w:eastAsia="Courier New" w:hAnsi="Courier New" w:cs="Courier New"/>
+        </w:rPr>
+        <w:t>Check/</w:t>
+      </w:r>
+      <w:r>
+        <w:t>. At this step, the original databases are loaded and prepared for further processing. This includes a formal check if required information provided in the configuration files is provided, and an error is printed if this is not the case. Following the information in the configuration file, columns of the respective content are identified</w:t>
+      </w:r>
+      <w:r>
+        <w:t>,</w:t>
+      </w:r>
+      <w:r>
+        <w:t xml:space="preserve"> and the column headers are renamed in a consistent way. Column entries of separated taxon names (i.e., genus, species and authors in different columns) are merged into a single column. All databases with now standardised column headers are exported. </w:t>
+      </w:r>
+    </w:p>
+    <w:p>
+      <w:pPr>
+        <w:jc w:val="both"/>
+      </w:pPr>
+    </w:p>
+    <w:p>
+      <w:pPr>
+        <w:jc w:val="both"/>
+      </w:pPr>
+      <w:r>
+        <w:t xml:space="preserve">Step 2a. Standardisation of terminologies (R script </w:t>
+      </w:r>
+      <w:proofErr w:type="spellStart"/>
+      <w:r>
+        <w:rPr>
+          <w:rFonts w:ascii="Courier New" w:eastAsia="Courier New" w:hAnsi="Courier New" w:cs="Courier New"/>
+        </w:rPr>
+        <w:t>StandardiseTerms.r</w:t>
+      </w:r>
+      <w:proofErr w:type="spellEnd"/>
+      <w:r>
         <w:t>)</w:t>
       </w:r>
     </w:p>
@@ -2106,100 +1966,6 @@
         <w:jc w:val="both"/>
       </w:pPr>
       <w:r>
-        <w:t xml:space="preserve">This represents the first step of the actual workflow. A new subfolder called </w:t>
-      </w:r>
-      <w:r>
-        <w:rPr>
-          <w:rFonts w:ascii="Courier New" w:eastAsia="Courier New" w:hAnsi="Courier New" w:cs="Courier New"/>
-        </w:rPr>
-        <w:t>Output/</w:t>
-      </w:r>
-      <w:r>
-        <w:t xml:space="preserve"> with the subfolder </w:t>
-      </w:r>
-      <w:r>
-        <w:rPr>
-          <w:rFonts w:ascii="Courier New" w:eastAsia="Courier New" w:hAnsi="Courier New" w:cs="Courier New"/>
-        </w:rPr>
-        <w:t>Intermediate/</w:t>
-      </w:r>
-      <w:r>
-        <w:t xml:space="preserve"> and </w:t>
-      </w:r>
-      <w:r>
-        <w:rPr>
-          <w:rFonts w:ascii="Courier New" w:eastAsia="Courier New" w:hAnsi="Courier New" w:cs="Courier New"/>
-        </w:rPr>
-        <w:t>Check/</w:t>
-      </w:r>
-      <w:r>
-        <w:t xml:space="preserve"> are created, if these do not exist already. After successfully running the workflow, the parent folder </w:t>
-      </w:r>
-      <w:r>
-        <w:rPr>
-          <w:rFonts w:ascii="Courier New" w:eastAsia="Courier New" w:hAnsi="Courier New" w:cs="Courier New"/>
-        </w:rPr>
-        <w:t>Output/</w:t>
-      </w:r>
-      <w:r>
-        <w:t xml:space="preserve"> will contain the final merged database, a full list of taxa and a list of translated location names. Results of each intermediate step will be stored in </w:t>
-      </w:r>
-      <w:r>
-        <w:rPr>
-          <w:rFonts w:ascii="Courier New" w:eastAsia="Courier New" w:hAnsi="Courier New" w:cs="Courier New"/>
-        </w:rPr>
-        <w:t>Intermediate/</w:t>
-      </w:r>
-      <w:r>
-        <w:t xml:space="preserve">, while information useful for cross-checking such as unresolved terms, missing location and taxon names will be saved in </w:t>
-      </w:r>
-      <w:r>
-        <w:rPr>
-          <w:rFonts w:ascii="Courier New" w:eastAsia="Courier New" w:hAnsi="Courier New" w:cs="Courier New"/>
-        </w:rPr>
-        <w:t>Check/</w:t>
-      </w:r>
-      <w:r>
-        <w:t>. At this step, the original databases are loaded and prepared for further processing. This includes a formal check if required information provided in the configuration files is provided, and an error is printed if this is not the case. Following the information in the configuration file, columns of the respective content are identified</w:t>
-      </w:r>
-      <w:ins w:id="42" w:author="Hanno Seebens" w:date="2025-10-14T17:44:00Z" w16du:dateUtc="2025-10-14T15:44:00Z">
-        <w:r>
-          <w:t>,</w:t>
-        </w:r>
-      </w:ins>
-      <w:r>
-        <w:t xml:space="preserve"> and the column headers are renamed in a consistent way. Column entries of separated taxon names (i.e., genus, species and authors in different columns) are merged into a single column. All databases with now standardised column headers are exported. </w:t>
-      </w:r>
-    </w:p>
-    <w:p>
-      <w:pPr>
-        <w:jc w:val="both"/>
-      </w:pPr>
-    </w:p>
-    <w:p>
-      <w:pPr>
-        <w:jc w:val="both"/>
-      </w:pPr>
-      <w:r>
-        <w:t xml:space="preserve">Step 2a. Standardisation of terminologies (R script </w:t>
-      </w:r>
-      <w:proofErr w:type="spellStart"/>
-      <w:r>
-        <w:rPr>
-          <w:rFonts w:ascii="Courier New" w:eastAsia="Courier New" w:hAnsi="Courier New" w:cs="Courier New"/>
-        </w:rPr>
-        <w:t>StandardiseTerms.r</w:t>
-      </w:r>
-      <w:proofErr w:type="spellEnd"/>
-      <w:r>
-        <w:t>)</w:t>
-      </w:r>
-    </w:p>
-    <w:p>
-      <w:pPr>
-        <w:jc w:val="both"/>
-      </w:pPr>
-      <w:r>
         <w:t xml:space="preserve">At this step, terms of the variables </w:t>
       </w:r>
       <w:proofErr w:type="spellStart"/>
@@ -2247,89 +2013,38 @@
       <w:r>
         <w:t xml:space="preserve">. Standardisation is done by replacing the original terms with the standardised ones as provided in the respective translation table. </w:t>
       </w:r>
-      <w:ins w:id="43" w:author="Manuela Gómez Suárez" w:date="2025-09-29T17:07:00Z" w16du:dateUtc="2025-09-29T15:07:00Z">
-        <w:r>
-          <w:t xml:space="preserve">If </w:t>
-        </w:r>
-      </w:ins>
-      <w:ins w:id="44" w:author="Manuela Gómez Suárez" w:date="2025-09-29T17:10:00Z" w16du:dateUtc="2025-09-29T15:10:00Z">
-        <w:r>
-          <w:t xml:space="preserve">no </w:t>
-        </w:r>
-      </w:ins>
-      <w:ins w:id="45" w:author="Manuela Gómez Suárez" w:date="2025-09-29T17:07:00Z" w16du:dateUtc="2025-09-29T15:07:00Z">
-        <w:r>
-          <w:t xml:space="preserve">terms are </w:t>
-        </w:r>
-      </w:ins>
-      <w:ins w:id="46" w:author="Manuela Gómez Suárez" w:date="2025-09-29T17:10:00Z" w16du:dateUtc="2025-09-29T15:10:00Z">
-        <w:r>
-          <w:t>provided</w:t>
-        </w:r>
-      </w:ins>
-      <w:ins w:id="47" w:author="Manuela Gómez Suárez" w:date="2025-09-29T17:07:00Z" w16du:dateUtc="2025-09-29T15:07:00Z">
-        <w:r>
-          <w:t xml:space="preserve"> in </w:t>
-        </w:r>
-        <w:proofErr w:type="spellStart"/>
-        <w:r>
-          <w:t>e</w:t>
-        </w:r>
-      </w:ins>
-      <w:ins w:id="48" w:author="Manuela Gómez Suárez" w:date="2025-09-29T17:08:00Z" w16du:dateUtc="2025-09-29T15:08:00Z">
-        <w:r>
-          <w:t>stablishmentMeans</w:t>
-        </w:r>
-        <w:proofErr w:type="spellEnd"/>
-        <w:r>
-          <w:t xml:space="preserve">, </w:t>
-        </w:r>
-      </w:ins>
-      <w:ins w:id="49" w:author="Manuela Gómez Suárez" w:date="2025-09-29T17:10:00Z" w16du:dateUtc="2025-09-29T15:10:00Z">
-        <w:r>
-          <w:t xml:space="preserve">this column gets filled </w:t>
-        </w:r>
-        <w:del w:id="50" w:author="Hanno Seebens" w:date="2025-10-14T17:44:00Z" w16du:dateUtc="2025-10-14T15:44:00Z">
-          <w:r>
-            <w:delText>after</w:delText>
-          </w:r>
-        </w:del>
-      </w:ins>
-      <w:ins w:id="51" w:author="Hanno Seebens" w:date="2025-10-14T17:44:00Z" w16du:dateUtc="2025-10-14T15:44:00Z">
-        <w:r>
-          <w:t>according to</w:t>
-        </w:r>
-      </w:ins>
-      <w:ins w:id="52" w:author="Manuela Gómez Suárez" w:date="2025-09-29T17:10:00Z" w16du:dateUtc="2025-09-29T15:10:00Z">
-        <w:r>
-          <w:t xml:space="preserve"> the provided database scop</w:t>
-        </w:r>
-      </w:ins>
-      <w:ins w:id="53" w:author="Manuela Gómez Suárez" w:date="2025-09-29T17:11:00Z" w16du:dateUtc="2025-09-29T15:11:00Z">
-        <w:r>
-          <w:t>e</w:t>
-        </w:r>
-      </w:ins>
-      <w:ins w:id="54" w:author="Manuela Gómez Suárez" w:date="2025-09-29T17:10:00Z" w16du:dateUtc="2025-09-29T15:10:00Z">
-        <w:r>
-          <w:t xml:space="preserve"> </w:t>
-        </w:r>
-      </w:ins>
-      <w:ins w:id="55" w:author="Hanno Seebens" w:date="2025-10-14T17:44:00Z" w16du:dateUtc="2025-10-14T15:44:00Z">
-        <w:r>
-          <w:t xml:space="preserve">as defined by the user </w:t>
-        </w:r>
-      </w:ins>
-      <w:ins w:id="56" w:author="Manuela Gómez Suárez" w:date="2025-09-29T17:11:00Z" w16du:dateUtc="2025-09-29T15:11:00Z">
-        <w:r>
-          <w:t>in the configuration file “DatabaseInfo.xlsx”</w:t>
-        </w:r>
-      </w:ins>
-      <w:ins w:id="57" w:author="Manuela Gómez Suárez" w:date="2025-09-29T17:08:00Z" w16du:dateUtc="2025-09-29T15:08:00Z">
-        <w:r>
-          <w:t xml:space="preserve">. </w:t>
-        </w:r>
-      </w:ins>
+      <w:r>
+        <w:t xml:space="preserve">If no terms are provided in </w:t>
+      </w:r>
+      <w:proofErr w:type="spellStart"/>
+      <w:r>
+        <w:t>establishmentMeans</w:t>
+      </w:r>
+      <w:proofErr w:type="spellEnd"/>
+      <w:r>
+        <w:t xml:space="preserve">, this column gets filled </w:t>
+      </w:r>
+      <w:r>
+        <w:t>according to</w:t>
+      </w:r>
+      <w:r>
+        <w:t xml:space="preserve"> the provided database scop</w:t>
+      </w:r>
+      <w:r>
+        <w:t>e</w:t>
+      </w:r>
+      <w:r>
+        <w:t xml:space="preserve"> </w:t>
+      </w:r>
+      <w:r>
+        <w:t xml:space="preserve">as defined by the user </w:t>
+      </w:r>
+      <w:r>
+        <w:t>in the configuration file “DatabaseInfo.xlsx”</w:t>
+      </w:r>
+      <w:r>
+        <w:t xml:space="preserve">. </w:t>
+      </w:r>
       <w:r>
         <w:t xml:space="preserve">In case terms of the original databases could not be found in the translation tables, a list of unresolved terms (i.e., </w:t>
       </w:r>
@@ -2400,11 +2115,9 @@
         <w:lastRenderedPageBreak/>
         <w:t>In the second step of the workflow, location names are standardised based on the list of provided location names (“AllLocations.xlsx”). This will replace the original location names, which is done by first identifying exact matches and subsequently by checking keywords if provided. To ease matching of location names and keywords, some basic cleaning is performed such as removal of “the” or trimming spaces. Matching is done in lowercase letters to avoid conflicts due to varying usages of cases. A translation table of original and new region names is stored</w:t>
       </w:r>
-      <w:ins w:id="58" w:author="Hanno Seebens" w:date="2025-10-14T17:45:00Z" w16du:dateUtc="2025-10-14T15:45:00Z">
-        <w:r>
-          <w:t>,</w:t>
-        </w:r>
-      </w:ins>
+      <w:r>
+        <w:t>,</w:t>
+      </w:r>
       <w:r>
         <w:t xml:space="preserve"> and non-matching regions are exported in a table of missing region names. </w:t>
       </w:r>
@@ -2902,7 +2615,7 @@
       <w:r>
         <w:fldChar w:fldCharType="separate"/>
       </w:r>
-      <w:bookmarkStart w:id="59" w:name="__Fieldmark__302_1243905022"/>
+      <w:bookmarkStart w:id="4" w:name="__Fieldmark__302_1243905022"/>
       <w:r>
         <w:rPr>
           <w:rFonts w:ascii="Calibri" w:hAnsi="Calibri"/>
@@ -2912,7 +2625,7 @@
       <w:r>
         <w:fldChar w:fldCharType="end"/>
       </w:r>
-      <w:bookmarkEnd w:id="59"/>
+      <w:bookmarkEnd w:id="4"/>
       <w:r>
         <w:t xml:space="preserve">. Non-matching entries will be exported and treated as missing values in the final database. </w:t>
       </w:r>
@@ -2970,70 +2683,43 @@
       <w:r>
         <w:t>In the final step, all databases are merged based on the standardised location names</w:t>
       </w:r>
-      <w:ins w:id="60" w:author="Manuela Gómez Suárez" w:date="2025-09-29T17:13:00Z" w16du:dateUtc="2025-09-29T15:13:00Z">
-        <w:r>
-          <w:t>,</w:t>
-        </w:r>
-      </w:ins>
-      <w:del w:id="61" w:author="Manuela Gómez Suárez" w:date="2025-09-29T17:13:00Z" w16du:dateUtc="2025-09-29T15:13:00Z">
-        <w:r>
-          <w:delText xml:space="preserve"> and </w:delText>
-        </w:r>
-      </w:del>
-      <w:ins w:id="62" w:author="Hanno Seebens" w:date="2025-10-14T17:47:00Z" w16du:dateUtc="2025-10-14T15:47:00Z">
-        <w:r>
-          <w:t xml:space="preserve"> </w:t>
-        </w:r>
-      </w:ins>
+      <w:r>
+        <w:t>,</w:t>
+      </w:r>
+      <w:r>
+        <w:t xml:space="preserve"> </w:t>
+      </w:r>
       <w:r>
         <w:t>taxon names</w:t>
       </w:r>
-      <w:ins w:id="63" w:author="Manuela Gómez Suárez" w:date="2025-09-29T17:13:00Z" w16du:dateUtc="2025-09-29T15:13:00Z">
-        <w:r>
-          <w:t xml:space="preserve"> and </w:t>
-        </w:r>
-        <w:proofErr w:type="spellStart"/>
-        <w:r>
-          <w:t>establishmentMeans</w:t>
-        </w:r>
-      </w:ins>
+      <w:r>
+        <w:t xml:space="preserve"> and </w:t>
+      </w:r>
+      <w:proofErr w:type="spellStart"/>
+      <w:r>
+        <w:t>establishmentMeans</w:t>
+      </w:r>
       <w:proofErr w:type="spellEnd"/>
       <w:r>
         <w:t xml:space="preserve">. This is done by first merging the column entries of the standardised databases. In cases of conflicting entries, deviating entries are concatenated and stored in one cell of the final database. </w:t>
       </w:r>
-      <w:ins w:id="64" w:author="Manuela Gómez Suárez" w:date="2025-09-29T17:13:00Z" w16du:dateUtc="2025-09-29T15:13:00Z">
-        <w:r>
-          <w:t xml:space="preserve">In cases when a </w:t>
-        </w:r>
-        <w:proofErr w:type="spellStart"/>
-        <w:r>
-          <w:t>taxon</w:t>
-        </w:r>
-        <w:proofErr w:type="spellEnd"/>
-        <w:r>
-          <w:t xml:space="preserve"> i</w:t>
-        </w:r>
-      </w:ins>
-      <w:ins w:id="65" w:author="Manuela Gómez Suárez" w:date="2025-09-29T17:14:00Z" w16du:dateUtc="2025-09-29T15:14:00Z">
-        <w:r>
-          <w:t>n a location is reported as both “absent” and “present” by the same source</w:t>
-        </w:r>
-      </w:ins>
-      <w:ins w:id="66" w:author="Manuela Gómez Suárez" w:date="2025-09-29T17:20:00Z" w16du:dateUtc="2025-09-29T15:20:00Z">
-        <w:r>
-          <w:t xml:space="preserve"> database</w:t>
-        </w:r>
-      </w:ins>
-      <w:ins w:id="67" w:author="Manuela Gómez Suárez" w:date="2025-09-29T17:14:00Z" w16du:dateUtc="2025-09-29T15:14:00Z">
-        <w:r>
-          <w:t>, only “present” records are kept. If multiple sources provide “absent” an</w:t>
-        </w:r>
-      </w:ins>
-      <w:ins w:id="68" w:author="Manuela Gómez Suárez" w:date="2025-09-29T17:15:00Z" w16du:dateUtc="2025-09-29T15:15:00Z">
-        <w:r>
-          <w:t xml:space="preserve">d “present” records, the string is reframed as only “present”. </w:t>
-        </w:r>
-      </w:ins>
+      <w:r>
+        <w:t xml:space="preserve">In cases when a </w:t>
+      </w:r>
+      <w:proofErr w:type="spellStart"/>
+      <w:r>
+        <w:t>taxon</w:t>
+      </w:r>
+      <w:proofErr w:type="spellEnd"/>
+      <w:r>
+        <w:t xml:space="preserve"> in a location is reported as both “absent” and “present” by the same source</w:t>
+      </w:r>
+      <w:r>
+        <w:t xml:space="preserve"> database</w:t>
+      </w:r>
+      <w:r>
+        <w:t xml:space="preserve">, only “present” records are kept. If multiple sources provide “absent” and “present” records, the string is reframed as only “present”. </w:t>
+      </w:r>
       <w:r>
         <w:t xml:space="preserve">After merging all columns of standardised databases, duplicated entries are removed. A duplicated entry is defined as two rows in the final database with </w:t>
       </w:r>
@@ -3082,7 +2768,7 @@
     <w:p/>
     <w:p>
       <w:pPr>
-        <w:pStyle w:val="Literaturverzeichnis"/>
+        <w:pStyle w:val="Bibliography"/>
         <w:rPr>
           <w:rFonts w:ascii="Calibri" w:hAnsi="Calibri"/>
         </w:rPr>
@@ -3118,7 +2804,7 @@
     </w:p>
     <w:p>
       <w:pPr>
-        <w:pStyle w:val="Literaturverzeichnis"/>
+        <w:pStyle w:val="Bibliography"/>
         <w:rPr>
           <w:rFonts w:ascii="Calibri" w:hAnsi="Calibri"/>
           <w:lang w:val="de-DE"/>
@@ -3140,7 +2826,7 @@
     </w:p>
     <w:p>
       <w:pPr>
-        <w:pStyle w:val="Literaturverzeichnis"/>
+        <w:pStyle w:val="Bibliography"/>
         <w:rPr>
           <w:rFonts w:ascii="Calibri" w:hAnsi="Calibri"/>
         </w:rPr>
@@ -3154,7 +2840,7 @@
     </w:p>
     <w:p>
       <w:pPr>
-        <w:pStyle w:val="Literaturverzeichnis"/>
+        <w:pStyle w:val="Bibliography"/>
         <w:rPr>
           <w:rFonts w:ascii="Calibri" w:hAnsi="Calibri"/>
         </w:rPr>
@@ -3168,7 +2854,7 @@
     </w:p>
     <w:p>
       <w:pPr>
-        <w:pStyle w:val="Literaturverzeichnis"/>
+        <w:pStyle w:val="Bibliography"/>
         <w:rPr>
           <w:rFonts w:ascii="Calibri" w:hAnsi="Calibri"/>
           <w:lang w:val="de-DE"/>
@@ -3190,7 +2876,7 @@
     </w:p>
     <w:p>
       <w:pPr>
-        <w:pStyle w:val="Literaturverzeichnis"/>
+        <w:pStyle w:val="Bibliography"/>
         <w:rPr>
           <w:rFonts w:ascii="Calibri" w:hAnsi="Calibri"/>
         </w:rPr>
@@ -3211,7 +2897,7 @@
     </w:p>
     <w:p>
       <w:pPr>
-        <w:pStyle w:val="Literaturverzeichnis"/>
+        <w:pStyle w:val="Bibliography"/>
         <w:rPr>
           <w:rFonts w:ascii="Calibri" w:hAnsi="Calibri"/>
         </w:rPr>
@@ -3229,7 +2915,7 @@
       </w:r>
     </w:p>
     <w:sectPr>
-      <w:footerReference w:type="default" r:id="rId13"/>
+      <w:footerReference w:type="default" r:id="rId9"/>
       <w:pgSz w:w="11906" w:h="16838"/>
       <w:pgMar w:top="1417" w:right="1558" w:bottom="1134" w:left="1417" w:header="0" w:footer="708" w:gutter="0"/>
       <w:pgNumType w:start="1"/>
@@ -3239,45 +2925,6 @@
     </w:sectPr>
   </w:body>
 </w:document>
-</file>
-
-<file path=word/comments.xml><?xml version="1.0" encoding="utf-8"?>
-<w:comments xmlns:wpc="http://schemas.microsoft.com/office/word/2010/wordprocessingCanvas" xmlns:cx="http://schemas.microsoft.com/office/drawing/2014/chartex" xmlns:cx1="http://schemas.microsoft.com/office/drawing/2015/9/8/chartex" xmlns:cx2="http://schemas.microsoft.com/office/drawing/2015/10/21/chartex" xmlns:cx3="http://schemas.microsoft.com/office/drawing/2016/5/9/chartex" xmlns:cx4="http://schemas.microsoft.com/office/drawing/2016/5/10/chartex" xmlns:cx5="http://schemas.microsoft.com/office/drawing/2016/5/11/chartex" xmlns:cx6="http://schemas.microsoft.com/office/drawing/2016/5/12/chartex" xmlns:cx7="http://schemas.microsoft.com/office/drawing/2016/5/13/chartex" xmlns:cx8="http://schemas.microsoft.com/office/drawing/2016/5/14/chartex" xmlns:mc="http://schemas.openxmlformats.org/markup-compatibility/2006" xmlns:aink="http://schemas.microsoft.com/office/drawing/2016/ink" xmlns:am3d="http://schemas.microsoft.com/office/drawing/2017/model3d" xmlns:o="urn:schemas-microsoft-com:office:office" xmlns:oel="http://schemas.microsoft.com/office/2019/extlst" xmlns:r="http://schemas.openxmlformats.org/officeDocument/2006/relationships" xmlns:m="http://schemas.openxmlformats.org/officeDocument/2006/math" xmlns:v="urn:schemas-microsoft-com:vml" xmlns:wp14="http://schemas.microsoft.com/office/word/2010/wordprocessingDrawing" xmlns:wp="http://schemas.openxmlformats.org/drawingml/2006/wordprocessingDrawing" xmlns:w10="urn:schemas-microsoft-com:office:word" xmlns:w="http://schemas.openxmlformats.org/wordprocessingml/2006/main" xmlns:w14="http://schemas.microsoft.com/office/word/2010/wordml" xmlns:w15="http://schemas.microsoft.com/office/word/2012/wordml" xmlns:w16cex="http://schemas.microsoft.com/office/word/2018/wordml/cex" xmlns:w16cid="http://schemas.microsoft.com/office/word/2016/wordml/cid" xmlns:w16="http://schemas.microsoft.com/office/word/2018/wordml" xmlns:w16du="http://schemas.microsoft.com/office/word/2023/wordml/word16du" xmlns:w16sdtdh="http://schemas.microsoft.com/office/word/2020/wordml/sdtdatahash" xmlns:w16sdtfl="http://schemas.microsoft.com/office/word/2024/wordml/sdtformatlock" xmlns:w16se="http://schemas.microsoft.com/office/word/2015/wordml/symex" xmlns:wpg="http://schemas.microsoft.com/office/word/2010/wordprocessingGroup" xmlns:wpi="http://schemas.microsoft.com/office/word/2010/wordprocessingInk" xmlns:wne="http://schemas.microsoft.com/office/word/2006/wordml" xmlns:wps="http://schemas.microsoft.com/office/word/2010/wordprocessingShape" mc:Ignorable="w14 w15 w16se w16cid w16 w16cex w16sdtdh w16sdtfl w16du wp14">
-  <w:comment w:id="40" w:author="Manuela Gómez Suárez" w:date="2025-09-29T17:00:00Z" w:initials="MG">
-    <w:p>
-      <w:pPr>
-        <w:pStyle w:val="Kommentartext"/>
-      </w:pPr>
-      <w:r>
-        <w:rPr>
-          <w:rStyle w:val="Kommentarzeichen"/>
-        </w:rPr>
-        <w:annotationRef/>
-      </w:r>
-      <w:r>
-        <w:t>We say at the beginning of the paragraph that we accept .xlsx and .csv</w:t>
-      </w:r>
-    </w:p>
-  </w:comment>
-</w:comments>
-</file>
-
-<file path=word/commentsExtended.xml><?xml version="1.0" encoding="utf-8"?>
-<w15:commentsEx xmlns:wpc="http://schemas.microsoft.com/office/word/2010/wordprocessingCanvas" xmlns:cx="http://schemas.microsoft.com/office/drawing/2014/chartex" xmlns:cx1="http://schemas.microsoft.com/office/drawing/2015/9/8/chartex" xmlns:cx2="http://schemas.microsoft.com/office/drawing/2015/10/21/chartex" xmlns:cx3="http://schemas.microsoft.com/office/drawing/2016/5/9/chartex" xmlns:cx4="http://schemas.microsoft.com/office/drawing/2016/5/10/chartex" xmlns:cx5="http://schemas.microsoft.com/office/drawing/2016/5/11/chartex" xmlns:cx6="http://schemas.microsoft.com/office/drawing/2016/5/12/chartex" xmlns:cx7="http://schemas.microsoft.com/office/drawing/2016/5/13/chartex" xmlns:cx8="http://schemas.microsoft.com/office/drawing/2016/5/14/chartex" xmlns:mc="http://schemas.openxmlformats.org/markup-compatibility/2006" xmlns:aink="http://schemas.microsoft.com/office/drawing/2016/ink" xmlns:am3d="http://schemas.microsoft.com/office/drawing/2017/model3d" xmlns:o="urn:schemas-microsoft-com:office:office" xmlns:oel="http://schemas.microsoft.com/office/2019/extlst" xmlns:r="http://schemas.openxmlformats.org/officeDocument/2006/relationships" xmlns:m="http://schemas.openxmlformats.org/officeDocument/2006/math" xmlns:v="urn:schemas-microsoft-com:vml" xmlns:wp14="http://schemas.microsoft.com/office/word/2010/wordprocessingDrawing" xmlns:wp="http://schemas.openxmlformats.org/drawingml/2006/wordprocessingDrawing" xmlns:w10="urn:schemas-microsoft-com:office:word" xmlns:w="http://schemas.openxmlformats.org/wordprocessingml/2006/main" xmlns:w14="http://schemas.microsoft.com/office/word/2010/wordml" xmlns:w15="http://schemas.microsoft.com/office/word/2012/wordml" xmlns:w16cex="http://schemas.microsoft.com/office/word/2018/wordml/cex" xmlns:w16cid="http://schemas.microsoft.com/office/word/2016/wordml/cid" xmlns:w16="http://schemas.microsoft.com/office/word/2018/wordml" xmlns:w16du="http://schemas.microsoft.com/office/word/2023/wordml/word16du" xmlns:w16sdtdh="http://schemas.microsoft.com/office/word/2020/wordml/sdtdatahash" xmlns:w16sdtfl="http://schemas.microsoft.com/office/word/2024/wordml/sdtformatlock" xmlns:w16se="http://schemas.microsoft.com/office/word/2015/wordml/symex" xmlns:wpg="http://schemas.microsoft.com/office/word/2010/wordprocessingGroup" xmlns:wpi="http://schemas.microsoft.com/office/word/2010/wordprocessingInk" xmlns:wne="http://schemas.microsoft.com/office/word/2006/wordml" xmlns:wps="http://schemas.microsoft.com/office/word/2010/wordprocessingShape" mc:Ignorable="w14 w15 w16se w16cid w16 w16cex w16sdtdh w16sdtfl w16du wp14">
-  <w15:commentEx w15:paraId="601451E6" w15:done="0"/>
-</w15:commentsEx>
-</file>
-
-<file path=word/commentsExtensible.xml><?xml version="1.0" encoding="utf-8"?>
-<w16cex:commentsExtensible xmlns:wpc="http://schemas.microsoft.com/office/word/2010/wordprocessingCanvas" xmlns:cx="http://schemas.microsoft.com/office/drawing/2014/chartex" xmlns:cx1="http://schemas.microsoft.com/office/drawing/2015/9/8/chartex" xmlns:cx2="http://schemas.microsoft.com/office/drawing/2015/10/21/chartex" xmlns:cx3="http://schemas.microsoft.com/office/drawing/2016/5/9/chartex" xmlns:cx4="http://schemas.microsoft.com/office/drawing/2016/5/10/chartex" xmlns:cx5="http://schemas.microsoft.com/office/drawing/2016/5/11/chartex" xmlns:cx6="http://schemas.microsoft.com/office/drawing/2016/5/12/chartex" xmlns:cx7="http://schemas.microsoft.com/office/drawing/2016/5/13/chartex" xmlns:cx8="http://schemas.microsoft.com/office/drawing/2016/5/14/chartex" xmlns:cr="http://schemas.microsoft.com/office/comments/2020/reactions" xmlns:mc="http://schemas.openxmlformats.org/markup-compatibility/2006" xmlns:aink="http://schemas.microsoft.com/office/drawing/2016/ink" xmlns:am3d="http://schemas.microsoft.com/office/drawing/2017/model3d" xmlns:o="urn:schemas-microsoft-com:office:office" xmlns:oel="http://schemas.microsoft.com/office/2019/extlst" xmlns:r="http://schemas.openxmlformats.org/officeDocument/2006/relationships" xmlns:m="http://schemas.openxmlformats.org/officeDocument/2006/math" xmlns:v="urn:schemas-microsoft-com:vml" xmlns:wp14="http://schemas.microsoft.com/office/word/2010/wordprocessingDrawing" xmlns:wp="http://schemas.openxmlformats.org/drawingml/2006/wordprocessingDrawing" xmlns:w10="urn:schemas-microsoft-com:office:word" xmlns:w="http://schemas.openxmlformats.org/wordprocessingml/2006/main" xmlns:w14="http://schemas.microsoft.com/office/word/2010/wordml" xmlns:w15="http://schemas.microsoft.com/office/word/2012/wordml" xmlns:w16cex="http://schemas.microsoft.com/office/word/2018/wordml/cex" xmlns:w16cid="http://schemas.microsoft.com/office/word/2016/wordml/cid" xmlns:w16="http://schemas.microsoft.com/office/word/2018/wordml" xmlns:w16du="http://schemas.microsoft.com/office/word/2023/wordml/word16du" xmlns:w16sdtdh="http://schemas.microsoft.com/office/word/2020/wordml/sdtdatahash" xmlns:w16sdtfl="http://schemas.microsoft.com/office/word/2024/wordml/sdtformatlock" xmlns:w16se="http://schemas.microsoft.com/office/word/2015/wordml/symex" xmlns:wpg="http://schemas.microsoft.com/office/word/2010/wordprocessingGroup" xmlns:wpi="http://schemas.microsoft.com/office/word/2010/wordprocessingInk" xmlns:wne="http://schemas.microsoft.com/office/word/2006/wordml" xmlns:wps="http://schemas.microsoft.com/office/word/2010/wordprocessingShape" mc:Ignorable="w14 w15 w16se w16cid w16 w16cex w16sdtdh w16sdtfl cr w16du wp14">
-  <w16cex:commentExtensible w16cex:durableId="334610A5" w16cex:dateUtc="2025-09-29T15:00:00Z"/>
-</w16cex:commentsExtensible>
-</file>
-
-<file path=word/commentsIds.xml><?xml version="1.0" encoding="utf-8"?>
-<w16cid:commentsIds xmlns:wpc="http://schemas.microsoft.com/office/word/2010/wordprocessingCanvas" xmlns:cx="http://schemas.microsoft.com/office/drawing/2014/chartex" xmlns:cx1="http://schemas.microsoft.com/office/drawing/2015/9/8/chartex" xmlns:cx2="http://schemas.microsoft.com/office/drawing/2015/10/21/chartex" xmlns:cx3="http://schemas.microsoft.com/office/drawing/2016/5/9/chartex" xmlns:cx4="http://schemas.microsoft.com/office/drawing/2016/5/10/chartex" xmlns:cx5="http://schemas.microsoft.com/office/drawing/2016/5/11/chartex" xmlns:cx6="http://schemas.microsoft.com/office/drawing/2016/5/12/chartex" xmlns:cx7="http://schemas.microsoft.com/office/drawing/2016/5/13/chartex" xmlns:cx8="http://schemas.microsoft.com/office/drawing/2016/5/14/chartex" xmlns:mc="http://schemas.openxmlformats.org/markup-compatibility/2006" xmlns:aink="http://schemas.microsoft.com/office/drawing/2016/ink" xmlns:am3d="http://schemas.microsoft.com/office/drawing/2017/model3d" xmlns:o="urn:schemas-microsoft-com:office:office" xmlns:oel="http://schemas.microsoft.com/office/2019/extlst" xmlns:r="http://schemas.openxmlformats.org/officeDocument/2006/relationships" xmlns:m="http://schemas.openxmlformats.org/officeDocument/2006/math" xmlns:v="urn:schemas-microsoft-com:vml" xmlns:wp14="http://schemas.microsoft.com/office/word/2010/wordprocessingDrawing" xmlns:wp="http://schemas.openxmlformats.org/drawingml/2006/wordprocessingDrawing" xmlns:w10="urn:schemas-microsoft-com:office:word" xmlns:w="http://schemas.openxmlformats.org/wordprocessingml/2006/main" xmlns:w14="http://schemas.microsoft.com/office/word/2010/wordml" xmlns:w15="http://schemas.microsoft.com/office/word/2012/wordml" xmlns:w16cex="http://schemas.microsoft.com/office/word/2018/wordml/cex" xmlns:w16cid="http://schemas.microsoft.com/office/word/2016/wordml/cid" xmlns:w16="http://schemas.microsoft.com/office/word/2018/wordml" xmlns:w16du="http://schemas.microsoft.com/office/word/2023/wordml/word16du" xmlns:w16sdtdh="http://schemas.microsoft.com/office/word/2020/wordml/sdtdatahash" xmlns:w16sdtfl="http://schemas.microsoft.com/office/word/2024/wordml/sdtformatlock" xmlns:w16se="http://schemas.microsoft.com/office/word/2015/wordml/symex" xmlns:wpg="http://schemas.microsoft.com/office/word/2010/wordprocessingGroup" xmlns:wpi="http://schemas.microsoft.com/office/word/2010/wordprocessingInk" xmlns:wne="http://schemas.microsoft.com/office/word/2006/wordml" xmlns:wps="http://schemas.microsoft.com/office/word/2010/wordprocessingShape" mc:Ignorable="w14 w15 w16se w16cid w16 w16cex w16sdtdh w16sdtfl w16du wp14">
-  <w16cid:commentId w16cid:paraId="601451E6" w16cid:durableId="334610A5"/>
-</w16cid:commentsIds>
 </file>
 
 <file path=word/endnotes.xml><?xml version="1.0" encoding="utf-8"?>
@@ -3318,7 +2965,7 @@
     <w:sdtContent>
       <w:p>
         <w:pPr>
-          <w:pStyle w:val="Fuzeile"/>
+          <w:pStyle w:val="Footer"/>
           <w:jc w:val="right"/>
         </w:pPr>
         <w:r>
@@ -3344,7 +2991,7 @@
   </w:sdt>
   <w:p>
     <w:pPr>
-      <w:pStyle w:val="Fuzeile"/>
+      <w:pStyle w:val="Footer"/>
     </w:pPr>
   </w:p>
 </w:ftr>
@@ -3925,17 +3572,6 @@
     <w:abstractNumId w:val="2"/>
   </w:num>
 </w:numbering>
-</file>
-
-<file path=word/people.xml><?xml version="1.0" encoding="utf-8"?>
-<w15:people xmlns:wpc="http://schemas.microsoft.com/office/word/2010/wordprocessingCanvas" xmlns:cx="http://schemas.microsoft.com/office/drawing/2014/chartex" xmlns:cx1="http://schemas.microsoft.com/office/drawing/2015/9/8/chartex" xmlns:cx2="http://schemas.microsoft.com/office/drawing/2015/10/21/chartex" xmlns:cx3="http://schemas.microsoft.com/office/drawing/2016/5/9/chartex" xmlns:cx4="http://schemas.microsoft.com/office/drawing/2016/5/10/chartex" xmlns:cx5="http://schemas.microsoft.com/office/drawing/2016/5/11/chartex" xmlns:cx6="http://schemas.microsoft.com/office/drawing/2016/5/12/chartex" xmlns:cx7="http://schemas.microsoft.com/office/drawing/2016/5/13/chartex" xmlns:cx8="http://schemas.microsoft.com/office/drawing/2016/5/14/chartex" xmlns:mc="http://schemas.openxmlformats.org/markup-compatibility/2006" xmlns:aink="http://schemas.microsoft.com/office/drawing/2016/ink" xmlns:am3d="http://schemas.microsoft.com/office/drawing/2017/model3d" xmlns:o="urn:schemas-microsoft-com:office:office" xmlns:oel="http://schemas.microsoft.com/office/2019/extlst" xmlns:r="http://schemas.openxmlformats.org/officeDocument/2006/relationships" xmlns:m="http://schemas.openxmlformats.org/officeDocument/2006/math" xmlns:v="urn:schemas-microsoft-com:vml" xmlns:wp14="http://schemas.microsoft.com/office/word/2010/wordprocessingDrawing" xmlns:wp="http://schemas.openxmlformats.org/drawingml/2006/wordprocessingDrawing" xmlns:w10="urn:schemas-microsoft-com:office:word" xmlns:w="http://schemas.openxmlformats.org/wordprocessingml/2006/main" xmlns:w14="http://schemas.microsoft.com/office/word/2010/wordml" xmlns:w15="http://schemas.microsoft.com/office/word/2012/wordml" xmlns:w16cex="http://schemas.microsoft.com/office/word/2018/wordml/cex" xmlns:w16cid="http://schemas.microsoft.com/office/word/2016/wordml/cid" xmlns:w16="http://schemas.microsoft.com/office/word/2018/wordml" xmlns:w16du="http://schemas.microsoft.com/office/word/2023/wordml/word16du" xmlns:w16sdtdh="http://schemas.microsoft.com/office/word/2020/wordml/sdtdatahash" xmlns:w16sdtfl="http://schemas.microsoft.com/office/word/2024/wordml/sdtformatlock" xmlns:w16se="http://schemas.microsoft.com/office/word/2015/wordml/symex" xmlns:wpg="http://schemas.microsoft.com/office/word/2010/wordprocessingGroup" xmlns:wpi="http://schemas.microsoft.com/office/word/2010/wordprocessingInk" xmlns:wne="http://schemas.microsoft.com/office/word/2006/wordml" xmlns:wps="http://schemas.microsoft.com/office/word/2010/wordprocessingShape" mc:Ignorable="w14 w15 w16se w16cid w16 w16cex w16sdtdh w16sdtfl w16du wp14">
-  <w15:person w15:author="Manuela Gómez Suárez">
-    <w15:presenceInfo w15:providerId="AD" w15:userId="S::ge2392@uni-giessen.de::c9351cd2-1f06-4fe3-bf13-852c10783de7"/>
-  </w15:person>
-  <w15:person w15:author="Hanno Seebens">
-    <w15:presenceInfo w15:providerId="AD" w15:userId="S::ge2285@uni-giessen.de::c38909c7-e247-4c31-9138-7c36f6dd792d"/>
-  </w15:person>
-</w15:people>
 </file>
 
 <file path=word/styles.xml><?xml version="1.0" encoding="utf-8"?>
@@ -4329,7 +3965,7 @@
     <w:lsdException w:name="Unresolved Mention" w:semiHidden="1" w:unhideWhenUsed="1"/>
     <w:lsdException w:name="Smart Link" w:semiHidden="1" w:unhideWhenUsed="1"/>
   </w:latentStyles>
-  <w:style w:type="paragraph" w:default="1" w:styleId="Standard">
+  <w:style w:type="paragraph" w:default="1" w:styleId="Normal">
     <w:name w:val="Normal"/>
     <w:qFormat/>
     <w:rsid w:val="00AE6A4C"/>
@@ -4341,9 +3977,9 @@
       <w:lang w:val="en-GB" w:eastAsia="en-AU"/>
     </w:rPr>
   </w:style>
-  <w:style w:type="paragraph" w:styleId="berschrift1">
+  <w:style w:type="paragraph" w:styleId="Heading1">
     <w:name w:val="heading 1"/>
-    <w:basedOn w:val="Standard"/>
+    <w:basedOn w:val="Normal"/>
     <w:uiPriority w:val="9"/>
     <w:qFormat/>
     <w:rsid w:val="00465E9D"/>
@@ -4360,9 +3996,9 @@
       <w:szCs w:val="32"/>
     </w:rPr>
   </w:style>
-  <w:style w:type="paragraph" w:styleId="berschrift2">
+  <w:style w:type="paragraph" w:styleId="Heading2">
     <w:name w:val="heading 2"/>
-    <w:basedOn w:val="Standard"/>
+    <w:basedOn w:val="Normal"/>
     <w:uiPriority w:val="9"/>
     <w:unhideWhenUsed/>
     <w:qFormat/>
@@ -4381,9 +4017,9 @@
       <w:szCs w:val="28"/>
     </w:rPr>
   </w:style>
-  <w:style w:type="paragraph" w:styleId="berschrift3">
+  <w:style w:type="paragraph" w:styleId="Heading3">
     <w:name w:val="heading 3"/>
-    <w:basedOn w:val="Standard"/>
+    <w:basedOn w:val="Normal"/>
     <w:uiPriority w:val="9"/>
     <w:semiHidden/>
     <w:unhideWhenUsed/>
@@ -4403,9 +4039,9 @@
       <w:szCs w:val="26"/>
     </w:rPr>
   </w:style>
-  <w:style w:type="paragraph" w:styleId="berschrift4">
+  <w:style w:type="paragraph" w:styleId="Heading4">
     <w:name w:val="heading 4"/>
-    <w:basedOn w:val="Standard"/>
+    <w:basedOn w:val="Normal"/>
     <w:uiPriority w:val="9"/>
     <w:semiHidden/>
     <w:unhideWhenUsed/>
@@ -4425,9 +4061,9 @@
       <w:szCs w:val="24"/>
     </w:rPr>
   </w:style>
-  <w:style w:type="paragraph" w:styleId="berschrift5">
+  <w:style w:type="paragraph" w:styleId="Heading5">
     <w:name w:val="heading 5"/>
-    <w:basedOn w:val="Standard"/>
+    <w:basedOn w:val="Normal"/>
     <w:uiPriority w:val="9"/>
     <w:semiHidden/>
     <w:unhideWhenUsed/>
@@ -4445,9 +4081,9 @@
       <w:iCs/>
     </w:rPr>
   </w:style>
-  <w:style w:type="paragraph" w:styleId="berschrift6">
+  <w:style w:type="paragraph" w:styleId="Heading6">
     <w:name w:val="heading 6"/>
-    <w:basedOn w:val="Standard"/>
+    <w:basedOn w:val="Normal"/>
     <w:uiPriority w:val="9"/>
     <w:semiHidden/>
     <w:unhideWhenUsed/>
@@ -4465,9 +4101,9 @@
       <w:iCs/>
     </w:rPr>
   </w:style>
-  <w:style w:type="paragraph" w:styleId="berschrift7">
+  <w:style w:type="paragraph" w:styleId="Heading7">
     <w:name w:val="heading 7"/>
-    <w:basedOn w:val="Standard"/>
+    <w:basedOn w:val="Normal"/>
     <w:uiPriority w:val="9"/>
     <w:semiHidden/>
     <w:unhideWhenUsed/>
@@ -4487,9 +4123,9 @@
       <w:szCs w:val="20"/>
     </w:rPr>
   </w:style>
-  <w:style w:type="paragraph" w:styleId="berschrift8">
+  <w:style w:type="paragraph" w:styleId="Heading8">
     <w:name w:val="heading 8"/>
-    <w:basedOn w:val="Standard"/>
+    <w:basedOn w:val="Normal"/>
     <w:uiPriority w:val="9"/>
     <w:semiHidden/>
     <w:unhideWhenUsed/>
@@ -4509,9 +4145,9 @@
       <w:szCs w:val="18"/>
     </w:rPr>
   </w:style>
-  <w:style w:type="paragraph" w:styleId="berschrift9">
+  <w:style w:type="paragraph" w:styleId="Heading9">
     <w:name w:val="heading 9"/>
-    <w:basedOn w:val="Standard"/>
+    <w:basedOn w:val="Normal"/>
     <w:uiPriority w:val="9"/>
     <w:semiHidden/>
     <w:unhideWhenUsed/>
@@ -4529,13 +4165,13 @@
       <w:szCs w:val="18"/>
     </w:rPr>
   </w:style>
-  <w:style w:type="character" w:default="1" w:styleId="Absatz-Standardschriftart">
+  <w:style w:type="character" w:default="1" w:styleId="DefaultParagraphFont">
     <w:name w:val="Default Paragraph Font"/>
     <w:uiPriority w:val="1"/>
     <w:semiHidden/>
     <w:unhideWhenUsed/>
   </w:style>
-  <w:style w:type="table" w:default="1" w:styleId="NormaleTabelle">
+  <w:style w:type="table" w:default="1" w:styleId="TableNormal">
     <w:name w:val="Normal Table"/>
     <w:uiPriority w:val="99"/>
     <w:semiHidden/>
@@ -4550,7 +4186,7 @@
       </w:tblCellMar>
     </w:tblPr>
   </w:style>
-  <w:style w:type="numbering" w:default="1" w:styleId="KeineListe">
+  <w:style w:type="numbering" w:default="1" w:styleId="NoList">
     <w:name w:val="No List"/>
     <w:uiPriority w:val="99"/>
     <w:semiHidden/>
@@ -4558,7 +4194,7 @@
   </w:style>
   <w:style w:type="character" w:customStyle="1" w:styleId="berschrift1Zchn">
     <w:name w:val="Überschrift 1 Zchn"/>
-    <w:basedOn w:val="Absatz-Standardschriftart"/>
+    <w:basedOn w:val="DefaultParagraphFont"/>
     <w:uiPriority w:val="9"/>
     <w:qFormat/>
     <w:rsid w:val="00465E9D"/>
@@ -4573,7 +4209,7 @@
   </w:style>
   <w:style w:type="character" w:customStyle="1" w:styleId="berschrift2Zchn">
     <w:name w:val="Überschrift 2 Zchn"/>
-    <w:basedOn w:val="Absatz-Standardschriftart"/>
+    <w:basedOn w:val="DefaultParagraphFont"/>
     <w:uiPriority w:val="9"/>
     <w:qFormat/>
     <w:rsid w:val="00C86C21"/>
@@ -4589,7 +4225,7 @@
   </w:style>
   <w:style w:type="character" w:customStyle="1" w:styleId="berschrift3Zchn">
     <w:name w:val="Überschrift 3 Zchn"/>
-    <w:basedOn w:val="Absatz-Standardschriftart"/>
+    <w:basedOn w:val="DefaultParagraphFont"/>
     <w:uiPriority w:val="9"/>
     <w:semiHidden/>
     <w:qFormat/>
@@ -4606,7 +4242,7 @@
   </w:style>
   <w:style w:type="character" w:customStyle="1" w:styleId="berschrift4Zchn">
     <w:name w:val="Überschrift 4 Zchn"/>
-    <w:basedOn w:val="Absatz-Standardschriftart"/>
+    <w:basedOn w:val="DefaultParagraphFont"/>
     <w:uiPriority w:val="9"/>
     <w:semiHidden/>
     <w:qFormat/>
@@ -4623,7 +4259,7 @@
   </w:style>
   <w:style w:type="character" w:customStyle="1" w:styleId="berschrift5Zchn">
     <w:name w:val="Überschrift 5 Zchn"/>
-    <w:basedOn w:val="Absatz-Standardschriftart"/>
+    <w:basedOn w:val="DefaultParagraphFont"/>
     <w:uiPriority w:val="9"/>
     <w:semiHidden/>
     <w:qFormat/>
@@ -4638,7 +4274,7 @@
   </w:style>
   <w:style w:type="character" w:customStyle="1" w:styleId="berschrift6Zchn">
     <w:name w:val="Überschrift 6 Zchn"/>
-    <w:basedOn w:val="Absatz-Standardschriftart"/>
+    <w:basedOn w:val="DefaultParagraphFont"/>
     <w:uiPriority w:val="9"/>
     <w:semiHidden/>
     <w:qFormat/>
@@ -4653,7 +4289,7 @@
   </w:style>
   <w:style w:type="character" w:customStyle="1" w:styleId="berschrift7Zchn">
     <w:name w:val="Überschrift 7 Zchn"/>
-    <w:basedOn w:val="Absatz-Standardschriftart"/>
+    <w:basedOn w:val="DefaultParagraphFont"/>
     <w:uiPriority w:val="9"/>
     <w:semiHidden/>
     <w:qFormat/>
@@ -4670,7 +4306,7 @@
   </w:style>
   <w:style w:type="character" w:customStyle="1" w:styleId="berschrift8Zchn">
     <w:name w:val="Überschrift 8 Zchn"/>
-    <w:basedOn w:val="Absatz-Standardschriftart"/>
+    <w:basedOn w:val="DefaultParagraphFont"/>
     <w:uiPriority w:val="9"/>
     <w:semiHidden/>
     <w:qFormat/>
@@ -4687,7 +4323,7 @@
   </w:style>
   <w:style w:type="character" w:customStyle="1" w:styleId="berschrift9Zchn">
     <w:name w:val="Überschrift 9 Zchn"/>
-    <w:basedOn w:val="Absatz-Standardschriftart"/>
+    <w:basedOn w:val="DefaultParagraphFont"/>
     <w:uiPriority w:val="9"/>
     <w:semiHidden/>
     <w:qFormat/>
@@ -4700,10 +4336,10 @@
       <w:szCs w:val="18"/>
     </w:rPr>
   </w:style>
-  <w:style w:type="character" w:customStyle="1" w:styleId="TitelZchn">
-    <w:name w:val="Titel Zchn"/>
-    <w:basedOn w:val="Absatz-Standardschriftart"/>
-    <w:link w:val="Titel"/>
+  <w:style w:type="character" w:customStyle="1" w:styleId="TitleChar">
+    <w:name w:val="Title Char"/>
+    <w:basedOn w:val="DefaultParagraphFont"/>
+    <w:link w:val="Title"/>
     <w:uiPriority w:val="10"/>
     <w:qFormat/>
     <w:rsid w:val="00C86C21"/>
@@ -4718,10 +4354,10 @@
       <w:szCs w:val="60"/>
     </w:rPr>
   </w:style>
-  <w:style w:type="character" w:customStyle="1" w:styleId="UntertitelZchn">
-    <w:name w:val="Untertitel Zchn"/>
-    <w:basedOn w:val="Absatz-Standardschriftart"/>
-    <w:link w:val="Untertitel"/>
+  <w:style w:type="character" w:customStyle="1" w:styleId="SubtitleChar">
+    <w:name w:val="Subtitle Char"/>
+    <w:basedOn w:val="DefaultParagraphFont"/>
+    <w:link w:val="Subtitle"/>
     <w:uiPriority w:val="11"/>
     <w:qFormat/>
     <w:rsid w:val="00C86C21"/>
@@ -4734,9 +4370,9 @@
       <w:szCs w:val="24"/>
     </w:rPr>
   </w:style>
-  <w:style w:type="character" w:styleId="Fett">
+  <w:style w:type="character" w:styleId="Strong">
     <w:name w:val="Strong"/>
-    <w:basedOn w:val="Absatz-Standardschriftart"/>
+    <w:basedOn w:val="DefaultParagraphFont"/>
     <w:uiPriority w:val="22"/>
     <w:qFormat/>
     <w:rsid w:val="00C86C21"/>
@@ -4746,7 +4382,7 @@
       <w:spacing w:val="0"/>
     </w:rPr>
   </w:style>
-  <w:style w:type="character" w:styleId="Hervorhebung">
+  <w:style w:type="character" w:styleId="Emphasis">
     <w:name w:val="Emphasis"/>
     <w:uiPriority w:val="20"/>
     <w:qFormat/>
@@ -4759,10 +4395,10 @@
       <w:color w:val="00000A"/>
     </w:rPr>
   </w:style>
-  <w:style w:type="character" w:customStyle="1" w:styleId="ZitatZchn">
-    <w:name w:val="Zitat Zchn"/>
-    <w:basedOn w:val="Absatz-Standardschriftart"/>
-    <w:link w:val="Zitat"/>
+  <w:style w:type="character" w:customStyle="1" w:styleId="QuoteChar">
+    <w:name w:val="Quote Char"/>
+    <w:basedOn w:val="DefaultParagraphFont"/>
+    <w:link w:val="Quote"/>
     <w:uiPriority w:val="29"/>
     <w:qFormat/>
     <w:rsid w:val="00C86C21"/>
@@ -4770,10 +4406,10 @@
       <w:color w:val="5A5A5A" w:themeColor="text1" w:themeTint="A5"/>
     </w:rPr>
   </w:style>
-  <w:style w:type="character" w:customStyle="1" w:styleId="IntensivesZitatZchn">
-    <w:name w:val="Intensives Zitat Zchn"/>
-    <w:basedOn w:val="Absatz-Standardschriftart"/>
-    <w:link w:val="IntensivesZitat"/>
+  <w:style w:type="character" w:customStyle="1" w:styleId="IntenseQuoteChar">
+    <w:name w:val="Intense Quote Char"/>
+    <w:basedOn w:val="DefaultParagraphFont"/>
+    <w:link w:val="IntenseQuote"/>
     <w:uiPriority w:val="30"/>
     <w:qFormat/>
     <w:rsid w:val="00C86C21"/>
@@ -4785,7 +4421,7 @@
       <w:szCs w:val="20"/>
     </w:rPr>
   </w:style>
-  <w:style w:type="character" w:styleId="SchwacheHervorhebung">
+  <w:style w:type="character" w:styleId="SubtleEmphasis">
     <w:name w:val="Subtle Emphasis"/>
     <w:uiPriority w:val="19"/>
     <w:qFormat/>
@@ -4796,7 +4432,7 @@
       <w:color w:val="5A5A5A" w:themeColor="text1" w:themeTint="A5"/>
     </w:rPr>
   </w:style>
-  <w:style w:type="character" w:styleId="IntensiveHervorhebung">
+  <w:style w:type="character" w:styleId="IntenseEmphasis">
     <w:name w:val="Intense Emphasis"/>
     <w:uiPriority w:val="21"/>
     <w:qFormat/>
@@ -4810,7 +4446,7 @@
       <w:u w:val="single"/>
     </w:rPr>
   </w:style>
-  <w:style w:type="character" w:styleId="SchwacherVerweis">
+  <w:style w:type="character" w:styleId="SubtleReference">
     <w:name w:val="Subtle Reference"/>
     <w:uiPriority w:val="31"/>
     <w:qFormat/>
@@ -4819,7 +4455,7 @@
       <w:smallCaps/>
     </w:rPr>
   </w:style>
-  <w:style w:type="character" w:styleId="IntensiverVerweis">
+  <w:style w:type="character" w:styleId="IntenseReference">
     <w:name w:val="Intense Reference"/>
     <w:uiPriority w:val="32"/>
     <w:qFormat/>
@@ -4831,7 +4467,7 @@
       <w:color w:val="00000A"/>
     </w:rPr>
   </w:style>
-  <w:style w:type="character" w:styleId="Buchtitel">
+  <w:style w:type="character" w:styleId="BookTitle">
     <w:name w:val="Book Title"/>
     <w:uiPriority w:val="33"/>
     <w:qFormat/>
@@ -4845,10 +4481,10 @@
       <w:u w:val="single"/>
     </w:rPr>
   </w:style>
-  <w:style w:type="character" w:customStyle="1" w:styleId="FuzeileZchn">
-    <w:name w:val="Fußzeile Zchn"/>
-    <w:basedOn w:val="Absatz-Standardschriftart"/>
-    <w:link w:val="Fuzeile"/>
+  <w:style w:type="character" w:customStyle="1" w:styleId="FooterChar">
+    <w:name w:val="Footer Char"/>
+    <w:basedOn w:val="DefaultParagraphFont"/>
+    <w:link w:val="Footer"/>
     <w:uiPriority w:val="99"/>
     <w:qFormat/>
     <w:rsid w:val="00AE6A4C"/>
@@ -4992,8 +4628,8 @@
   </w:style>
   <w:style w:type="paragraph" w:customStyle="1" w:styleId="Heading">
     <w:name w:val="Heading"/>
-    <w:basedOn w:val="Standard"/>
-    <w:next w:val="Textkrper"/>
+    <w:basedOn w:val="Normal"/>
+    <w:next w:val="BodyText"/>
     <w:qFormat/>
     <w:pPr>
       <w:keepNext/>
@@ -5005,23 +4641,23 @@
       <w:szCs w:val="28"/>
     </w:rPr>
   </w:style>
-  <w:style w:type="paragraph" w:styleId="Textkrper">
+  <w:style w:type="paragraph" w:styleId="BodyText">
     <w:name w:val="Body Text"/>
-    <w:basedOn w:val="Standard"/>
+    <w:basedOn w:val="Normal"/>
     <w:pPr>
       <w:spacing w:after="140" w:line="288" w:lineRule="auto"/>
     </w:pPr>
   </w:style>
-  <w:style w:type="paragraph" w:styleId="Liste">
+  <w:style w:type="paragraph" w:styleId="List">
     <w:name w:val="List"/>
-    <w:basedOn w:val="Textkrper"/>
+    <w:basedOn w:val="BodyText"/>
     <w:rPr>
       <w:rFonts w:cs="FreeSans"/>
     </w:rPr>
   </w:style>
-  <w:style w:type="paragraph" w:styleId="Beschriftung">
+  <w:style w:type="paragraph" w:styleId="Caption">
     <w:name w:val="caption"/>
-    <w:basedOn w:val="Standard"/>
+    <w:basedOn w:val="Normal"/>
     <w:uiPriority w:val="35"/>
     <w:semiHidden/>
     <w:unhideWhenUsed/>
@@ -5036,7 +4672,7 @@
   </w:style>
   <w:style w:type="paragraph" w:customStyle="1" w:styleId="Index">
     <w:name w:val="Index"/>
-    <w:basedOn w:val="Standard"/>
+    <w:basedOn w:val="Normal"/>
     <w:qFormat/>
     <w:pPr>
       <w:suppressLineNumbers/>
@@ -5045,10 +4681,10 @@
       <w:rFonts w:cs="FreeSans"/>
     </w:rPr>
   </w:style>
-  <w:style w:type="paragraph" w:styleId="Titel">
+  <w:style w:type="paragraph" w:styleId="Title">
     <w:name w:val="Title"/>
-    <w:basedOn w:val="Standard"/>
-    <w:link w:val="TitelZchn"/>
+    <w:basedOn w:val="Normal"/>
+    <w:link w:val="TitleChar"/>
     <w:uiPriority w:val="10"/>
     <w:qFormat/>
     <w:rsid w:val="00C86C21"/>
@@ -5066,10 +4702,10 @@
       <w:szCs w:val="60"/>
     </w:rPr>
   </w:style>
-  <w:style w:type="paragraph" w:styleId="Untertitel">
+  <w:style w:type="paragraph" w:styleId="Subtitle">
     <w:name w:val="Subtitle"/>
-    <w:basedOn w:val="Standard"/>
-    <w:link w:val="UntertitelZchn"/>
+    <w:basedOn w:val="Normal"/>
+    <w:link w:val="SubtitleChar"/>
     <w:uiPriority w:val="11"/>
     <w:qFormat/>
     <w:rsid w:val="00C86C21"/>
@@ -5086,9 +4722,9 @@
       <w:szCs w:val="24"/>
     </w:rPr>
   </w:style>
-  <w:style w:type="paragraph" w:styleId="KeinLeerraum">
+  <w:style w:type="paragraph" w:styleId="NoSpacing">
     <w:name w:val="No Spacing"/>
-    <w:basedOn w:val="Standard"/>
+    <w:basedOn w:val="Normal"/>
     <w:uiPriority w:val="1"/>
     <w:qFormat/>
     <w:rsid w:val="00C86C21"/>
@@ -5096,9 +4732,9 @@
       <w:spacing w:after="0" w:line="240" w:lineRule="auto"/>
     </w:pPr>
   </w:style>
-  <w:style w:type="paragraph" w:styleId="Listenabsatz">
+  <w:style w:type="paragraph" w:styleId="ListParagraph">
     <w:name w:val="List Paragraph"/>
-    <w:basedOn w:val="Standard"/>
+    <w:basedOn w:val="Normal"/>
     <w:uiPriority w:val="34"/>
     <w:qFormat/>
     <w:rsid w:val="00C86C21"/>
@@ -5107,10 +4743,10 @@
       <w:contextualSpacing/>
     </w:pPr>
   </w:style>
-  <w:style w:type="paragraph" w:styleId="Zitat">
+  <w:style w:type="paragraph" w:styleId="Quote">
     <w:name w:val="Quote"/>
-    <w:basedOn w:val="Standard"/>
-    <w:link w:val="ZitatZchn"/>
+    <w:basedOn w:val="Normal"/>
+    <w:link w:val="QuoteChar"/>
     <w:uiPriority w:val="29"/>
     <w:qFormat/>
     <w:rsid w:val="00C86C21"/>
@@ -5118,10 +4754,10 @@
       <w:color w:val="5A5A5A" w:themeColor="text1" w:themeTint="A5"/>
     </w:rPr>
   </w:style>
-  <w:style w:type="paragraph" w:styleId="IntensivesZitat">
+  <w:style w:type="paragraph" w:styleId="IntenseQuote">
     <w:name w:val="Intense Quote"/>
-    <w:basedOn w:val="Standard"/>
-    <w:link w:val="IntensivesZitatZchn"/>
+    <w:basedOn w:val="Normal"/>
+    <w:link w:val="IntenseQuoteChar"/>
     <w:uiPriority w:val="30"/>
     <w:qFormat/>
     <w:rsid w:val="00C86C21"/>
@@ -5138,9 +4774,9 @@
       <w:szCs w:val="20"/>
     </w:rPr>
   </w:style>
-  <w:style w:type="paragraph" w:styleId="Inhaltsverzeichnisberschrift">
+  <w:style w:type="paragraph" w:styleId="TOCHeading">
     <w:name w:val="TOC Heading"/>
-    <w:basedOn w:val="berschrift1"/>
+    <w:basedOn w:val="Heading1"/>
     <w:uiPriority w:val="39"/>
     <w:semiHidden/>
     <w:unhideWhenUsed/>
@@ -5150,10 +4786,10 @@
       <w:lang w:bidi="en-US"/>
     </w:rPr>
   </w:style>
-  <w:style w:type="paragraph" w:styleId="Fuzeile">
+  <w:style w:type="paragraph" w:styleId="Footer">
     <w:name w:val="footer"/>
-    <w:basedOn w:val="Standard"/>
-    <w:link w:val="FuzeileZchn"/>
+    <w:basedOn w:val="Normal"/>
+    <w:link w:val="FooterChar"/>
     <w:uiPriority w:val="99"/>
     <w:unhideWhenUsed/>
     <w:rsid w:val="00AE6A4C"/>
@@ -5165,9 +4801,9 @@
       <w:spacing w:after="0" w:line="240" w:lineRule="auto"/>
     </w:pPr>
   </w:style>
-  <w:style w:type="character" w:styleId="Kommentarzeichen">
+  <w:style w:type="character" w:styleId="CommentReference">
     <w:name w:val="annotation reference"/>
-    <w:basedOn w:val="Absatz-Standardschriftart"/>
+    <w:basedOn w:val="DefaultParagraphFont"/>
     <w:uiPriority w:val="99"/>
     <w:semiHidden/>
     <w:unhideWhenUsed/>
@@ -5177,10 +4813,10 @@
       <w:szCs w:val="16"/>
     </w:rPr>
   </w:style>
-  <w:style w:type="paragraph" w:styleId="Kommentartext">
+  <w:style w:type="paragraph" w:styleId="CommentText">
     <w:name w:val="annotation text"/>
-    <w:basedOn w:val="Standard"/>
-    <w:link w:val="KommentartextZchn"/>
+    <w:basedOn w:val="Normal"/>
+    <w:link w:val="CommentTextChar"/>
     <w:uiPriority w:val="99"/>
     <w:unhideWhenUsed/>
     <w:rsid w:val="00D47443"/>
@@ -5192,10 +4828,10 @@
       <w:szCs w:val="20"/>
     </w:rPr>
   </w:style>
-  <w:style w:type="character" w:customStyle="1" w:styleId="KommentartextZchn">
-    <w:name w:val="Kommentartext Zchn"/>
-    <w:basedOn w:val="Absatz-Standardschriftart"/>
-    <w:link w:val="Kommentartext"/>
+  <w:style w:type="character" w:customStyle="1" w:styleId="CommentTextChar">
+    <w:name w:val="Comment Text Char"/>
+    <w:basedOn w:val="DefaultParagraphFont"/>
+    <w:link w:val="CommentText"/>
     <w:uiPriority w:val="99"/>
     <w:rsid w:val="00D47443"/>
     <w:rPr>
@@ -5205,11 +4841,11 @@
       <w:lang w:val="en-GB" w:eastAsia="en-AU"/>
     </w:rPr>
   </w:style>
-  <w:style w:type="paragraph" w:styleId="Kommentarthema">
+  <w:style w:type="paragraph" w:styleId="CommentSubject">
     <w:name w:val="annotation subject"/>
-    <w:basedOn w:val="Kommentartext"/>
-    <w:next w:val="Kommentartext"/>
-    <w:link w:val="KommentarthemaZchn"/>
+    <w:basedOn w:val="CommentText"/>
+    <w:next w:val="CommentText"/>
+    <w:link w:val="CommentSubjectChar"/>
     <w:uiPriority w:val="99"/>
     <w:semiHidden/>
     <w:unhideWhenUsed/>
@@ -5219,10 +4855,10 @@
       <w:bCs/>
     </w:rPr>
   </w:style>
-  <w:style w:type="character" w:customStyle="1" w:styleId="KommentarthemaZchn">
-    <w:name w:val="Kommentarthema Zchn"/>
-    <w:basedOn w:val="KommentartextZchn"/>
-    <w:link w:val="Kommentarthema"/>
+  <w:style w:type="character" w:customStyle="1" w:styleId="CommentSubjectChar">
+    <w:name w:val="Comment Subject Char"/>
+    <w:basedOn w:val="CommentTextChar"/>
+    <w:link w:val="CommentSubject"/>
     <w:uiPriority w:val="99"/>
     <w:semiHidden/>
     <w:rsid w:val="00D47443"/>
@@ -5235,10 +4871,10 @@
       <w:lang w:val="en-GB" w:eastAsia="en-AU"/>
     </w:rPr>
   </w:style>
-  <w:style w:type="paragraph" w:styleId="Sprechblasentext">
+  <w:style w:type="paragraph" w:styleId="BalloonText">
     <w:name w:val="Balloon Text"/>
-    <w:basedOn w:val="Standard"/>
-    <w:link w:val="SprechblasentextZchn"/>
+    <w:basedOn w:val="Normal"/>
+    <w:link w:val="BalloonTextChar"/>
     <w:uiPriority w:val="99"/>
     <w:semiHidden/>
     <w:unhideWhenUsed/>
@@ -5252,10 +4888,10 @@
       <w:szCs w:val="18"/>
     </w:rPr>
   </w:style>
-  <w:style w:type="character" w:customStyle="1" w:styleId="SprechblasentextZchn">
-    <w:name w:val="Sprechblasentext Zchn"/>
-    <w:basedOn w:val="Absatz-Standardschriftart"/>
-    <w:link w:val="Sprechblasentext"/>
+  <w:style w:type="character" w:customStyle="1" w:styleId="BalloonTextChar">
+    <w:name w:val="Balloon Text Char"/>
+    <w:basedOn w:val="DefaultParagraphFont"/>
+    <w:link w:val="BalloonText"/>
     <w:uiPriority w:val="99"/>
     <w:semiHidden/>
     <w:rsid w:val="00D47443"/>
@@ -5266,10 +4902,10 @@
       <w:lang w:val="en-GB" w:eastAsia="en-AU"/>
     </w:rPr>
   </w:style>
-  <w:style w:type="paragraph" w:styleId="HTMLVorformatiert">
+  <w:style w:type="paragraph" w:styleId="HTMLPreformatted">
     <w:name w:val="HTML Preformatted"/>
-    <w:basedOn w:val="Standard"/>
-    <w:link w:val="HTMLVorformatiertZchn"/>
+    <w:basedOn w:val="Normal"/>
+    <w:link w:val="HTMLPreformattedChar"/>
     <w:uiPriority w:val="99"/>
     <w:semiHidden/>
     <w:unhideWhenUsed/>
@@ -5302,10 +4938,10 @@
       <w:lang w:val="de-DE" w:eastAsia="de-DE"/>
     </w:rPr>
   </w:style>
-  <w:style w:type="character" w:customStyle="1" w:styleId="HTMLVorformatiertZchn">
-    <w:name w:val="HTML Vorformatiert Zchn"/>
-    <w:basedOn w:val="Absatz-Standardschriftart"/>
-    <w:link w:val="HTMLVorformatiert"/>
+  <w:style w:type="character" w:customStyle="1" w:styleId="HTMLPreformattedChar">
+    <w:name w:val="HTML Preformatted Char"/>
+    <w:basedOn w:val="DefaultParagraphFont"/>
+    <w:link w:val="HTMLPreformatted"/>
     <w:uiPriority w:val="99"/>
     <w:semiHidden/>
     <w:rsid w:val="00D47443"/>
@@ -5318,13 +4954,13 @@
   </w:style>
   <w:style w:type="character" w:customStyle="1" w:styleId="gnd-iwgdh3b">
     <w:name w:val="gnd-iwgdh3b"/>
-    <w:basedOn w:val="Absatz-Standardschriftart"/>
+    <w:basedOn w:val="DefaultParagraphFont"/>
     <w:rsid w:val="00D47443"/>
   </w:style>
-  <w:style w:type="paragraph" w:styleId="Literaturverzeichnis">
+  <w:style w:type="paragraph" w:styleId="Bibliography">
     <w:name w:val="Bibliography"/>
-    <w:basedOn w:val="Standard"/>
-    <w:next w:val="Standard"/>
+    <w:basedOn w:val="Normal"/>
+    <w:next w:val="Normal"/>
     <w:uiPriority w:val="37"/>
     <w:unhideWhenUsed/>
     <w:rsid w:val="00A845B0"/>
@@ -5335,7 +4971,7 @@
   </w:style>
   <w:style w:type="character" w:styleId="Hyperlink">
     <w:name w:val="Hyperlink"/>
-    <w:basedOn w:val="Absatz-Standardschriftart"/>
+    <w:basedOn w:val="DefaultParagraphFont"/>
     <w:uiPriority w:val="99"/>
     <w:unhideWhenUsed/>
     <w:rsid w:val="00C972DB"/>
@@ -5344,7 +4980,7 @@
       <w:u w:val="single"/>
     </w:rPr>
   </w:style>
-  <w:style w:type="paragraph" w:styleId="berarbeitung">
+  <w:style w:type="paragraph" w:styleId="Revision">
     <w:name w:val="Revision"/>
     <w:hidden/>
     <w:uiPriority w:val="99"/>
@@ -5357,7 +4993,7 @@
   </w:style>
   <w:style w:type="character" w:customStyle="1" w:styleId="UnresolvedMention1">
     <w:name w:val="Unresolved Mention1"/>
-    <w:basedOn w:val="Absatz-Standardschriftart"/>
+    <w:basedOn w:val="DefaultParagraphFont"/>
     <w:uiPriority w:val="99"/>
     <w:semiHidden/>
     <w:unhideWhenUsed/>
@@ -5367,9 +5003,9 @@
       <w:shd w:val="clear" w:color="auto" w:fill="E1DFDD"/>
     </w:rPr>
   </w:style>
-  <w:style w:type="character" w:styleId="BesuchterLink">
+  <w:style w:type="character" w:styleId="FollowedHyperlink">
     <w:name w:val="FollowedHyperlink"/>
-    <w:basedOn w:val="Absatz-Standardschriftart"/>
+    <w:basedOn w:val="DefaultParagraphFont"/>
     <w:uiPriority w:val="99"/>
     <w:semiHidden/>
     <w:unhideWhenUsed/>

</xml_diff>